<commit_message>
ajout composant note moyenne et ajustements mineurs généraux
</commit_message>
<xml_diff>
--- a/Documentation/cahier_des_fonctionnalite.docx
+++ b/Documentation/cahier_des_fonctionnalite.docx
@@ -341,7 +341,10 @@
               <w:cnfStyle w:val="000000100000" w:firstRow="0" w:lastRow="0" w:firstColumn="0" w:lastColumn="0" w:oddVBand="0" w:evenVBand="0" w:oddHBand="1" w:evenHBand="0" w:firstRowFirstColumn="0" w:firstRowLastColumn="0" w:lastRowFirstColumn="0" w:lastRowLastColumn="0"/>
             </w:pPr>
             <w:r>
-              <w:t>Il peut en plus de ça en appuyant sur un bouton + avoir d’autre option comme la date, le prix, le type de véhicule, et enfin si le trajet est régulier ou non, s’il ne les a pas rentrés ça mettra des champs par défaut,</w:t>
+              <w:t>Il peut en plus de ça en appuyant sur un bouton + avoir d’autre option comme la date, le prix, le type de véhicule, et enfin si le trajet est régulier ou non, s’il ne les a pas rentrés ça mettra des champs par défaut</w:t>
+            </w:r>
+            <w:r>
+              <w:t xml:space="preserve">. </w:t>
             </w:r>
           </w:p>
           <w:p>
@@ -352,6 +355,41 @@
               <w:lastRenderedPageBreak/>
               <w:t>Et cliquer sur le bouton rechercher du formulaire</w:t>
             </w:r>
+            <w:r>
+              <w:t>.</w:t>
+            </w:r>
+          </w:p>
+          <w:p>
+            <w:pPr>
+              <w:cnfStyle w:val="000000100000" w:firstRow="0" w:lastRow="0" w:firstColumn="0" w:lastColumn="0" w:oddVBand="0" w:evenVBand="0" w:oddHBand="1" w:evenHBand="0" w:firstRowFirstColumn="0" w:firstRowLastColumn="0" w:lastRowFirstColumn="0" w:lastRowLastColumn="0"/>
+            </w:pPr>
+            <w:r>
+              <w:t xml:space="preserve">Sinon il peut également en étant connecté </w:t>
+            </w:r>
+            <w:proofErr w:type="gramStart"/>
+            <w:r>
+              <w:t>cliqué</w:t>
+            </w:r>
+            <w:proofErr w:type="gramEnd"/>
+            <w:r>
+              <w:t xml:space="preserve"> sur un trajet dans sa liste d’historique ou trajet récent sur le côté de l’écran </w:t>
+            </w:r>
+          </w:p>
+          <w:p>
+            <w:pPr>
+              <w:cnfStyle w:val="000000100000" w:firstRow="0" w:lastRow="0" w:firstColumn="0" w:lastColumn="0" w:oddVBand="0" w:evenVBand="0" w:oddHBand="1" w:evenHBand="0" w:firstRowFirstColumn="0" w:firstRowLastColumn="0" w:lastRowFirstColumn="0" w:lastRowLastColumn="0"/>
+            </w:pPr>
+            <w:r>
+              <w:t xml:space="preserve">Ou dans </w:t>
+            </w:r>
+            <w:proofErr w:type="gramStart"/>
+            <w:r>
+              <w:t>sa vrai liste</w:t>
+            </w:r>
+            <w:proofErr w:type="gramEnd"/>
+            <w:r>
+              <w:t xml:space="preserve"> de trajet récent et historique.</w:t>
+            </w:r>
           </w:p>
         </w:tc>
         <w:tc>
@@ -656,11 +694,11 @@
               <w:t xml:space="preserve"> correspondent </w:t>
             </w:r>
             <w:r>
-              <w:t xml:space="preserve">au trajet auquel il est inscrit, le prix a payé est </w:t>
+              <w:t xml:space="preserve">au trajet </w:t>
             </w:r>
             <w:r>
               <w:lastRenderedPageBreak/>
-              <w:t>le prix qu’il a payé lui et qui n’a pas encore été donné au conducteur</w:t>
+              <w:t>auquel il est inscrit, le prix a payé est le prix qu’il a payé lui et qui n’a pas encore été donné au conducteur</w:t>
             </w:r>
             <w:r>
               <w:t>,</w:t>
@@ -716,6 +754,117 @@
             <w:pPr>
               <w:cnfStyle w:val="000000000000" w:firstRow="0" w:lastRow="0" w:firstColumn="0" w:lastColumn="0" w:oddVBand="0" w:evenVBand="0" w:oddHBand="0" w:evenHBand="0" w:firstRowFirstColumn="0" w:firstRowLastColumn="0" w:lastRowFirstColumn="0" w:lastRowLastColumn="0"/>
             </w:pPr>
+          </w:p>
+        </w:tc>
+      </w:tr>
+      <w:tr>
+        <w:trPr>
+          <w:cnfStyle w:val="000000100000" w:firstRow="0" w:lastRow="0" w:firstColumn="0" w:lastColumn="0" w:oddVBand="0" w:evenVBand="0" w:oddHBand="1" w:evenHBand="0" w:firstRowFirstColumn="0" w:firstRowLastColumn="0" w:lastRowFirstColumn="0" w:lastRowLastColumn="0"/>
+          <w:trHeight w:val="629"/>
+        </w:trPr>
+        <w:tc>
+          <w:tcPr>
+            <w:cnfStyle w:val="001000000000" w:firstRow="0" w:lastRow="0" w:firstColumn="1" w:lastColumn="0" w:oddVBand="0" w:evenVBand="0" w:oddHBand="0" w:evenHBand="0" w:firstRowFirstColumn="0" w:firstRowLastColumn="0" w:lastRowFirstColumn="0" w:lastRowLastColumn="0"/>
+            <w:tcW w:w="2290" w:type="dxa"/>
+          </w:tcPr>
+          <w:p>
+            <w:r>
+              <w:lastRenderedPageBreak/>
+              <w:t xml:space="preserve">Augmenter ou baisser la taille du formulaire </w:t>
+            </w:r>
+          </w:p>
+        </w:tc>
+        <w:tc>
+          <w:tcPr>
+            <w:tcW w:w="3299" w:type="dxa"/>
+          </w:tcPr>
+          <w:p>
+            <w:pPr>
+              <w:cnfStyle w:val="000000100000" w:firstRow="0" w:lastRow="0" w:firstColumn="0" w:lastColumn="0" w:oddVBand="0" w:evenVBand="0" w:oddHBand="1" w:evenHBand="0" w:firstRowFirstColumn="0" w:firstRowLastColumn="0" w:lastRowFirstColumn="0" w:lastRowLastColumn="0"/>
+            </w:pPr>
+            <w:r>
+              <w:t>L’utilisateur doit être dans la page d’accueil ou dans la page de résultat des trajets, et cliqué sur le + ou le – dans le formulaire</w:t>
+            </w:r>
+          </w:p>
+        </w:tc>
+        <w:tc>
+          <w:tcPr>
+            <w:tcW w:w="3580" w:type="dxa"/>
+          </w:tcPr>
+          <w:p>
+            <w:pPr>
+              <w:cnfStyle w:val="000000100000" w:firstRow="0" w:lastRow="0" w:firstColumn="0" w:lastColumn="0" w:oddVBand="0" w:evenVBand="0" w:oddHBand="1" w:evenHBand="0" w:firstRowFirstColumn="0" w:firstRowLastColumn="0" w:lastRowFirstColumn="0" w:lastRowLastColumn="0"/>
+            </w:pPr>
+            <w:r>
+              <w:t xml:space="preserve">Ça donne plus ou moins de détail </w:t>
+            </w:r>
+            <w:proofErr w:type="gramStart"/>
+            <w:r>
+              <w:t>a</w:t>
+            </w:r>
+            <w:proofErr w:type="gramEnd"/>
+            <w:r>
+              <w:t xml:space="preserve"> mettre dans le formulaire et de recherche</w:t>
+            </w:r>
+          </w:p>
+        </w:tc>
+      </w:tr>
+      <w:tr>
+        <w:trPr>
+          <w:trHeight w:val="76"/>
+        </w:trPr>
+        <w:tc>
+          <w:tcPr>
+            <w:cnfStyle w:val="001000000000" w:firstRow="0" w:lastRow="0" w:firstColumn="1" w:lastColumn="0" w:oddVBand="0" w:evenVBand="0" w:oddHBand="0" w:evenHBand="0" w:firstRowFirstColumn="0" w:firstRowLastColumn="0" w:lastRowFirstColumn="0" w:lastRowLastColumn="0"/>
+            <w:tcW w:w="2290" w:type="dxa"/>
+          </w:tcPr>
+          <w:p>
+            <w:r>
+              <w:t>Afficher la fenêtre modale pour s’inscrire au Trajet</w:t>
+            </w:r>
+          </w:p>
+        </w:tc>
+        <w:tc>
+          <w:tcPr>
+            <w:tcW w:w="3299" w:type="dxa"/>
+          </w:tcPr>
+          <w:p>
+            <w:pPr>
+              <w:cnfStyle w:val="000000000000" w:firstRow="0" w:lastRow="0" w:firstColumn="0" w:lastColumn="0" w:oddVBand="0" w:evenVBand="0" w:oddHBand="0" w:evenHBand="0" w:firstRowFirstColumn="0" w:firstRowLastColumn="0" w:lastRowFirstColumn="0" w:lastRowLastColumn="0"/>
+            </w:pPr>
+            <w:r>
+              <w:t xml:space="preserve">L’utilisateur doit être connecté, être dans la page du trajet qui correspond, avoir cliqué sur le bouton s’inscrire au trajet, ne pas être déjà dans le trajet </w:t>
+            </w:r>
+            <w:r>
+              <w:t>et que le départ soit dans plus d’une heure</w:t>
+            </w:r>
+          </w:p>
+        </w:tc>
+        <w:tc>
+          <w:tcPr>
+            <w:tcW w:w="3580" w:type="dxa"/>
+          </w:tcPr>
+          <w:p>
+            <w:pPr>
+              <w:cnfStyle w:val="000000000000" w:firstRow="0" w:lastRow="0" w:firstColumn="0" w:lastColumn="0" w:oddVBand="0" w:evenVBand="0" w:oddHBand="0" w:evenHBand="0" w:firstRowFirstColumn="0" w:firstRowLastColumn="0" w:lastRowFirstColumn="0" w:lastRowLastColumn="0"/>
+            </w:pPr>
+            <w:r>
+              <w:t xml:space="preserve">Affiche une fenêtre modale contenant les différentes </w:t>
+            </w:r>
+            <w:r>
+              <w:t>villes par</w:t>
+            </w:r>
+            <w:r>
+              <w:t xml:space="preserve"> lesquelles passe le trajet en </w:t>
+            </w:r>
+            <w:proofErr w:type="spellStart"/>
+            <w:r>
+              <w:t>checkbox</w:t>
+            </w:r>
+            <w:proofErr w:type="spellEnd"/>
+            <w:r>
+              <w:t xml:space="preserve">, le prix du trajet par rapport à ce qu’il sélectionne et un bouton pour quitter et un bouton pour s’inscrire </w:t>
+            </w:r>
           </w:p>
         </w:tc>
       </w:tr>
@@ -731,247 +880,187 @@
           </w:tcPr>
           <w:p>
             <w:r>
+              <w:t>S’inscrire au trajet sélectionné</w:t>
+            </w:r>
+          </w:p>
+        </w:tc>
+        <w:tc>
+          <w:tcPr>
+            <w:tcW w:w="3299" w:type="dxa"/>
+          </w:tcPr>
+          <w:p>
+            <w:pPr>
+              <w:cnfStyle w:val="000000100000" w:firstRow="0" w:lastRow="0" w:firstColumn="0" w:lastColumn="0" w:oddVBand="0" w:evenVBand="0" w:oddHBand="1" w:evenHBand="0" w:firstRowFirstColumn="0" w:firstRowLastColumn="0" w:lastRowFirstColumn="0" w:lastRowLastColumn="0"/>
+            </w:pPr>
+            <w:r>
+              <w:t>L’utilisateur doit être connecté, être dans la page du trajet et avoir cliqué sur s’inscrire au trajet</w:t>
+            </w:r>
+            <w:r>
+              <w:t xml:space="preserve">. Avoir sélectionner au moins 1 étapes, ne pas être dans le trajet, avoir assez d’argent pour payer le prix </w:t>
+            </w:r>
+            <w:r>
+              <w:t>affiché, et</w:t>
+            </w:r>
+            <w:r>
+              <w:t xml:space="preserve"> les étapes sélectionnées ne sont pas pleines</w:t>
+            </w:r>
+            <w:r>
+              <w:t>.</w:t>
+            </w:r>
+            <w:r>
+              <w:t xml:space="preserve"> Cliqué sur le bouton s’inscrire de la fenêtre modale.</w:t>
+            </w:r>
+          </w:p>
+        </w:tc>
+        <w:tc>
+          <w:tcPr>
+            <w:tcW w:w="3580" w:type="dxa"/>
+          </w:tcPr>
+          <w:p>
+            <w:pPr>
+              <w:cnfStyle w:val="000000100000" w:firstRow="0" w:lastRow="0" w:firstColumn="0" w:lastColumn="0" w:oddVBand="0" w:evenVBand="0" w:oddHBand="1" w:evenHBand="0" w:firstRowFirstColumn="0" w:firstRowLastColumn="0" w:lastRowFirstColumn="0" w:lastRowLastColumn="0"/>
+            </w:pPr>
+            <w:r>
+              <w:t>Stocke l’utilisateur dans les étapes et le ramène sur la page du trajet ou il était en changeant les données car il est inscrit dans le trajet.</w:t>
+            </w:r>
+            <w:r>
+              <w:t xml:space="preserve"> De plus ça le débite du </w:t>
+            </w:r>
+            <w:r>
+              <w:t>prix du cumul des étapes qu’il a choisi</w:t>
+            </w:r>
+          </w:p>
+        </w:tc>
+      </w:tr>
+      <w:tr>
+        <w:trPr>
+          <w:trHeight w:val="988"/>
+        </w:trPr>
+        <w:tc>
+          <w:tcPr>
+            <w:cnfStyle w:val="001000000000" w:firstRow="0" w:lastRow="0" w:firstColumn="1" w:lastColumn="0" w:oddVBand="0" w:evenVBand="0" w:oddHBand="0" w:evenHBand="0" w:firstRowFirstColumn="0" w:firstRowLastColumn="0" w:lastRowFirstColumn="0" w:lastRowLastColumn="0"/>
+            <w:tcW w:w="2290" w:type="dxa"/>
+          </w:tcPr>
+          <w:p>
+            <w:r>
+              <w:t>Valider le trajet sélectionné</w:t>
+            </w:r>
+          </w:p>
+        </w:tc>
+        <w:tc>
+          <w:tcPr>
+            <w:tcW w:w="3299" w:type="dxa"/>
+          </w:tcPr>
+          <w:p>
+            <w:pPr>
+              <w:cnfStyle w:val="000000000000" w:firstRow="0" w:lastRow="0" w:firstColumn="0" w:lastColumn="0" w:oddVBand="0" w:evenVBand="0" w:oddHBand="0" w:evenHBand="0" w:firstRowFirstColumn="0" w:firstRowLastColumn="0" w:lastRowFirstColumn="0" w:lastRowLastColumn="0"/>
+            </w:pPr>
+            <w:r>
+              <w:t>L’utilisateur doit être connecté, être dans la page du trajet</w:t>
+            </w:r>
+            <w:r>
+              <w:t xml:space="preserve">, être inscrit au trajet </w:t>
+            </w:r>
+            <w:r>
+              <w:t>et le trajet d</w:t>
+            </w:r>
+            <w:r>
+              <w:t>oit être</w:t>
+            </w:r>
+            <w:r>
+              <w:t xml:space="preserve"> déjà démarrer</w:t>
+            </w:r>
+            <w:r>
+              <w:t xml:space="preserve"> ou commencer 1h après</w:t>
+            </w:r>
+            <w:r>
+              <w:t xml:space="preserve">. </w:t>
+            </w:r>
+          </w:p>
+        </w:tc>
+        <w:tc>
+          <w:tcPr>
+            <w:tcW w:w="3580" w:type="dxa"/>
+          </w:tcPr>
+          <w:p>
+            <w:pPr>
+              <w:cnfStyle w:val="000000000000" w:firstRow="0" w:lastRow="0" w:firstColumn="0" w:lastColumn="0" w:oddVBand="0" w:evenVBand="0" w:oddHBand="0" w:evenHBand="0" w:firstRowFirstColumn="0" w:firstRowLastColumn="0" w:lastRowFirstColumn="0" w:lastRowLastColumn="0"/>
+            </w:pPr>
+            <w:r>
+              <w:t xml:space="preserve">Si l’utilisateur n’est pas le conducteur alors ça validera son trajet et donnera l’argent au conducteur </w:t>
+            </w:r>
+            <w:r>
+              <w:t xml:space="preserve">sinon ça valider le trajet des autres </w:t>
+            </w:r>
+            <w:r>
               <w:lastRenderedPageBreak/>
-              <w:t>Afficher la fenêtre modale pour s’inscrire au Trajet</w:t>
-            </w:r>
-          </w:p>
-        </w:tc>
-        <w:tc>
-          <w:tcPr>
-            <w:tcW w:w="3299" w:type="dxa"/>
-          </w:tcPr>
-          <w:p>
-            <w:pPr>
-              <w:cnfStyle w:val="000000100000" w:firstRow="0" w:lastRow="0" w:firstColumn="0" w:lastColumn="0" w:oddVBand="0" w:evenVBand="0" w:oddHBand="1" w:evenHBand="0" w:firstRowFirstColumn="0" w:firstRowLastColumn="0" w:lastRowFirstColumn="0" w:lastRowLastColumn="0"/>
-            </w:pPr>
-            <w:r>
-              <w:t xml:space="preserve">L’utilisateur doit être connecté, être dans la page du trajet qui correspond, avoir cliqué sur le bouton s’inscrire au trajet, ne pas être déjà dans le trajet </w:t>
-            </w:r>
-            <w:r>
-              <w:t>et que le départ soit dans plus d’une heure</w:t>
-            </w:r>
-          </w:p>
-        </w:tc>
-        <w:tc>
-          <w:tcPr>
-            <w:tcW w:w="3580" w:type="dxa"/>
-          </w:tcPr>
-          <w:p>
-            <w:pPr>
-              <w:cnfStyle w:val="000000100000" w:firstRow="0" w:lastRow="0" w:firstColumn="0" w:lastColumn="0" w:oddVBand="0" w:evenVBand="0" w:oddHBand="1" w:evenHBand="0" w:firstRowFirstColumn="0" w:firstRowLastColumn="0" w:lastRowFirstColumn="0" w:lastRowLastColumn="0"/>
-            </w:pPr>
-            <w:r>
-              <w:t xml:space="preserve">Affiche une fenêtre modale contenant les différentes </w:t>
-            </w:r>
-            <w:r>
-              <w:t>villes par</w:t>
-            </w:r>
-            <w:r>
-              <w:t xml:space="preserve"> lesquelles passe le trajet en </w:t>
-            </w:r>
-            <w:proofErr w:type="spellStart"/>
-            <w:r>
-              <w:t>checkbox</w:t>
-            </w:r>
-            <w:proofErr w:type="spellEnd"/>
-            <w:r>
-              <w:t xml:space="preserve">, le prix du trajet par rapport à ce qu’il sélectionne et un bouton pour quitter et un bouton pour s’inscrire </w:t>
-            </w:r>
-          </w:p>
-        </w:tc>
-      </w:tr>
-      <w:tr>
-        <w:trPr>
-          <w:trHeight w:val="76"/>
-        </w:trPr>
-        <w:tc>
-          <w:tcPr>
-            <w:cnfStyle w:val="001000000000" w:firstRow="0" w:lastRow="0" w:firstColumn="1" w:lastColumn="0" w:oddVBand="0" w:evenVBand="0" w:oddHBand="0" w:evenHBand="0" w:firstRowFirstColumn="0" w:firstRowLastColumn="0" w:lastRowFirstColumn="0" w:lastRowLastColumn="0"/>
-            <w:tcW w:w="2290" w:type="dxa"/>
-          </w:tcPr>
-          <w:p>
-            <w:r>
-              <w:t>S’inscrire au trajet sélectionné</w:t>
-            </w:r>
-          </w:p>
-        </w:tc>
-        <w:tc>
-          <w:tcPr>
-            <w:tcW w:w="3299" w:type="dxa"/>
-          </w:tcPr>
-          <w:p>
-            <w:pPr>
-              <w:cnfStyle w:val="000000000000" w:firstRow="0" w:lastRow="0" w:firstColumn="0" w:lastColumn="0" w:oddVBand="0" w:evenVBand="0" w:oddHBand="0" w:evenHBand="0" w:firstRowFirstColumn="0" w:firstRowLastColumn="0" w:lastRowFirstColumn="0" w:lastRowLastColumn="0"/>
-            </w:pPr>
-            <w:r>
-              <w:t>L’utilisateur doit être connecté, être dans la page du trajet et avoir cliqué sur s’inscrire au trajet</w:t>
-            </w:r>
-            <w:r>
-              <w:t xml:space="preserve">. Avoir sélectionner au moins 1 étapes, ne pas être dans le trajet, avoir assez d’argent pour payer le prix </w:t>
-            </w:r>
-            <w:r>
-              <w:t>affiché, et</w:t>
-            </w:r>
-            <w:r>
-              <w:t xml:space="preserve"> les étapes sélectionnées ne sont pas pleines</w:t>
+              <w:t xml:space="preserve">usagers et rembourse ce qui non pas encore validé, </w:t>
+            </w:r>
+          </w:p>
+          <w:p>
+            <w:pPr>
+              <w:cnfStyle w:val="000000000000" w:firstRow="0" w:lastRow="0" w:firstColumn="0" w:lastColumn="0" w:oddVBand="0" w:evenVBand="0" w:oddHBand="0" w:evenHBand="0" w:firstRowFirstColumn="0" w:firstRowLastColumn="0" w:lastRowFirstColumn="0" w:lastRowLastColumn="0"/>
+            </w:pPr>
+            <w:r>
+              <w:t>Ensuite ça supprime ce bouton.</w:t>
+            </w:r>
+          </w:p>
+        </w:tc>
+      </w:tr>
+      <w:tr>
+        <w:trPr>
+          <w:cnfStyle w:val="000000100000" w:firstRow="0" w:lastRow="0" w:firstColumn="0" w:lastColumn="0" w:oddVBand="0" w:evenVBand="0" w:oddHBand="1" w:evenHBand="0" w:firstRowFirstColumn="0" w:firstRowLastColumn="0" w:lastRowFirstColumn="0" w:lastRowLastColumn="0"/>
+          <w:trHeight w:val="995"/>
+        </w:trPr>
+        <w:tc>
+          <w:tcPr>
+            <w:cnfStyle w:val="001000000000" w:firstRow="0" w:lastRow="0" w:firstColumn="1" w:lastColumn="0" w:oddVBand="0" w:evenVBand="0" w:oddHBand="0" w:evenHBand="0" w:firstRowFirstColumn="0" w:firstRowLastColumn="0" w:lastRowFirstColumn="0" w:lastRowLastColumn="0"/>
+            <w:tcW w:w="2290" w:type="dxa"/>
+          </w:tcPr>
+          <w:p>
+            <w:r>
+              <w:lastRenderedPageBreak/>
+              <w:t>Se désinscrire du Trajet</w:t>
+            </w:r>
+          </w:p>
+        </w:tc>
+        <w:tc>
+          <w:tcPr>
+            <w:tcW w:w="3299" w:type="dxa"/>
+          </w:tcPr>
+          <w:p>
+            <w:pPr>
+              <w:cnfStyle w:val="000000100000" w:firstRow="0" w:lastRow="0" w:firstColumn="0" w:lastColumn="0" w:oddVBand="0" w:evenVBand="0" w:oddHBand="1" w:evenHBand="0" w:firstRowFirstColumn="0" w:firstRowLastColumn="0" w:lastRowFirstColumn="0" w:lastRowLastColumn="0"/>
+            </w:pPr>
+            <w:r>
+              <w:t xml:space="preserve">L’utilisateur doit être dans la page du trajet correspondant, être connecté et être inscrit dans le trajet, </w:t>
+            </w:r>
+            <w:r>
+              <w:t>et ne pas être le conducteur du trajet. De</w:t>
+            </w:r>
+            <w:r>
+              <w:t xml:space="preserve"> plus le trajet ne doit pas </w:t>
+            </w:r>
+            <w:r>
+              <w:t>être commencé</w:t>
+            </w:r>
+            <w:r>
+              <w:t xml:space="preserve"> ou commencé dans 1heure</w:t>
             </w:r>
             <w:r>
               <w:t>.</w:t>
             </w:r>
-            <w:r>
-              <w:t xml:space="preserve"> Cliqué sur le bouton s’inscrire de la fenêtre modale.</w:t>
-            </w:r>
-          </w:p>
-        </w:tc>
-        <w:tc>
-          <w:tcPr>
-            <w:tcW w:w="3580" w:type="dxa"/>
-          </w:tcPr>
-          <w:p>
-            <w:pPr>
-              <w:cnfStyle w:val="000000000000" w:firstRow="0" w:lastRow="0" w:firstColumn="0" w:lastColumn="0" w:oddVBand="0" w:evenVBand="0" w:oddHBand="0" w:evenHBand="0" w:firstRowFirstColumn="0" w:firstRowLastColumn="0" w:lastRowFirstColumn="0" w:lastRowLastColumn="0"/>
-            </w:pPr>
-            <w:r>
-              <w:t>Stocke l’utilisateur dans les étapes et le ramène sur la page du trajet ou il était en changeant les données car il est inscrit dans le trajet.</w:t>
-            </w:r>
-            <w:r>
-              <w:t xml:space="preserve"> De plus ça le débite du </w:t>
-            </w:r>
-            <w:r>
-              <w:t>prix du cumul des étapes qu’il a choisi</w:t>
-            </w:r>
-          </w:p>
-        </w:tc>
-      </w:tr>
-      <w:tr>
-        <w:trPr>
-          <w:cnfStyle w:val="000000100000" w:firstRow="0" w:lastRow="0" w:firstColumn="0" w:lastColumn="0" w:oddVBand="0" w:evenVBand="0" w:oddHBand="1" w:evenHBand="0" w:firstRowFirstColumn="0" w:firstRowLastColumn="0" w:lastRowFirstColumn="0" w:lastRowLastColumn="0"/>
-          <w:trHeight w:val="988"/>
-        </w:trPr>
-        <w:tc>
-          <w:tcPr>
-            <w:cnfStyle w:val="001000000000" w:firstRow="0" w:lastRow="0" w:firstColumn="1" w:lastColumn="0" w:oddVBand="0" w:evenVBand="0" w:oddHBand="0" w:evenHBand="0" w:firstRowFirstColumn="0" w:firstRowLastColumn="0" w:lastRowFirstColumn="0" w:lastRowLastColumn="0"/>
-            <w:tcW w:w="2290" w:type="dxa"/>
-          </w:tcPr>
-          <w:p>
-            <w:r>
-              <w:t>Valider le trajet sélectionné</w:t>
-            </w:r>
-          </w:p>
-        </w:tc>
-        <w:tc>
-          <w:tcPr>
-            <w:tcW w:w="3299" w:type="dxa"/>
-          </w:tcPr>
-          <w:p>
-            <w:pPr>
-              <w:cnfStyle w:val="000000100000" w:firstRow="0" w:lastRow="0" w:firstColumn="0" w:lastColumn="0" w:oddVBand="0" w:evenVBand="0" w:oddHBand="1" w:evenHBand="0" w:firstRowFirstColumn="0" w:firstRowLastColumn="0" w:lastRowFirstColumn="0" w:lastRowLastColumn="0"/>
-            </w:pPr>
-            <w:r>
-              <w:t>L’utilisateur doit être connecté, être dans la page du trajet</w:t>
-            </w:r>
-            <w:r>
-              <w:t xml:space="preserve">, être inscrit au trajet </w:t>
-            </w:r>
-            <w:r>
-              <w:t>et le trajet d</w:t>
-            </w:r>
-            <w:r>
-              <w:t>oit être</w:t>
-            </w:r>
-            <w:r>
-              <w:t xml:space="preserve"> déjà démarrer</w:t>
-            </w:r>
-            <w:r>
-              <w:t xml:space="preserve"> ou commencer 1h après</w:t>
-            </w:r>
-            <w:r>
-              <w:t xml:space="preserve">. </w:t>
-            </w:r>
-          </w:p>
-        </w:tc>
-        <w:tc>
-          <w:tcPr>
-            <w:tcW w:w="3580" w:type="dxa"/>
-          </w:tcPr>
-          <w:p>
-            <w:pPr>
-              <w:cnfStyle w:val="000000100000" w:firstRow="0" w:lastRow="0" w:firstColumn="0" w:lastColumn="0" w:oddVBand="0" w:evenVBand="0" w:oddHBand="1" w:evenHBand="0" w:firstRowFirstColumn="0" w:firstRowLastColumn="0" w:lastRowFirstColumn="0" w:lastRowLastColumn="0"/>
-            </w:pPr>
-            <w:r>
-              <w:t xml:space="preserve">Si l’utilisateur n’est pas le conducteur alors ça validera son trajet et donnera l’argent au conducteur </w:t>
-            </w:r>
-            <w:r>
-              <w:t xml:space="preserve">sinon ça valider le trajet des autres usagers et rembourse ce qui non pas encore validé, </w:t>
-            </w:r>
-          </w:p>
-          <w:p>
-            <w:pPr>
-              <w:cnfStyle w:val="000000100000" w:firstRow="0" w:lastRow="0" w:firstColumn="0" w:lastColumn="0" w:oddVBand="0" w:evenVBand="0" w:oddHBand="1" w:evenHBand="0" w:firstRowFirstColumn="0" w:firstRowLastColumn="0" w:lastRowFirstColumn="0" w:lastRowLastColumn="0"/>
-            </w:pPr>
-            <w:r>
-              <w:t>Ensuite ça supprime ce bouton.</w:t>
-            </w:r>
-          </w:p>
-        </w:tc>
-      </w:tr>
-      <w:tr>
-        <w:trPr>
-          <w:trHeight w:val="995"/>
-        </w:trPr>
-        <w:tc>
-          <w:tcPr>
-            <w:cnfStyle w:val="001000000000" w:firstRow="0" w:lastRow="0" w:firstColumn="1" w:lastColumn="0" w:oddVBand="0" w:evenVBand="0" w:oddHBand="0" w:evenHBand="0" w:firstRowFirstColumn="0" w:firstRowLastColumn="0" w:lastRowFirstColumn="0" w:lastRowLastColumn="0"/>
-            <w:tcW w:w="2290" w:type="dxa"/>
-          </w:tcPr>
-          <w:p>
-            <w:r>
-              <w:t>Se désinscrire du Trajet</w:t>
-            </w:r>
-          </w:p>
-        </w:tc>
-        <w:tc>
-          <w:tcPr>
-            <w:tcW w:w="3299" w:type="dxa"/>
-          </w:tcPr>
-          <w:p>
-            <w:pPr>
-              <w:cnfStyle w:val="000000000000" w:firstRow="0" w:lastRow="0" w:firstColumn="0" w:lastColumn="0" w:oddVBand="0" w:evenVBand="0" w:oddHBand="0" w:evenHBand="0" w:firstRowFirstColumn="0" w:firstRowLastColumn="0" w:lastRowFirstColumn="0" w:lastRowLastColumn="0"/>
-            </w:pPr>
-            <w:r>
-              <w:t xml:space="preserve">L’utilisateur doit être dans la page du trajet correspondant, être connecté et être inscrit dans le </w:t>
-            </w:r>
-            <w:r>
-              <w:lastRenderedPageBreak/>
-              <w:t xml:space="preserve">trajet, </w:t>
-            </w:r>
-            <w:r>
-              <w:t>et ne pas être le conducteur du trajet. De</w:t>
-            </w:r>
-            <w:r>
-              <w:t xml:space="preserve"> plus le trajet ne doit pas </w:t>
-            </w:r>
-            <w:r>
-              <w:t>être commencé</w:t>
-            </w:r>
-            <w:r>
-              <w:t xml:space="preserve"> ou commencé dans 1heure</w:t>
-            </w:r>
-            <w:r>
-              <w:t>.</w:t>
-            </w:r>
-          </w:p>
-        </w:tc>
-        <w:tc>
-          <w:tcPr>
-            <w:tcW w:w="3580" w:type="dxa"/>
-          </w:tcPr>
-          <w:p>
-            <w:pPr>
-              <w:cnfStyle w:val="000000000000" w:firstRow="0" w:lastRow="0" w:firstColumn="0" w:lastColumn="0" w:oddVBand="0" w:evenVBand="0" w:oddHBand="0" w:evenHBand="0" w:firstRowFirstColumn="0" w:firstRowLastColumn="0" w:lastRowFirstColumn="0" w:lastRowLastColumn="0"/>
-            </w:pPr>
-            <w:r>
-              <w:lastRenderedPageBreak/>
+          </w:p>
+        </w:tc>
+        <w:tc>
+          <w:tcPr>
+            <w:tcW w:w="3580" w:type="dxa"/>
+          </w:tcPr>
+          <w:p>
+            <w:pPr>
+              <w:cnfStyle w:val="000000100000" w:firstRow="0" w:lastRow="0" w:firstColumn="0" w:lastColumn="0" w:oddVBand="0" w:evenVBand="0" w:oddHBand="1" w:evenHBand="0" w:firstRowFirstColumn="0" w:firstRowLastColumn="0" w:lastRowFirstColumn="0" w:lastRowLastColumn="0"/>
+            </w:pPr>
+            <w:r>
               <w:t>Ça</w:t>
             </w:r>
             <w:r>
@@ -982,7 +1071,6 @@
       </w:tr>
       <w:tr>
         <w:trPr>
-          <w:cnfStyle w:val="000000100000" w:firstRow="0" w:lastRow="0" w:firstColumn="0" w:lastColumn="0" w:oddVBand="0" w:evenVBand="0" w:oddHBand="1" w:evenHBand="0" w:firstRowFirstColumn="0" w:firstRowLastColumn="0" w:lastRowFirstColumn="0" w:lastRowLastColumn="0"/>
           <w:trHeight w:val="1139"/>
         </w:trPr>
         <w:tc>
@@ -1005,7 +1093,7 @@
           </w:tcPr>
           <w:p>
             <w:pPr>
-              <w:cnfStyle w:val="000000100000" w:firstRow="0" w:lastRow="0" w:firstColumn="0" w:lastColumn="0" w:oddVBand="0" w:evenVBand="0" w:oddHBand="1" w:evenHBand="0" w:firstRowFirstColumn="0" w:firstRowLastColumn="0" w:lastRowFirstColumn="0" w:lastRowLastColumn="0"/>
+              <w:cnfStyle w:val="000000000000" w:firstRow="0" w:lastRow="0" w:firstColumn="0" w:lastColumn="0" w:oddVBand="0" w:evenVBand="0" w:oddHBand="0" w:evenHBand="0" w:firstRowFirstColumn="0" w:firstRowLastColumn="0" w:lastRowFirstColumn="0" w:lastRowLastColumn="0"/>
             </w:pPr>
             <w:r>
               <w:t>L’utilisateur doit être connecté, être dans la page du trajet correspondant, et être conducteur.</w:t>
@@ -1013,7 +1101,7 @@
           </w:p>
           <w:p>
             <w:pPr>
-              <w:cnfStyle w:val="000000100000" w:firstRow="0" w:lastRow="0" w:firstColumn="0" w:lastColumn="0" w:oddVBand="0" w:evenVBand="0" w:oddHBand="1" w:evenHBand="0" w:firstRowFirstColumn="0" w:firstRowLastColumn="0" w:lastRowFirstColumn="0" w:lastRowLastColumn="0"/>
+              <w:cnfStyle w:val="000000000000" w:firstRow="0" w:lastRow="0" w:firstColumn="0" w:lastColumn="0" w:oddVBand="0" w:evenVBand="0" w:oddHBand="0" w:evenHBand="0" w:firstRowFirstColumn="0" w:firstRowLastColumn="0" w:lastRowFirstColumn="0" w:lastRowLastColumn="0"/>
             </w:pPr>
             <w:r>
               <w:t>De plus le trajet ne doit pas contenir d’autre personne que lui</w:t>
@@ -1029,96 +1117,10 @@
           </w:tcPr>
           <w:p>
             <w:pPr>
-              <w:cnfStyle w:val="000000100000" w:firstRow="0" w:lastRow="0" w:firstColumn="0" w:lastColumn="0" w:oddVBand="0" w:evenVBand="0" w:oddHBand="1" w:evenHBand="0" w:firstRowFirstColumn="0" w:firstRowLastColumn="0" w:lastRowFirstColumn="0" w:lastRowLastColumn="0"/>
+              <w:cnfStyle w:val="000000000000" w:firstRow="0" w:lastRow="0" w:firstColumn="0" w:lastColumn="0" w:oddVBand="0" w:evenVBand="0" w:oddHBand="0" w:evenHBand="0" w:firstRowFirstColumn="0" w:firstRowLastColumn="0" w:lastRowFirstColumn="0" w:lastRowLastColumn="0"/>
             </w:pPr>
             <w:r>
               <w:t>Ça supprime au niveau visuel le trajet, ça redirige l’utilisateur sur la page d’accueil.</w:t>
-            </w:r>
-          </w:p>
-        </w:tc>
-      </w:tr>
-      <w:tr>
-        <w:trPr>
-          <w:trHeight w:val="278"/>
-        </w:trPr>
-        <w:tc>
-          <w:tcPr>
-            <w:cnfStyle w:val="001000000000" w:firstRow="0" w:lastRow="0" w:firstColumn="1" w:lastColumn="0" w:oddVBand="0" w:evenVBand="0" w:oddHBand="0" w:evenHBand="0" w:firstRowFirstColumn="0" w:firstRowLastColumn="0" w:lastRowFirstColumn="0" w:lastRowLastColumn="0"/>
-            <w:tcW w:w="2290" w:type="dxa"/>
-          </w:tcPr>
-          <w:p>
-            <w:r>
-              <w:t>Accéder</w:t>
-            </w:r>
-            <w:r>
-              <w:t xml:space="preserve"> </w:t>
-            </w:r>
-            <w:r>
-              <w:t>à</w:t>
-            </w:r>
-            <w:r>
-              <w:t xml:space="preserve"> la page de proposition du trajet</w:t>
-            </w:r>
-          </w:p>
-        </w:tc>
-        <w:tc>
-          <w:tcPr>
-            <w:tcW w:w="3299" w:type="dxa"/>
-          </w:tcPr>
-          <w:p>
-            <w:pPr>
-              <w:cnfStyle w:val="000000000000" w:firstRow="0" w:lastRow="0" w:firstColumn="0" w:lastColumn="0" w:oddVBand="0" w:evenVBand="0" w:oddHBand="0" w:evenHBand="0" w:firstRowFirstColumn="0" w:firstRowLastColumn="0" w:lastRowFirstColumn="0" w:lastRowLastColumn="0"/>
-            </w:pPr>
-            <w:r>
-              <w:t>L’utilisateur doit être connecté</w:t>
-            </w:r>
-            <w:r>
-              <w:t xml:space="preserve">, et cliquer sur le bouton proposer de la page d’accueil ou sur le bouton proposer du </w:t>
-            </w:r>
-            <w:proofErr w:type="spellStart"/>
-            <w:r>
-              <w:t>nav</w:t>
-            </w:r>
-            <w:proofErr w:type="spellEnd"/>
-            <w:r>
-              <w:t xml:space="preserve"> </w:t>
-            </w:r>
-          </w:p>
-        </w:tc>
-        <w:tc>
-          <w:tcPr>
-            <w:tcW w:w="3580" w:type="dxa"/>
-          </w:tcPr>
-          <w:p>
-            <w:pPr>
-              <w:cnfStyle w:val="000000000000" w:firstRow="0" w:lastRow="0" w:firstColumn="0" w:lastColumn="0" w:oddVBand="0" w:evenVBand="0" w:oddHBand="0" w:evenHBand="0" w:firstRowFirstColumn="0" w:firstRowLastColumn="0" w:lastRowFirstColumn="0" w:lastRowLastColumn="0"/>
-            </w:pPr>
-            <w:r>
-              <w:t xml:space="preserve">Ça </w:t>
-            </w:r>
-            <w:r>
-              <w:t>le</w:t>
-            </w:r>
-            <w:r>
-              <w:t xml:space="preserve"> redirige vers la page de proposition de trajet ou on y retrouve les champs : ville de départ, ville arrivée, un bouton ajouter une étape, un champ régulier, les dates</w:t>
-            </w:r>
-            <w:r>
-              <w:t xml:space="preserve">, </w:t>
-            </w:r>
-            <w:r>
-              <w:t>horaires</w:t>
-            </w:r>
-            <w:r>
-              <w:t xml:space="preserve"> de départ des villes, le prix de chaque étape, également un champ qui permet de choisir le véhicule qu’on va </w:t>
-            </w:r>
-            <w:r>
-              <w:t>utiliser</w:t>
-            </w:r>
-            <w:r>
-              <w:t xml:space="preserve"> avec un bouton ajouter un véhicule, une image du véhicule sélectionné, et un champ qui permet </w:t>
-            </w:r>
-            <w:r>
-              <w:t>de définir le nombre de place sans compter l’utilisateur qui le remplis. Il y a également un champ pour décrire le voyage et un bouton pour créer le trajet</w:t>
             </w:r>
           </w:p>
         </w:tc>
@@ -1135,6 +1137,92 @@
           </w:tcPr>
           <w:p>
             <w:r>
+              <w:t>Accéder</w:t>
+            </w:r>
+            <w:r>
+              <w:t xml:space="preserve"> </w:t>
+            </w:r>
+            <w:r>
+              <w:t>à</w:t>
+            </w:r>
+            <w:r>
+              <w:t xml:space="preserve"> la page de proposition du trajet</w:t>
+            </w:r>
+          </w:p>
+        </w:tc>
+        <w:tc>
+          <w:tcPr>
+            <w:tcW w:w="3299" w:type="dxa"/>
+          </w:tcPr>
+          <w:p>
+            <w:pPr>
+              <w:cnfStyle w:val="000000100000" w:firstRow="0" w:lastRow="0" w:firstColumn="0" w:lastColumn="0" w:oddVBand="0" w:evenVBand="0" w:oddHBand="1" w:evenHBand="0" w:firstRowFirstColumn="0" w:firstRowLastColumn="0" w:lastRowFirstColumn="0" w:lastRowLastColumn="0"/>
+            </w:pPr>
+            <w:r>
+              <w:t>L’utilisateur doit être connecté</w:t>
+            </w:r>
+            <w:r>
+              <w:t xml:space="preserve">, et cliquer sur le bouton proposer de la page d’accueil ou sur le bouton proposer du </w:t>
+            </w:r>
+            <w:proofErr w:type="spellStart"/>
+            <w:r>
+              <w:t>nav</w:t>
+            </w:r>
+            <w:proofErr w:type="spellEnd"/>
+            <w:r>
+              <w:t xml:space="preserve"> </w:t>
+            </w:r>
+          </w:p>
+        </w:tc>
+        <w:tc>
+          <w:tcPr>
+            <w:tcW w:w="3580" w:type="dxa"/>
+          </w:tcPr>
+          <w:p>
+            <w:pPr>
+              <w:cnfStyle w:val="000000100000" w:firstRow="0" w:lastRow="0" w:firstColumn="0" w:lastColumn="0" w:oddVBand="0" w:evenVBand="0" w:oddHBand="1" w:evenHBand="0" w:firstRowFirstColumn="0" w:firstRowLastColumn="0" w:lastRowFirstColumn="0" w:lastRowLastColumn="0"/>
+            </w:pPr>
+            <w:r>
+              <w:t xml:space="preserve">Ça </w:t>
+            </w:r>
+            <w:r>
+              <w:t>le</w:t>
+            </w:r>
+            <w:r>
+              <w:t xml:space="preserve"> redirige vers la page de proposition de trajet ou on y retrouve les champs : ville de départ, ville arrivée, un bouton ajouter une étape, un champ régulier, les dates</w:t>
+            </w:r>
+            <w:r>
+              <w:t xml:space="preserve">, </w:t>
+            </w:r>
+            <w:r>
+              <w:t>horaires</w:t>
+            </w:r>
+            <w:r>
+              <w:t xml:space="preserve"> de départ des villes, le prix de chaque étape, également un champ qui permet de choisir le véhicule qu’on va </w:t>
+            </w:r>
+            <w:r>
+              <w:t>utiliser</w:t>
+            </w:r>
+            <w:r>
+              <w:t xml:space="preserve"> avec un bouton ajouter un véhicule, une image du véhicule sélectionné, et un champ qui permet </w:t>
+            </w:r>
+            <w:r>
+              <w:t>de définir le nombre de place sans compter l’utilisateur qui le remplis. Il y a également un champ pour décrire le voyage et un bouton pour créer le trajet</w:t>
+            </w:r>
+          </w:p>
+        </w:tc>
+      </w:tr>
+      <w:tr>
+        <w:trPr>
+          <w:trHeight w:val="278"/>
+        </w:trPr>
+        <w:tc>
+          <w:tcPr>
+            <w:cnfStyle w:val="001000000000" w:firstRow="0" w:lastRow="0" w:firstColumn="1" w:lastColumn="0" w:oddVBand="0" w:evenVBand="0" w:oddHBand="0" w:evenHBand="0" w:firstRowFirstColumn="0" w:firstRowLastColumn="0" w:lastRowFirstColumn="0" w:lastRowLastColumn="0"/>
+            <w:tcW w:w="2290" w:type="dxa"/>
+          </w:tcPr>
+          <w:p>
+            <w:r>
               <w:t>Ajouter une étape a un trajet</w:t>
             </w:r>
           </w:p>
@@ -1145,7 +1233,7 @@
           </w:tcPr>
           <w:p>
             <w:pPr>
-              <w:cnfStyle w:val="000000100000" w:firstRow="0" w:lastRow="0" w:firstColumn="0" w:lastColumn="0" w:oddVBand="0" w:evenVBand="0" w:oddHBand="1" w:evenHBand="0" w:firstRowFirstColumn="0" w:firstRowLastColumn="0" w:lastRowFirstColumn="0" w:lastRowLastColumn="0"/>
+              <w:cnfStyle w:val="000000000000" w:firstRow="0" w:lastRow="0" w:firstColumn="0" w:lastColumn="0" w:oddVBand="0" w:evenVBand="0" w:oddHBand="0" w:evenHBand="0" w:firstRowFirstColumn="0" w:firstRowLastColumn="0" w:lastRowFirstColumn="0" w:lastRowLastColumn="0"/>
             </w:pPr>
             <w:r>
               <w:t>L’utilisateur doit être connecté, être sur la page de création du trajet et cliquer sur le bouton ajouter une étape</w:t>
@@ -1158,7 +1246,7 @@
           </w:tcPr>
           <w:p>
             <w:pPr>
-              <w:cnfStyle w:val="000000100000" w:firstRow="0" w:lastRow="0" w:firstColumn="0" w:lastColumn="0" w:oddVBand="0" w:evenVBand="0" w:oddHBand="1" w:evenHBand="0" w:firstRowFirstColumn="0" w:firstRowLastColumn="0" w:lastRowFirstColumn="0" w:lastRowLastColumn="0"/>
+              <w:cnfStyle w:val="000000000000" w:firstRow="0" w:lastRow="0" w:firstColumn="0" w:lastColumn="0" w:oddVBand="0" w:evenVBand="0" w:oddHBand="0" w:evenHBand="0" w:firstRowFirstColumn="0" w:firstRowLastColumn="0" w:lastRowFirstColumn="0" w:lastRowLastColumn="0"/>
             </w:pPr>
             <w:r>
               <w:t xml:space="preserve">Ça ajoute un champ entre le champ ville de départ, ville d’arrivée qui correspond </w:t>
@@ -1174,7 +1262,7 @@
           </w:p>
           <w:p>
             <w:pPr>
-              <w:cnfStyle w:val="000000100000" w:firstRow="0" w:lastRow="0" w:firstColumn="0" w:lastColumn="0" w:oddVBand="0" w:evenVBand="0" w:oddHBand="1" w:evenHBand="0" w:firstRowFirstColumn="0" w:firstRowLastColumn="0" w:lastRowFirstColumn="0" w:lastRowLastColumn="0"/>
+              <w:cnfStyle w:val="000000000000" w:firstRow="0" w:lastRow="0" w:firstColumn="0" w:lastColumn="0" w:oddVBand="0" w:evenVBand="0" w:oddHBand="0" w:evenHBand="0" w:firstRowFirstColumn="0" w:firstRowLastColumn="0" w:lastRowFirstColumn="0" w:lastRowLastColumn="0"/>
             </w:pPr>
             <w:r>
               <w:t xml:space="preserve">Entre la date de départ et la date d’arrivé ça rajoute également une étape avec la date et heure d’arrivé a cette étape ainsi que le prix d’arrivé a cette étape en fonction de la ville précédente. </w:t>
@@ -1182,7 +1270,7 @@
           </w:p>
           <w:p>
             <w:pPr>
-              <w:cnfStyle w:val="000000100000" w:firstRow="0" w:lastRow="0" w:firstColumn="0" w:lastColumn="0" w:oddVBand="0" w:evenVBand="0" w:oddHBand="1" w:evenHBand="0" w:firstRowFirstColumn="0" w:firstRowLastColumn="0" w:lastRowFirstColumn="0" w:lastRowLastColumn="0"/>
+              <w:cnfStyle w:val="000000000000" w:firstRow="0" w:lastRow="0" w:firstColumn="0" w:lastColumn="0" w:oddVBand="0" w:evenVBand="0" w:oddHBand="0" w:evenHBand="0" w:firstRowFirstColumn="0" w:firstRowLastColumn="0" w:lastRowFirstColumn="0" w:lastRowLastColumn="0"/>
             </w:pPr>
             <w:r>
               <w:t>Si c’est la 2</w:t>
@@ -1204,78 +1292,6 @@
       </w:tr>
       <w:tr>
         <w:trPr>
-          <w:trHeight w:val="278"/>
-        </w:trPr>
-        <w:tc>
-          <w:tcPr>
-            <w:cnfStyle w:val="001000000000" w:firstRow="0" w:lastRow="0" w:firstColumn="1" w:lastColumn="0" w:oddVBand="0" w:evenVBand="0" w:oddHBand="0" w:evenHBand="0" w:firstRowFirstColumn="0" w:firstRowLastColumn="0" w:lastRowFirstColumn="0" w:lastRowLastColumn="0"/>
-            <w:tcW w:w="2290" w:type="dxa"/>
-          </w:tcPr>
-          <w:p>
-            <w:r>
-              <w:t xml:space="preserve">Afficher la fenêtre modale pour </w:t>
-            </w:r>
-            <w:r>
-              <w:t xml:space="preserve">Ajouter un véhicule </w:t>
-            </w:r>
-          </w:p>
-        </w:tc>
-        <w:tc>
-          <w:tcPr>
-            <w:tcW w:w="3299" w:type="dxa"/>
-          </w:tcPr>
-          <w:p>
-            <w:pPr>
-              <w:cnfStyle w:val="000000000000" w:firstRow="0" w:lastRow="0" w:firstColumn="0" w:lastColumn="0" w:oddVBand="0" w:evenVBand="0" w:oddHBand="0" w:evenHBand="0" w:firstRowFirstColumn="0" w:firstRowLastColumn="0" w:lastRowFirstColumn="0" w:lastRowLastColumn="0"/>
-            </w:pPr>
-            <w:r>
-              <w:t>L’utilisateur doit être connecté, être sur la page de création du trajet et cliquer sur le bouton ajouter un</w:t>
-            </w:r>
-            <w:r>
-              <w:t xml:space="preserve"> </w:t>
-            </w:r>
-            <w:r>
-              <w:t>véhicule</w:t>
-            </w:r>
-          </w:p>
-        </w:tc>
-        <w:tc>
-          <w:tcPr>
-            <w:tcW w:w="3580" w:type="dxa"/>
-          </w:tcPr>
-          <w:p>
-            <w:pPr>
-              <w:cnfStyle w:val="000000000000" w:firstRow="0" w:lastRow="0" w:firstColumn="0" w:lastColumn="0" w:oddVBand="0" w:evenVBand="0" w:oddHBand="0" w:evenHBand="0" w:firstRowFirstColumn="0" w:firstRowLastColumn="0" w:lastRowFirstColumn="0" w:lastRowLastColumn="0"/>
-            </w:pPr>
-            <w:r>
-              <w:t xml:space="preserve">Ça affiche une fenêtre modale avec un champ immatriculation, </w:t>
-            </w:r>
-            <w:proofErr w:type="spellStart"/>
-            <w:r>
-              <w:t>critAir</w:t>
-            </w:r>
-            <w:proofErr w:type="spellEnd"/>
-            <w:r>
-              <w:t xml:space="preserve">, un champ hybride, un ajout d’image et une image du véhicule, ainsi qu’un bouton pour ajouter le véhicule </w:t>
-            </w:r>
-            <w:r>
-              <w:t xml:space="preserve">et un </w:t>
-            </w:r>
-            <w:r>
-              <w:lastRenderedPageBreak/>
-              <w:t xml:space="preserve">bouton pour fermer la </w:t>
-            </w:r>
-            <w:r>
-              <w:t>fenêtre</w:t>
-            </w:r>
-            <w:r>
-              <w:t xml:space="preserve"> modale.</w:t>
-            </w:r>
-          </w:p>
-        </w:tc>
-      </w:tr>
-      <w:tr>
-        <w:trPr>
           <w:cnfStyle w:val="000000100000" w:firstRow="0" w:lastRow="0" w:firstColumn="0" w:lastColumn="0" w:oddVBand="0" w:evenVBand="0" w:oddHBand="1" w:evenHBand="0" w:firstRowFirstColumn="0" w:firstRowLastColumn="0" w:lastRowFirstColumn="0" w:lastRowLastColumn="0"/>
           <w:trHeight w:val="278"/>
         </w:trPr>
@@ -1287,6 +1303,74 @@
           <w:p>
             <w:r>
               <w:lastRenderedPageBreak/>
+              <w:t xml:space="preserve">Afficher la fenêtre modale pour </w:t>
+            </w:r>
+            <w:r>
+              <w:t xml:space="preserve">Ajouter un véhicule </w:t>
+            </w:r>
+          </w:p>
+        </w:tc>
+        <w:tc>
+          <w:tcPr>
+            <w:tcW w:w="3299" w:type="dxa"/>
+          </w:tcPr>
+          <w:p>
+            <w:pPr>
+              <w:cnfStyle w:val="000000100000" w:firstRow="0" w:lastRow="0" w:firstColumn="0" w:lastColumn="0" w:oddVBand="0" w:evenVBand="0" w:oddHBand="1" w:evenHBand="0" w:firstRowFirstColumn="0" w:firstRowLastColumn="0" w:lastRowFirstColumn="0" w:lastRowLastColumn="0"/>
+            </w:pPr>
+            <w:r>
+              <w:t>L’utilisateur doit être connecté, être sur la page de création du trajet et cliquer sur le bouton ajouter un</w:t>
+            </w:r>
+            <w:r>
+              <w:t xml:space="preserve"> </w:t>
+            </w:r>
+            <w:r>
+              <w:t>véhicule</w:t>
+            </w:r>
+          </w:p>
+        </w:tc>
+        <w:tc>
+          <w:tcPr>
+            <w:tcW w:w="3580" w:type="dxa"/>
+          </w:tcPr>
+          <w:p>
+            <w:pPr>
+              <w:cnfStyle w:val="000000100000" w:firstRow="0" w:lastRow="0" w:firstColumn="0" w:lastColumn="0" w:oddVBand="0" w:evenVBand="0" w:oddHBand="1" w:evenHBand="0" w:firstRowFirstColumn="0" w:firstRowLastColumn="0" w:lastRowFirstColumn="0" w:lastRowLastColumn="0"/>
+            </w:pPr>
+            <w:r>
+              <w:t xml:space="preserve">Ça affiche une fenêtre modale avec un champ immatriculation, </w:t>
+            </w:r>
+            <w:proofErr w:type="spellStart"/>
+            <w:r>
+              <w:t>critAir</w:t>
+            </w:r>
+            <w:proofErr w:type="spellEnd"/>
+            <w:r>
+              <w:t xml:space="preserve">, un champ hybride, un ajout d’image et une image du véhicule, ainsi qu’un bouton pour ajouter le véhicule </w:t>
+            </w:r>
+            <w:r>
+              <w:t xml:space="preserve">et un bouton pour fermer la </w:t>
+            </w:r>
+            <w:r>
+              <w:t>fenêtre</w:t>
+            </w:r>
+            <w:r>
+              <w:t xml:space="preserve"> modale.</w:t>
+            </w:r>
+          </w:p>
+        </w:tc>
+      </w:tr>
+      <w:tr>
+        <w:trPr>
+          <w:trHeight w:val="278"/>
+        </w:trPr>
+        <w:tc>
+          <w:tcPr>
+            <w:cnfStyle w:val="001000000000" w:firstRow="0" w:lastRow="0" w:firstColumn="1" w:lastColumn="0" w:oddVBand="0" w:evenVBand="0" w:oddHBand="0" w:evenHBand="0" w:firstRowFirstColumn="0" w:firstRowLastColumn="0" w:lastRowFirstColumn="0" w:lastRowLastColumn="0"/>
+            <w:tcW w:w="2290" w:type="dxa"/>
+          </w:tcPr>
+          <w:p>
+            <w:r>
               <w:t>Ajouter un véhicule dans la page de création de trajet</w:t>
             </w:r>
           </w:p>
@@ -1297,7 +1381,7 @@
           </w:tcPr>
           <w:p>
             <w:pPr>
-              <w:cnfStyle w:val="000000100000" w:firstRow="0" w:lastRow="0" w:firstColumn="0" w:lastColumn="0" w:oddVBand="0" w:evenVBand="0" w:oddHBand="1" w:evenHBand="0" w:firstRowFirstColumn="0" w:firstRowLastColumn="0" w:lastRowFirstColumn="0" w:lastRowLastColumn="0"/>
+              <w:cnfStyle w:val="000000000000" w:firstRow="0" w:lastRow="0" w:firstColumn="0" w:lastColumn="0" w:oddVBand="0" w:evenVBand="0" w:oddHBand="0" w:evenHBand="0" w:firstRowFirstColumn="0" w:firstRowLastColumn="0" w:lastRowFirstColumn="0" w:lastRowLastColumn="0"/>
             </w:pPr>
             <w:r>
               <w:t xml:space="preserve">L’utilisateur doit être connecté, être sur la page de création du trajet et </w:t>
@@ -1319,94 +1403,10 @@
           </w:tcPr>
           <w:p>
             <w:pPr>
-              <w:cnfStyle w:val="000000100000" w:firstRow="0" w:lastRow="0" w:firstColumn="0" w:lastColumn="0" w:oddVBand="0" w:evenVBand="0" w:oddHBand="1" w:evenHBand="0" w:firstRowFirstColumn="0" w:firstRowLastColumn="0" w:lastRowFirstColumn="0" w:lastRowLastColumn="0"/>
+              <w:cnfStyle w:val="000000000000" w:firstRow="0" w:lastRow="0" w:firstColumn="0" w:lastColumn="0" w:oddVBand="0" w:evenVBand="0" w:oddHBand="0" w:evenHBand="0" w:firstRowFirstColumn="0" w:firstRowLastColumn="0" w:lastRowFirstColumn="0" w:lastRowLastColumn="0"/>
             </w:pPr>
             <w:r>
               <w:t>Ça ajoute le véhicule a l’utilisateur, ajoute l’option au choix du véhicule et le sélectionne directement et mes l’image du véhicule, s’il n’en avait pas décidé une, ça en mes une par défaut.</w:t>
-            </w:r>
-          </w:p>
-        </w:tc>
-      </w:tr>
-      <w:tr>
-        <w:trPr>
-          <w:trHeight w:val="278"/>
-        </w:trPr>
-        <w:tc>
-          <w:tcPr>
-            <w:cnfStyle w:val="001000000000" w:firstRow="0" w:lastRow="0" w:firstColumn="1" w:lastColumn="0" w:oddVBand="0" w:evenVBand="0" w:oddHBand="0" w:evenHBand="0" w:firstRowFirstColumn="0" w:firstRowLastColumn="0" w:lastRowFirstColumn="0" w:lastRowLastColumn="0"/>
-            <w:tcW w:w="2290" w:type="dxa"/>
-          </w:tcPr>
-          <w:p>
-            <w:r>
-              <w:t>Ajouter un trajet</w:t>
-            </w:r>
-          </w:p>
-        </w:tc>
-        <w:tc>
-          <w:tcPr>
-            <w:tcW w:w="3299" w:type="dxa"/>
-          </w:tcPr>
-          <w:p>
-            <w:pPr>
-              <w:cnfStyle w:val="000000000000" w:firstRow="0" w:lastRow="0" w:firstColumn="0" w:lastColumn="0" w:oddVBand="0" w:evenVBand="0" w:oddHBand="0" w:evenHBand="0" w:firstRowFirstColumn="0" w:firstRowLastColumn="0" w:lastRowFirstColumn="0" w:lastRowLastColumn="0"/>
-            </w:pPr>
-            <w:r>
-              <w:t>L’utilisateur doit être connecté, être sur la page de création du trajet, cliquer sur le bouton c’est parti.</w:t>
-            </w:r>
-          </w:p>
-          <w:p>
-            <w:pPr>
-              <w:cnfStyle w:val="000000000000" w:firstRow="0" w:lastRow="0" w:firstColumn="0" w:lastColumn="0" w:oddVBand="0" w:evenVBand="0" w:oddHBand="0" w:evenHBand="0" w:firstRowFirstColumn="0" w:firstRowLastColumn="0" w:lastRowFirstColumn="0" w:lastRowLastColumn="0"/>
-            </w:pPr>
-            <w:r>
-              <w:t>Il doit également avoir rempli les champs ville avec un ville valide, avoir les dates et heures supérieurs en le lisant de haut en bas</w:t>
-            </w:r>
-            <w:r>
-              <w:t xml:space="preserve">, que les prix rentrés </w:t>
-            </w:r>
-            <w:r>
-              <w:t>soient</w:t>
-            </w:r>
-            <w:r>
-              <w:t xml:space="preserve"> positifs</w:t>
-            </w:r>
-            <w:r>
-              <w:t xml:space="preserve">, que l’utilisateur ai sélectionner un véhicule, que le nombre de place choisi soit supérieur a 0 et inférieur </w:t>
-            </w:r>
-            <w:r>
-              <w:t>à</w:t>
-            </w:r>
-            <w:r>
-              <w:t xml:space="preserve"> 8</w:t>
-            </w:r>
-          </w:p>
-        </w:tc>
-        <w:tc>
-          <w:tcPr>
-            <w:tcW w:w="3580" w:type="dxa"/>
-          </w:tcPr>
-          <w:p>
-            <w:pPr>
-              <w:cnfStyle w:val="000000000000" w:firstRow="0" w:lastRow="0" w:firstColumn="0" w:lastColumn="0" w:oddVBand="0" w:evenVBand="0" w:oddHBand="0" w:evenHBand="0" w:firstRowFirstColumn="0" w:firstRowLastColumn="0" w:lastRowFirstColumn="0" w:lastRowLastColumn="0"/>
-            </w:pPr>
-            <w:r>
-              <w:t xml:space="preserve">Ça ajoute le trajet et tous ses paramètres </w:t>
-            </w:r>
-            <w:proofErr w:type="gramStart"/>
-            <w:r>
-              <w:t>a</w:t>
-            </w:r>
-            <w:proofErr w:type="gramEnd"/>
-            <w:r>
-              <w:t xml:space="preserve"> la base de donnée</w:t>
-            </w:r>
-          </w:p>
-          <w:p>
-            <w:pPr>
-              <w:cnfStyle w:val="000000000000" w:firstRow="0" w:lastRow="0" w:firstColumn="0" w:lastColumn="0" w:oddVBand="0" w:evenVBand="0" w:oddHBand="0" w:evenHBand="0" w:firstRowFirstColumn="0" w:firstRowLastColumn="0" w:lastRowFirstColumn="0" w:lastRowLastColumn="0"/>
-            </w:pPr>
-            <w:r>
-              <w:t>Et ça redirige l’utilisateur sur la page d’accueil</w:t>
             </w:r>
           </w:p>
         </w:tc>
@@ -1423,6 +1423,90 @@
           </w:tcPr>
           <w:p>
             <w:r>
+              <w:t>Ajouter un trajet</w:t>
+            </w:r>
+          </w:p>
+        </w:tc>
+        <w:tc>
+          <w:tcPr>
+            <w:tcW w:w="3299" w:type="dxa"/>
+          </w:tcPr>
+          <w:p>
+            <w:pPr>
+              <w:cnfStyle w:val="000000100000" w:firstRow="0" w:lastRow="0" w:firstColumn="0" w:lastColumn="0" w:oddVBand="0" w:evenVBand="0" w:oddHBand="1" w:evenHBand="0" w:firstRowFirstColumn="0" w:firstRowLastColumn="0" w:lastRowFirstColumn="0" w:lastRowLastColumn="0"/>
+            </w:pPr>
+            <w:r>
+              <w:t>L’utilisateur doit être connecté, être sur la page de création du trajet, cliquer sur le bouton c’est parti.</w:t>
+            </w:r>
+          </w:p>
+          <w:p>
+            <w:pPr>
+              <w:cnfStyle w:val="000000100000" w:firstRow="0" w:lastRow="0" w:firstColumn="0" w:lastColumn="0" w:oddVBand="0" w:evenVBand="0" w:oddHBand="1" w:evenHBand="0" w:firstRowFirstColumn="0" w:firstRowLastColumn="0" w:lastRowFirstColumn="0" w:lastRowLastColumn="0"/>
+            </w:pPr>
+            <w:r>
+              <w:t>Il doit également avoir rempli les champs ville avec un ville valide, avoir les dates et heures supérieurs en le lisant de haut en bas</w:t>
+            </w:r>
+            <w:r>
+              <w:t xml:space="preserve">, que les prix rentrés </w:t>
+            </w:r>
+            <w:r>
+              <w:t>soient</w:t>
+            </w:r>
+            <w:r>
+              <w:t xml:space="preserve"> positifs</w:t>
+            </w:r>
+            <w:r>
+              <w:t xml:space="preserve">, que l’utilisateur ai sélectionner un véhicule, que le nombre de place choisi soit supérieur a 0 et inférieur </w:t>
+            </w:r>
+            <w:r>
+              <w:t>à</w:t>
+            </w:r>
+            <w:r>
+              <w:t xml:space="preserve"> 8</w:t>
+            </w:r>
+          </w:p>
+        </w:tc>
+        <w:tc>
+          <w:tcPr>
+            <w:tcW w:w="3580" w:type="dxa"/>
+          </w:tcPr>
+          <w:p>
+            <w:pPr>
+              <w:cnfStyle w:val="000000100000" w:firstRow="0" w:lastRow="0" w:firstColumn="0" w:lastColumn="0" w:oddVBand="0" w:evenVBand="0" w:oddHBand="1" w:evenHBand="0" w:firstRowFirstColumn="0" w:firstRowLastColumn="0" w:lastRowFirstColumn="0" w:lastRowLastColumn="0"/>
+            </w:pPr>
+            <w:r>
+              <w:t xml:space="preserve">Ça ajoute le trajet et tous ses paramètres </w:t>
+            </w:r>
+            <w:proofErr w:type="gramStart"/>
+            <w:r>
+              <w:t>a</w:t>
+            </w:r>
+            <w:proofErr w:type="gramEnd"/>
+            <w:r>
+              <w:t xml:space="preserve"> la base de donnée</w:t>
+            </w:r>
+          </w:p>
+          <w:p>
+            <w:pPr>
+              <w:cnfStyle w:val="000000100000" w:firstRow="0" w:lastRow="0" w:firstColumn="0" w:lastColumn="0" w:oddVBand="0" w:evenVBand="0" w:oddHBand="1" w:evenHBand="0" w:firstRowFirstColumn="0" w:firstRowLastColumn="0" w:lastRowFirstColumn="0" w:lastRowLastColumn="0"/>
+            </w:pPr>
+            <w:r>
+              <w:t>Et ça redirige l’utilisateur sur la page d’accueil</w:t>
+            </w:r>
+          </w:p>
+        </w:tc>
+      </w:tr>
+      <w:tr>
+        <w:trPr>
+          <w:trHeight w:val="278"/>
+        </w:trPr>
+        <w:tc>
+          <w:tcPr>
+            <w:cnfStyle w:val="001000000000" w:firstRow="0" w:lastRow="0" w:firstColumn="1" w:lastColumn="0" w:oddVBand="0" w:evenVBand="0" w:oddHBand="0" w:evenHBand="0" w:firstRowFirstColumn="0" w:firstRowLastColumn="0" w:lastRowFirstColumn="0" w:lastRowLastColumn="0"/>
+            <w:tcW w:w="2290" w:type="dxa"/>
+          </w:tcPr>
+          <w:p>
+            <w:r>
               <w:t xml:space="preserve">Accéder </w:t>
             </w:r>
             <w:r>
@@ -1439,7 +1523,7 @@
           </w:tcPr>
           <w:p>
             <w:pPr>
-              <w:cnfStyle w:val="000000100000" w:firstRow="0" w:lastRow="0" w:firstColumn="0" w:lastColumn="0" w:oddVBand="0" w:evenVBand="0" w:oddHBand="1" w:evenHBand="0" w:firstRowFirstColumn="0" w:firstRowLastColumn="0" w:lastRowFirstColumn="0" w:lastRowLastColumn="0"/>
+              <w:cnfStyle w:val="000000000000" w:firstRow="0" w:lastRow="0" w:firstColumn="0" w:lastColumn="0" w:oddVBand="0" w:evenVBand="0" w:oddHBand="0" w:evenHBand="0" w:firstRowFirstColumn="0" w:firstRowLastColumn="0" w:lastRowFirstColumn="0" w:lastRowLastColumn="0"/>
             </w:pPr>
             <w:r>
               <w:t xml:space="preserve">L’utilisateur doit être connecté </w:t>
@@ -1495,7 +1579,7 @@
           </w:tcPr>
           <w:p>
             <w:pPr>
-              <w:cnfStyle w:val="000000100000" w:firstRow="0" w:lastRow="0" w:firstColumn="0" w:lastColumn="0" w:oddVBand="0" w:evenVBand="0" w:oddHBand="1" w:evenHBand="0" w:firstRowFirstColumn="0" w:firstRowLastColumn="0" w:lastRowFirstColumn="0" w:lastRowLastColumn="0"/>
+              <w:cnfStyle w:val="000000000000" w:firstRow="0" w:lastRow="0" w:firstColumn="0" w:lastColumn="0" w:oddVBand="0" w:evenVBand="0" w:oddHBand="0" w:evenHBand="0" w:firstRowFirstColumn="0" w:firstRowLastColumn="0" w:lastRowFirstColumn="0" w:lastRowLastColumn="0"/>
             </w:pPr>
             <w:r>
               <w:t xml:space="preserve">Ça redirige l’utilisateur vers sa page de profil ou il trouve les informations </w:t>
@@ -1518,7 +1602,7 @@
           </w:p>
           <w:p>
             <w:pPr>
-              <w:cnfStyle w:val="000000100000" w:firstRow="0" w:lastRow="0" w:firstColumn="0" w:lastColumn="0" w:oddVBand="0" w:evenVBand="0" w:oddHBand="1" w:evenHBand="0" w:firstRowFirstColumn="0" w:firstRowLastColumn="0" w:lastRowFirstColumn="0" w:lastRowLastColumn="0"/>
+              <w:cnfStyle w:val="000000000000" w:firstRow="0" w:lastRow="0" w:firstColumn="0" w:lastColumn="0" w:oddVBand="0" w:evenVBand="0" w:oddHBand="0" w:evenHBand="0" w:firstRowFirstColumn="0" w:firstRowLastColumn="0" w:lastRowFirstColumn="0" w:lastRowLastColumn="0"/>
             </w:pPr>
             <w:r>
               <w:t xml:space="preserve">De plus </w:t>
@@ -1548,75 +1632,6 @@
             </w:r>
             <w:r>
               <w:t xml:space="preserve">enfin il y a un bouton modifier le mot de passe </w:t>
-            </w:r>
-          </w:p>
-        </w:tc>
-      </w:tr>
-      <w:tr>
-        <w:trPr>
-          <w:trHeight w:val="278"/>
-        </w:trPr>
-        <w:tc>
-          <w:tcPr>
-            <w:cnfStyle w:val="001000000000" w:firstRow="0" w:lastRow="0" w:firstColumn="1" w:lastColumn="0" w:oddVBand="0" w:evenVBand="0" w:oddHBand="0" w:evenHBand="0" w:firstRowFirstColumn="0" w:firstRowLastColumn="0" w:lastRowFirstColumn="0" w:lastRowLastColumn="0"/>
-            <w:tcW w:w="2290" w:type="dxa"/>
-          </w:tcPr>
-          <w:p>
-            <w:r>
-              <w:t xml:space="preserve">Accéder </w:t>
-            </w:r>
-            <w:r>
-              <w:t>à</w:t>
-            </w:r>
-            <w:r>
-              <w:t xml:space="preserve"> la page de profil de quelqu’un d’autre</w:t>
-            </w:r>
-          </w:p>
-        </w:tc>
-        <w:tc>
-          <w:tcPr>
-            <w:tcW w:w="3299" w:type="dxa"/>
-          </w:tcPr>
-          <w:p>
-            <w:pPr>
-              <w:cnfStyle w:val="000000000000" w:firstRow="0" w:lastRow="0" w:firstColumn="0" w:lastColumn="0" w:oddVBand="0" w:evenVBand="0" w:oddHBand="0" w:evenHBand="0" w:firstRowFirstColumn="0" w:firstRowLastColumn="0" w:lastRowFirstColumn="0" w:lastRowLastColumn="0"/>
-            </w:pPr>
-            <w:r>
-              <w:t xml:space="preserve">L’utilisateur peut cliquer sur la photo de profil du conducteur du trajet pour voir son profil, il peut également </w:t>
-            </w:r>
-            <w:r>
-              <w:t>s’il</w:t>
-            </w:r>
-            <w:r>
-              <w:t xml:space="preserve"> est le conducteur cliquer sur la photo de la personne dans </w:t>
-            </w:r>
-            <w:r>
-              <w:t>le tableau</w:t>
-            </w:r>
-            <w:r>
-              <w:t xml:space="preserve"> des places utilisé dans son trajet ou tapé dans </w:t>
-            </w:r>
-            <w:r>
-              <w:t>la barre de recherche l’url de la personne</w:t>
-            </w:r>
-            <w:r>
-              <w:t xml:space="preserve"> et dans le profil d'une personne en cliquant sur sa photo </w:t>
-            </w:r>
-          </w:p>
-        </w:tc>
-        <w:tc>
-          <w:tcPr>
-            <w:tcW w:w="3580" w:type="dxa"/>
-          </w:tcPr>
-          <w:p>
-            <w:pPr>
-              <w:cnfStyle w:val="000000000000" w:firstRow="0" w:lastRow="0" w:firstColumn="0" w:lastColumn="0" w:oddVBand="0" w:evenVBand="0" w:oddHBand="0" w:evenHBand="0" w:firstRowFirstColumn="0" w:firstRowLastColumn="0" w:lastRowFirstColumn="0" w:lastRowLastColumn="0"/>
-            </w:pPr>
-            <w:r>
-              <w:t>Ça redirige l’utilisateur vers la page de profil de la personne avec les infos que le propriétaire de la page a rentré c’est-à-dire dire sa photo, son nom, son prénom, son sexe, sa date de naissance, sa description Avec sa note moyenne et le nombre de trajet</w:t>
-            </w:r>
-            <w:r>
-              <w:t xml:space="preserve"> qu’il a effectué </w:t>
             </w:r>
           </w:p>
         </w:tc>
@@ -1633,6 +1648,83 @@
           </w:tcPr>
           <w:p>
             <w:r>
+              <w:t xml:space="preserve">Accéder </w:t>
+            </w:r>
+            <w:r>
+              <w:t>à</w:t>
+            </w:r>
+            <w:r>
+              <w:t xml:space="preserve"> la page de profil de quelqu’un d’autre</w:t>
+            </w:r>
+          </w:p>
+        </w:tc>
+        <w:tc>
+          <w:tcPr>
+            <w:tcW w:w="3299" w:type="dxa"/>
+          </w:tcPr>
+          <w:p>
+            <w:pPr>
+              <w:cnfStyle w:val="000000100000" w:firstRow="0" w:lastRow="0" w:firstColumn="0" w:lastColumn="0" w:oddVBand="0" w:evenVBand="0" w:oddHBand="1" w:evenHBand="0" w:firstRowFirstColumn="0" w:firstRowLastColumn="0" w:lastRowFirstColumn="0" w:lastRowLastColumn="0"/>
+            </w:pPr>
+            <w:r>
+              <w:t xml:space="preserve">L’utilisateur peut cliquer sur la photo de profil du conducteur du trajet pour voir son profil, il peut également </w:t>
+            </w:r>
+            <w:r>
+              <w:t>s’il</w:t>
+            </w:r>
+            <w:r>
+              <w:t xml:space="preserve"> est le conducteur cliquer sur la photo de la personne dans </w:t>
+            </w:r>
+            <w:r>
+              <w:t>le tableau</w:t>
+            </w:r>
+            <w:r>
+              <w:t xml:space="preserve"> des places utilisé dans son trajet ou tapé dans </w:t>
+            </w:r>
+            <w:r>
+              <w:t>la barre de recherche l’url de la personne</w:t>
+            </w:r>
+            <w:r>
+              <w:t xml:space="preserve"> et dans le profil d'une personne en cliquant </w:t>
+            </w:r>
+            <w:r>
+              <w:lastRenderedPageBreak/>
+              <w:t>sur sa photo</w:t>
+            </w:r>
+            <w:r>
+              <w:t>. De plus si la personne a posté un commentaire l’utilisateur peut cliquer sur sa photo</w:t>
+            </w:r>
+          </w:p>
+        </w:tc>
+        <w:tc>
+          <w:tcPr>
+            <w:tcW w:w="3580" w:type="dxa"/>
+          </w:tcPr>
+          <w:p>
+            <w:pPr>
+              <w:cnfStyle w:val="000000100000" w:firstRow="0" w:lastRow="0" w:firstColumn="0" w:lastColumn="0" w:oddVBand="0" w:evenVBand="0" w:oddHBand="1" w:evenHBand="0" w:firstRowFirstColumn="0" w:firstRowLastColumn="0" w:lastRowFirstColumn="0" w:lastRowLastColumn="0"/>
+            </w:pPr>
+            <w:r>
+              <w:lastRenderedPageBreak/>
+              <w:t>Ça redirige l’utilisateur vers la page de profil de la personne avec les infos que le propriétaire de la page a rentré c’est-à-dire dire sa photo, son nom, son prénom, son sexe, sa date de naissance, sa description Avec sa note moyenne et le nombre de trajet</w:t>
+            </w:r>
+            <w:r>
+              <w:t xml:space="preserve"> qu’il a effectué </w:t>
+            </w:r>
+          </w:p>
+        </w:tc>
+      </w:tr>
+      <w:tr>
+        <w:trPr>
+          <w:trHeight w:val="278"/>
+        </w:trPr>
+        <w:tc>
+          <w:tcPr>
+            <w:cnfStyle w:val="001000000000" w:firstRow="0" w:lastRow="0" w:firstColumn="1" w:lastColumn="0" w:oddVBand="0" w:evenVBand="0" w:oddHBand="0" w:evenHBand="0" w:firstRowFirstColumn="0" w:firstRowLastColumn="0" w:lastRowFirstColumn="0" w:lastRowLastColumn="0"/>
+            <w:tcW w:w="2290" w:type="dxa"/>
+          </w:tcPr>
+          <w:p>
+            <w:r>
               <w:t xml:space="preserve">Accéder à la page de modifier le profil </w:t>
             </w:r>
           </w:p>
@@ -1643,14 +1735,10 @@
           </w:tcPr>
           <w:p>
             <w:pPr>
-              <w:cnfStyle w:val="000000100000" w:firstRow="0" w:lastRow="0" w:firstColumn="0" w:lastColumn="0" w:oddVBand="0" w:evenVBand="0" w:oddHBand="1" w:evenHBand="0" w:firstRowFirstColumn="0" w:firstRowLastColumn="0" w:lastRowFirstColumn="0" w:lastRowLastColumn="0"/>
-            </w:pPr>
-            <w:r>
-              <w:t xml:space="preserve">L’utilisateur doit être connecté, il doit être sur sa page profil ou dans ses favoris ou dans sa liste de véhicule ou dans son </w:t>
-            </w:r>
-            <w:r>
-              <w:lastRenderedPageBreak/>
-              <w:t xml:space="preserve">historique ou encore dans ses trajets réservés et cliquer sur le bouton modifier le profil du </w:t>
+              <w:cnfStyle w:val="000000000000" w:firstRow="0" w:lastRow="0" w:firstColumn="0" w:lastColumn="0" w:oddVBand="0" w:evenVBand="0" w:oddHBand="0" w:evenHBand="0" w:firstRowFirstColumn="0" w:firstRowLastColumn="0" w:lastRowFirstColumn="0" w:lastRowLastColumn="0"/>
+            </w:pPr>
+            <w:r>
+              <w:t xml:space="preserve">L’utilisateur doit être connecté, il doit être sur sa page profil ou dans ses favoris ou dans sa liste de véhicule ou dans son historique ou encore dans ses trajets réservés et cliquer sur le bouton modifier le profil du </w:t>
             </w:r>
             <w:proofErr w:type="spellStart"/>
             <w:r>
@@ -1674,10 +1762,9 @@
           </w:tcPr>
           <w:p>
             <w:pPr>
-              <w:cnfStyle w:val="000000100000" w:firstRow="0" w:lastRow="0" w:firstColumn="0" w:lastColumn="0" w:oddVBand="0" w:evenVBand="0" w:oddHBand="1" w:evenHBand="0" w:firstRowFirstColumn="0" w:firstRowLastColumn="0" w:lastRowFirstColumn="0" w:lastRowLastColumn="0"/>
-            </w:pPr>
-            <w:r>
-              <w:lastRenderedPageBreak/>
+              <w:cnfStyle w:val="000000000000" w:firstRow="0" w:lastRow="0" w:firstColumn="0" w:lastColumn="0" w:oddVBand="0" w:evenVBand="0" w:oddHBand="0" w:evenHBand="0" w:firstRowFirstColumn="0" w:firstRowLastColumn="0" w:lastRowFirstColumn="0" w:lastRowLastColumn="0"/>
+            </w:pPr>
+            <w:r>
               <w:t xml:space="preserve">Ça redirige l’utilisateur vers la page de modification de profil ou l’utilisateur a </w:t>
             </w:r>
             <w:r>
@@ -1690,51 +1777,10 @@
               <w:t>prénom</w:t>
             </w:r>
             <w:r>
-              <w:t xml:space="preserve">, nom, email, </w:t>
-            </w:r>
-            <w:r>
-              <w:lastRenderedPageBreak/>
-              <w:t>confirmation de l’email, date de naissance, sexe et une description de lui</w:t>
-            </w:r>
-          </w:p>
-        </w:tc>
-      </w:tr>
-      <w:tr>
-        <w:trPr>
-          <w:trHeight w:val="278"/>
-        </w:trPr>
-        <w:tc>
-          <w:tcPr>
-            <w:cnfStyle w:val="001000000000" w:firstRow="0" w:lastRow="0" w:firstColumn="1" w:lastColumn="0" w:oddVBand="0" w:evenVBand="0" w:oddHBand="0" w:evenHBand="0" w:firstRowFirstColumn="0" w:firstRowLastColumn="0" w:lastRowFirstColumn="0" w:lastRowLastColumn="0"/>
-            <w:tcW w:w="2290" w:type="dxa"/>
-          </w:tcPr>
-          <w:p>
-            <w:r>
-              <w:lastRenderedPageBreak/>
-              <w:t xml:space="preserve">Modifier le profil </w:t>
-            </w:r>
-          </w:p>
-        </w:tc>
-        <w:tc>
-          <w:tcPr>
-            <w:tcW w:w="3299" w:type="dxa"/>
-          </w:tcPr>
-          <w:p>
-            <w:pPr>
-              <w:cnfStyle w:val="000000000000" w:firstRow="0" w:lastRow="0" w:firstColumn="0" w:lastColumn="0" w:oddVBand="0" w:evenVBand="0" w:oddHBand="0" w:evenHBand="0" w:firstRowFirstColumn="0" w:firstRowLastColumn="0" w:lastRowFirstColumn="0" w:lastRowLastColumn="0"/>
-            </w:pPr>
-          </w:p>
-        </w:tc>
-        <w:tc>
-          <w:tcPr>
-            <w:tcW w:w="3580" w:type="dxa"/>
-          </w:tcPr>
-          <w:p>
-            <w:pPr>
-              <w:cnfStyle w:val="000000000000" w:firstRow="0" w:lastRow="0" w:firstColumn="0" w:lastColumn="0" w:oddVBand="0" w:evenVBand="0" w:oddHBand="0" w:evenHBand="0" w:firstRowFirstColumn="0" w:firstRowLastColumn="0" w:lastRowFirstColumn="0" w:lastRowLastColumn="0"/>
-            </w:pPr>
-            <w:r>
-              <w:t>………………</w:t>
+              <w:t>, nom, email, confirmation de l’email, date de naissance, sexe et une description de lui</w:t>
+            </w:r>
+            <w:r>
+              <w:t xml:space="preserve"> qui sont préremplie excepté l’adresse mail</w:t>
             </w:r>
           </w:p>
         </w:tc>
@@ -1751,6 +1797,100 @@
           </w:tcPr>
           <w:p>
             <w:r>
+              <w:t xml:space="preserve">Modifier le profil </w:t>
+            </w:r>
+          </w:p>
+        </w:tc>
+        <w:tc>
+          <w:tcPr>
+            <w:tcW w:w="3299" w:type="dxa"/>
+          </w:tcPr>
+          <w:p>
+            <w:pPr>
+              <w:cnfStyle w:val="000000100000" w:firstRow="0" w:lastRow="0" w:firstColumn="0" w:lastColumn="0" w:oddVBand="0" w:evenVBand="0" w:oddHBand="1" w:evenHBand="0" w:firstRowFirstColumn="0" w:firstRowLastColumn="0" w:lastRowFirstColumn="0" w:lastRowLastColumn="0"/>
+            </w:pPr>
+            <w:r>
+              <w:t xml:space="preserve">L’utilisateur doit être connecté, sur sa page de modification de profil et </w:t>
+            </w:r>
+            <w:r>
+              <w:t>s’il</w:t>
+            </w:r>
+            <w:r>
+              <w:t xml:space="preserve"> a rempli le champ email alors vérification de </w:t>
+            </w:r>
+            <w:r>
+              <w:t>s’il</w:t>
+            </w:r>
+            <w:r>
+              <w:t xml:space="preserve"> est valide, et que l’email confirmation est égale </w:t>
+            </w:r>
+            <w:r>
+              <w:t>à</w:t>
+            </w:r>
+            <w:r>
+              <w:t xml:space="preserve"> l’email</w:t>
+            </w:r>
+            <w:r>
+              <w:t xml:space="preserve"> De plus si l’email n’est pas encore utilisé</w:t>
+            </w:r>
+            <w:r>
+              <w:t>.</w:t>
+            </w:r>
+            <w:r>
+              <w:t xml:space="preserve"> Le nom et prénom doivent ne pas contenir de caractère spécial et faire plus de 2 caractères. La date si elle est remplie doit correspondre </w:t>
+            </w:r>
+            <w:proofErr w:type="gramStart"/>
+            <w:r>
+              <w:t>a</w:t>
+            </w:r>
+            <w:proofErr w:type="gramEnd"/>
+            <w:r>
+              <w:t xml:space="preserve"> une personne qui a 18 ans. De plus la photo si elle est </w:t>
+            </w:r>
+            <w:proofErr w:type="gramStart"/>
+            <w:r>
+              <w:t>donné</w:t>
+            </w:r>
+            <w:proofErr w:type="gramEnd"/>
+            <w:r>
+              <w:t xml:space="preserve"> doit faire moins de 5mo et une extension valide gif/jpg/png/jpeg</w:t>
+            </w:r>
+          </w:p>
+        </w:tc>
+        <w:tc>
+          <w:tcPr>
+            <w:tcW w:w="3580" w:type="dxa"/>
+          </w:tcPr>
+          <w:p>
+            <w:pPr>
+              <w:cnfStyle w:val="000000100000" w:firstRow="0" w:lastRow="0" w:firstColumn="0" w:lastColumn="0" w:oddVBand="0" w:evenVBand="0" w:oddHBand="1" w:evenHBand="0" w:firstRowFirstColumn="0" w:firstRowLastColumn="0" w:lastRowFirstColumn="0" w:lastRowLastColumn="0"/>
+            </w:pPr>
+            <w:r>
+              <w:t xml:space="preserve">Ça change les </w:t>
+            </w:r>
+            <w:r>
+              <w:t xml:space="preserve">valeurs stockées dans la bd par les </w:t>
+            </w:r>
+            <w:r>
+              <w:t>nouvelles</w:t>
+            </w:r>
+            <w:r>
+              <w:t>. Et ça redirige vers la page de profil.</w:t>
+            </w:r>
+          </w:p>
+        </w:tc>
+      </w:tr>
+      <w:tr>
+        <w:trPr>
+          <w:trHeight w:val="278"/>
+        </w:trPr>
+        <w:tc>
+          <w:tcPr>
+            <w:cnfStyle w:val="001000000000" w:firstRow="0" w:lastRow="0" w:firstColumn="1" w:lastColumn="0" w:oddVBand="0" w:evenVBand="0" w:oddHBand="0" w:evenHBand="0" w:firstRowFirstColumn="0" w:firstRowLastColumn="0" w:lastRowFirstColumn="0" w:lastRowLastColumn="0"/>
+            <w:tcW w:w="2290" w:type="dxa"/>
+          </w:tcPr>
+          <w:p>
+            <w:r>
               <w:t>Accéder à la page des favoris</w:t>
             </w:r>
           </w:p>
@@ -1761,7 +1901,7 @@
           </w:tcPr>
           <w:p>
             <w:pPr>
-              <w:cnfStyle w:val="000000100000" w:firstRow="0" w:lastRow="0" w:firstColumn="0" w:lastColumn="0" w:oddVBand="0" w:evenVBand="0" w:oddHBand="1" w:evenHBand="0" w:firstRowFirstColumn="0" w:firstRowLastColumn="0" w:lastRowFirstColumn="0" w:lastRowLastColumn="0"/>
+              <w:cnfStyle w:val="000000000000" w:firstRow="0" w:lastRow="0" w:firstColumn="0" w:lastColumn="0" w:oddVBand="0" w:evenVBand="0" w:oddHBand="0" w:evenHBand="0" w:firstRowFirstColumn="0" w:firstRowLastColumn="0" w:lastRowFirstColumn="0" w:lastRowLastColumn="0"/>
             </w:pPr>
             <w:r>
               <w:t>L’utilisateur doit être connecté, il doit être sur sa page profil ou dans s</w:t>
@@ -1770,104 +1910,46 @@
               <w:t>a page modifier le profil</w:t>
             </w:r>
             <w:r>
-              <w:t xml:space="preserve"> ou dans sa liste de véhicule ou dans son historique ou encore dans ses trajets réservés et cliquer sur le bouton</w:t>
+              <w:t xml:space="preserve"> ou dans sa liste de véhicule ou dans son historique ou encore dans ses trajets réservés et cliquer sur </w:t>
+            </w:r>
+            <w:r>
+              <w:t>le bouton favori</w:t>
+            </w:r>
+            <w:r>
+              <w:t xml:space="preserve"> du </w:t>
+            </w:r>
+            <w:proofErr w:type="spellStart"/>
+            <w:r>
+              <w:t>nav</w:t>
+            </w:r>
+            <w:proofErr w:type="spellEnd"/>
+            <w:r>
+              <w:t xml:space="preserve"> de profil</w:t>
+            </w:r>
+          </w:p>
+        </w:tc>
+        <w:tc>
+          <w:tcPr>
+            <w:tcW w:w="3580" w:type="dxa"/>
+          </w:tcPr>
+          <w:p>
+            <w:pPr>
+              <w:cnfStyle w:val="000000000000" w:firstRow="0" w:lastRow="0" w:firstColumn="0" w:lastColumn="0" w:oddVBand="0" w:evenVBand="0" w:oddHBand="0" w:evenHBand="0" w:firstRowFirstColumn="0" w:firstRowLastColumn="0" w:lastRowFirstColumn="0" w:lastRowLastColumn="0"/>
+            </w:pPr>
+            <w:r>
+              <w:t>Ça redirige l’utilisateur vers sa page de favoris ou il trouvera un tableau</w:t>
+            </w:r>
+            <w:r>
+              <w:t xml:space="preserve"> avec sa liste de favoris, donc </w:t>
+            </w:r>
+            <w:r>
+              <w:t>les villes</w:t>
+            </w:r>
+            <w:r>
+              <w:t xml:space="preserve"> de départ, d’arrivé, le prix qu’il a rentré, le type de véhicule, et si le trajet est régulier ou non et également un bouton pour supprimer le favoris</w:t>
             </w:r>
             <w:r>
               <w:t xml:space="preserve"> </w:t>
-            </w:r>
-            <w:proofErr w:type="spellStart"/>
-            <w:r>
-              <w:t>favoris</w:t>
-            </w:r>
-            <w:r>
-              <w:t>l</w:t>
-            </w:r>
-            <w:proofErr w:type="spellEnd"/>
-            <w:r>
-              <w:t xml:space="preserve"> du </w:t>
-            </w:r>
-            <w:proofErr w:type="spellStart"/>
-            <w:r>
-              <w:t>nav</w:t>
-            </w:r>
-            <w:proofErr w:type="spellEnd"/>
-            <w:r>
-              <w:t xml:space="preserve"> de profil</w:t>
-            </w:r>
-          </w:p>
-        </w:tc>
-        <w:tc>
-          <w:tcPr>
-            <w:tcW w:w="3580" w:type="dxa"/>
-          </w:tcPr>
-          <w:p>
-            <w:pPr>
-              <w:cnfStyle w:val="000000100000" w:firstRow="0" w:lastRow="0" w:firstColumn="0" w:lastColumn="0" w:oddVBand="0" w:evenVBand="0" w:oddHBand="1" w:evenHBand="0" w:firstRowFirstColumn="0" w:firstRowLastColumn="0" w:lastRowFirstColumn="0" w:lastRowLastColumn="0"/>
-            </w:pPr>
-            <w:r>
-              <w:t>Ça redirige l’utilisateur vers sa page de favoris ou il trouvera un tableau</w:t>
-            </w:r>
-            <w:r>
-              <w:t xml:space="preserve"> avec sa liste de favoris, donc </w:t>
-            </w:r>
-            <w:proofErr w:type="gramStart"/>
-            <w:r>
-              <w:t>les ville</w:t>
-            </w:r>
-            <w:proofErr w:type="gramEnd"/>
-            <w:r>
-              <w:t xml:space="preserve"> de départ, d’arrivé, le prix qu’il a rentré, le type de véhicule, et si le trajet est régulier ou non et également un bouton pour supprimer le favoris</w:t>
-            </w:r>
-            <w:r>
-              <w:t xml:space="preserve"> </w:t>
-            </w:r>
-          </w:p>
-        </w:tc>
-      </w:tr>
-      <w:tr>
-        <w:trPr>
-          <w:trHeight w:val="278"/>
-        </w:trPr>
-        <w:tc>
-          <w:tcPr>
-            <w:cnfStyle w:val="001000000000" w:firstRow="0" w:lastRow="0" w:firstColumn="1" w:lastColumn="0" w:oddVBand="0" w:evenVBand="0" w:oddHBand="0" w:evenHBand="0" w:firstRowFirstColumn="0" w:firstRowLastColumn="0" w:lastRowFirstColumn="0" w:lastRowLastColumn="0"/>
-            <w:tcW w:w="2290" w:type="dxa"/>
-          </w:tcPr>
-          <w:p>
-            <w:r>
-              <w:t xml:space="preserve">Supprimer </w:t>
-            </w:r>
-            <w:r>
-              <w:t>un favori</w:t>
-            </w:r>
-          </w:p>
-        </w:tc>
-        <w:tc>
-          <w:tcPr>
-            <w:tcW w:w="3299" w:type="dxa"/>
-          </w:tcPr>
-          <w:p>
-            <w:pPr>
-              <w:cnfStyle w:val="000000000000" w:firstRow="0" w:lastRow="0" w:firstColumn="0" w:lastColumn="0" w:oddVBand="0" w:evenVBand="0" w:oddHBand="0" w:evenHBand="0" w:firstRowFirstColumn="0" w:firstRowLastColumn="0" w:lastRowFirstColumn="0" w:lastRowLastColumn="0"/>
-            </w:pPr>
-            <w:r>
-              <w:t>L’utilisateur doit être connecté</w:t>
-            </w:r>
-            <w:r>
-              <w:t>, il doit être dans sa page de favoris et cliquer sur le bouton supprimer du favori qu’il souhaite supprimer</w:t>
-            </w:r>
-          </w:p>
-        </w:tc>
-        <w:tc>
-          <w:tcPr>
-            <w:tcW w:w="3580" w:type="dxa"/>
-          </w:tcPr>
-          <w:p>
-            <w:pPr>
-              <w:cnfStyle w:val="000000000000" w:firstRow="0" w:lastRow="0" w:firstColumn="0" w:lastColumn="0" w:oddVBand="0" w:evenVBand="0" w:oddHBand="0" w:evenHBand="0" w:firstRowFirstColumn="0" w:firstRowLastColumn="0" w:lastRowFirstColumn="0" w:lastRowLastColumn="0"/>
-            </w:pPr>
-            <w:r>
-              <w:t>Retire de la liste et de la bd le favori sur lequel il a cliqué.</w:t>
             </w:r>
           </w:p>
         </w:tc>
@@ -1884,6 +1966,54 @@
           </w:tcPr>
           <w:p>
             <w:r>
+              <w:t xml:space="preserve">Supprimer </w:t>
+            </w:r>
+            <w:r>
+              <w:t>un favori</w:t>
+            </w:r>
+          </w:p>
+        </w:tc>
+        <w:tc>
+          <w:tcPr>
+            <w:tcW w:w="3299" w:type="dxa"/>
+          </w:tcPr>
+          <w:p>
+            <w:pPr>
+              <w:cnfStyle w:val="000000100000" w:firstRow="0" w:lastRow="0" w:firstColumn="0" w:lastColumn="0" w:oddVBand="0" w:evenVBand="0" w:oddHBand="1" w:evenHBand="0" w:firstRowFirstColumn="0" w:firstRowLastColumn="0" w:lastRowFirstColumn="0" w:lastRowLastColumn="0"/>
+            </w:pPr>
+            <w:r>
+              <w:t>L’utilisateur doit être connecté</w:t>
+            </w:r>
+            <w:r>
+              <w:t>, il doit être dans sa page de favoris et cliquer sur le bouton supprimer du favori qu’il souhaite supprimer</w:t>
+            </w:r>
+          </w:p>
+        </w:tc>
+        <w:tc>
+          <w:tcPr>
+            <w:tcW w:w="3580" w:type="dxa"/>
+          </w:tcPr>
+          <w:p>
+            <w:pPr>
+              <w:cnfStyle w:val="000000100000" w:firstRow="0" w:lastRow="0" w:firstColumn="0" w:lastColumn="0" w:oddVBand="0" w:evenVBand="0" w:oddHBand="1" w:evenHBand="0" w:firstRowFirstColumn="0" w:firstRowLastColumn="0" w:lastRowFirstColumn="0" w:lastRowLastColumn="0"/>
+            </w:pPr>
+            <w:r>
+              <w:t>Retire de la liste et de la bd le favori sur lequel il a cliqué.</w:t>
+            </w:r>
+          </w:p>
+        </w:tc>
+      </w:tr>
+      <w:tr>
+        <w:trPr>
+          <w:trHeight w:val="278"/>
+        </w:trPr>
+        <w:tc>
+          <w:tcPr>
+            <w:cnfStyle w:val="001000000000" w:firstRow="0" w:lastRow="0" w:firstColumn="1" w:lastColumn="0" w:oddVBand="0" w:evenVBand="0" w:oddHBand="0" w:evenHBand="0" w:firstRowFirstColumn="0" w:firstRowLastColumn="0" w:lastRowFirstColumn="0" w:lastRowLastColumn="0"/>
+            <w:tcW w:w="2290" w:type="dxa"/>
+          </w:tcPr>
+          <w:p>
+            <w:r>
               <w:t>Accéder à la page liste de véhicule</w:t>
             </w:r>
           </w:p>
@@ -1894,7 +2024,7 @@
           </w:tcPr>
           <w:p>
             <w:pPr>
-              <w:cnfStyle w:val="000000100000" w:firstRow="0" w:lastRow="0" w:firstColumn="0" w:lastColumn="0" w:oddVBand="0" w:evenVBand="0" w:oddHBand="1" w:evenHBand="0" w:firstRowFirstColumn="0" w:firstRowLastColumn="0" w:lastRowFirstColumn="0" w:lastRowLastColumn="0"/>
+              <w:cnfStyle w:val="000000000000" w:firstRow="0" w:lastRow="0" w:firstColumn="0" w:lastColumn="0" w:oddVBand="0" w:evenVBand="0" w:oddHBand="0" w:evenHBand="0" w:firstRowFirstColumn="0" w:firstRowLastColumn="0" w:lastRowFirstColumn="0" w:lastRowLastColumn="0"/>
             </w:pPr>
             <w:r>
               <w:t>L’utilisateur doit être connecté, il doit être sur sa page profil ou dans sa page modifier le profil ou dans ses favoris ou dans son historique ou encore dans ses trajets réservés et cliquer sur le bouton</w:t>
@@ -1921,7 +2051,7 @@
           </w:tcPr>
           <w:p>
             <w:pPr>
-              <w:cnfStyle w:val="000000100000" w:firstRow="0" w:lastRow="0" w:firstColumn="0" w:lastColumn="0" w:oddVBand="0" w:evenVBand="0" w:oddHBand="1" w:evenHBand="0" w:firstRowFirstColumn="0" w:firstRowLastColumn="0" w:lastRowFirstColumn="0" w:lastRowLastColumn="0"/>
+              <w:cnfStyle w:val="000000000000" w:firstRow="0" w:lastRow="0" w:firstColumn="0" w:lastColumn="0" w:oddVBand="0" w:evenVBand="0" w:oddHBand="0" w:evenHBand="0" w:firstRowFirstColumn="0" w:firstRowLastColumn="0" w:lastRowFirstColumn="0" w:lastRowLastColumn="0"/>
             </w:pPr>
             <w:r>
               <w:t xml:space="preserve">Ça </w:t>
@@ -1958,106 +2088,11 @@
           </w:p>
           <w:p>
             <w:pPr>
-              <w:cnfStyle w:val="000000100000" w:firstRow="0" w:lastRow="0" w:firstColumn="0" w:lastColumn="0" w:oddVBand="0" w:evenVBand="0" w:oddHBand="1" w:evenHBand="0" w:firstRowFirstColumn="0" w:firstRowLastColumn="0" w:lastRowFirstColumn="0" w:lastRowLastColumn="0"/>
-            </w:pPr>
-            <w:r>
+              <w:cnfStyle w:val="000000000000" w:firstRow="0" w:lastRow="0" w:firstColumn="0" w:lastColumn="0" w:oddVBand="0" w:evenVBand="0" w:oddHBand="0" w:evenHBand="0" w:firstRowFirstColumn="0" w:firstRowLastColumn="0" w:lastRowFirstColumn="0" w:lastRowLastColumn="0"/>
+            </w:pPr>
+            <w:r>
+              <w:lastRenderedPageBreak/>
               <w:t>Il y a également un bouton pour ajouter un véhicule</w:t>
-            </w:r>
-          </w:p>
-        </w:tc>
-      </w:tr>
-      <w:tr>
-        <w:trPr>
-          <w:trHeight w:val="278"/>
-        </w:trPr>
-        <w:tc>
-          <w:tcPr>
-            <w:cnfStyle w:val="001000000000" w:firstRow="0" w:lastRow="0" w:firstColumn="1" w:lastColumn="0" w:oddVBand="0" w:evenVBand="0" w:oddHBand="0" w:evenHBand="0" w:firstRowFirstColumn="0" w:firstRowLastColumn="0" w:lastRowFirstColumn="0" w:lastRowLastColumn="0"/>
-            <w:tcW w:w="2290" w:type="dxa"/>
-          </w:tcPr>
-          <w:p>
-            <w:r>
-              <w:t xml:space="preserve">Accéder </w:t>
-            </w:r>
-            <w:proofErr w:type="gramStart"/>
-            <w:r>
-              <w:t>a</w:t>
-            </w:r>
-            <w:proofErr w:type="gramEnd"/>
-            <w:r>
-              <w:t xml:space="preserve"> la page historique</w:t>
-            </w:r>
-          </w:p>
-        </w:tc>
-        <w:tc>
-          <w:tcPr>
-            <w:tcW w:w="3299" w:type="dxa"/>
-          </w:tcPr>
-          <w:p>
-            <w:pPr>
-              <w:cnfStyle w:val="000000000000" w:firstRow="0" w:lastRow="0" w:firstColumn="0" w:lastColumn="0" w:oddVBand="0" w:evenVBand="0" w:oddHBand="0" w:evenHBand="0" w:firstRowFirstColumn="0" w:firstRowLastColumn="0" w:lastRowFirstColumn="0" w:lastRowLastColumn="0"/>
-            </w:pPr>
-            <w:r>
-              <w:t xml:space="preserve">L’utilisateur doit être connecté, il doit être sur sa page profil ou dans sa page modifier le profil ou dans ses favoris ou dans </w:t>
-            </w:r>
-            <w:r>
-              <w:t>sa liste de véhicule</w:t>
-            </w:r>
-            <w:r>
-              <w:t xml:space="preserve"> ou encore dans ses trajets réservés et cliquer sur le bouton</w:t>
-            </w:r>
-            <w:r>
-              <w:t xml:space="preserve"> historique</w:t>
-            </w:r>
-            <w:r>
-              <w:t xml:space="preserve"> du </w:t>
-            </w:r>
-            <w:proofErr w:type="spellStart"/>
-            <w:r>
-              <w:t>nav</w:t>
-            </w:r>
-            <w:proofErr w:type="spellEnd"/>
-            <w:r>
-              <w:t xml:space="preserve"> de profil</w:t>
-            </w:r>
-          </w:p>
-        </w:tc>
-        <w:tc>
-          <w:tcPr>
-            <w:tcW w:w="3580" w:type="dxa"/>
-          </w:tcPr>
-          <w:p>
-            <w:pPr>
-              <w:cnfStyle w:val="000000000000" w:firstRow="0" w:lastRow="0" w:firstColumn="0" w:lastColumn="0" w:oddVBand="0" w:evenVBand="0" w:oddHBand="0" w:evenHBand="0" w:firstRowFirstColumn="0" w:firstRowLastColumn="0" w:lastRowFirstColumn="0" w:lastRowLastColumn="0"/>
-            </w:pPr>
-            <w:r>
-              <w:t xml:space="preserve">Ça redirige l'utilisateur vers </w:t>
-            </w:r>
-            <w:r>
-              <w:t>sa page d'historique</w:t>
-            </w:r>
-            <w:r>
-              <w:t xml:space="preserve">, qui est une page de type profil, où l'utilisateur a accès </w:t>
-            </w:r>
-            <w:r>
-              <w:t xml:space="preserve">a une liste de ses anciens trajet qu'il a validé </w:t>
-            </w:r>
-            <w:r>
-              <w:t xml:space="preserve">où il retrouve la date et lieu de départ </w:t>
-            </w:r>
-            <w:r>
-              <w:t>et d'arrivée</w:t>
-            </w:r>
-            <w:r>
-              <w:t xml:space="preserve"> et ……</w:t>
-            </w:r>
-            <w:proofErr w:type="gramStart"/>
-            <w:r>
-              <w:t>…….</w:t>
-            </w:r>
-            <w:proofErr w:type="gramEnd"/>
-            <w:r>
-              <w:t xml:space="preserve">. </w:t>
             </w:r>
           </w:p>
         </w:tc>
@@ -2074,6 +2109,118 @@
           </w:tcPr>
           <w:p>
             <w:r>
+              <w:lastRenderedPageBreak/>
+              <w:t xml:space="preserve">Accéder </w:t>
+            </w:r>
+            <w:r>
+              <w:t>à</w:t>
+            </w:r>
+            <w:r>
+              <w:t xml:space="preserve"> la page historique</w:t>
+            </w:r>
+          </w:p>
+        </w:tc>
+        <w:tc>
+          <w:tcPr>
+            <w:tcW w:w="3299" w:type="dxa"/>
+          </w:tcPr>
+          <w:p>
+            <w:pPr>
+              <w:cnfStyle w:val="000000100000" w:firstRow="0" w:lastRow="0" w:firstColumn="0" w:lastColumn="0" w:oddVBand="0" w:evenVBand="0" w:oddHBand="1" w:evenHBand="0" w:firstRowFirstColumn="0" w:firstRowLastColumn="0" w:lastRowFirstColumn="0" w:lastRowLastColumn="0"/>
+            </w:pPr>
+            <w:r>
+              <w:t xml:space="preserve">L’utilisateur doit être connecté, il doit être sur sa page profil ou dans sa page modifier le profil ou dans ses favoris ou dans </w:t>
+            </w:r>
+            <w:r>
+              <w:t>sa liste de véhicule</w:t>
+            </w:r>
+            <w:r>
+              <w:t xml:space="preserve"> ou encore dans ses trajets réservés et cliquer sur le bouton</w:t>
+            </w:r>
+            <w:r>
+              <w:t xml:space="preserve"> historique</w:t>
+            </w:r>
+            <w:r>
+              <w:t xml:space="preserve"> du </w:t>
+            </w:r>
+            <w:proofErr w:type="spellStart"/>
+            <w:r>
+              <w:t>nav</w:t>
+            </w:r>
+            <w:proofErr w:type="spellEnd"/>
+            <w:r>
+              <w:t xml:space="preserve"> de profil</w:t>
+            </w:r>
+          </w:p>
+          <w:p>
+            <w:pPr>
+              <w:cnfStyle w:val="000000100000" w:firstRow="0" w:lastRow="0" w:firstColumn="0" w:lastColumn="0" w:oddVBand="0" w:evenVBand="0" w:oddHBand="1" w:evenHBand="0" w:firstRowFirstColumn="0" w:firstRowLastColumn="0" w:lastRowFirstColumn="0" w:lastRowLastColumn="0"/>
+            </w:pPr>
+          </w:p>
+          <w:p>
+            <w:pPr>
+              <w:cnfStyle w:val="000000100000" w:firstRow="0" w:lastRow="0" w:firstColumn="0" w:lastColumn="0" w:oddVBand="0" w:evenVBand="0" w:oddHBand="1" w:evenHBand="0" w:firstRowFirstColumn="0" w:firstRowLastColumn="0" w:lastRowFirstColumn="0" w:lastRowLastColumn="0"/>
+            </w:pPr>
+            <w:r>
+              <w:t>Ou cliquer sur en afficher plus dans la partit historique sur le côté de l’écran si l’utilisateur est connecté</w:t>
+            </w:r>
+          </w:p>
+        </w:tc>
+        <w:tc>
+          <w:tcPr>
+            <w:tcW w:w="3580" w:type="dxa"/>
+          </w:tcPr>
+          <w:p>
+            <w:pPr>
+              <w:cnfStyle w:val="000000100000" w:firstRow="0" w:lastRow="0" w:firstColumn="0" w:lastColumn="0" w:oddVBand="0" w:evenVBand="0" w:oddHBand="1" w:evenHBand="0" w:firstRowFirstColumn="0" w:firstRowLastColumn="0" w:lastRowFirstColumn="0" w:lastRowLastColumn="0"/>
+            </w:pPr>
+            <w:r>
+              <w:t xml:space="preserve">Ça redirige l'utilisateur vers </w:t>
+            </w:r>
+            <w:r>
+              <w:t>sa page d'historique</w:t>
+            </w:r>
+            <w:r>
+              <w:t xml:space="preserve">, qui est une page de type profil, où l'utilisateur a accès </w:t>
+            </w:r>
+            <w:r>
+              <w:t xml:space="preserve">a une liste de </w:t>
+            </w:r>
+            <w:r>
+              <w:t>ses anciens trajets</w:t>
+            </w:r>
+            <w:r>
+              <w:t xml:space="preserve"> qu'il a validé </w:t>
+            </w:r>
+            <w:r>
+              <w:t xml:space="preserve">où il </w:t>
+            </w:r>
+            <w:r>
+              <w:t xml:space="preserve">y </w:t>
+            </w:r>
+            <w:r>
+              <w:t xml:space="preserve">retrouve la date et lieu de départ </w:t>
+            </w:r>
+            <w:r>
+              <w:t>et d'arrivée</w:t>
+            </w:r>
+            <w:r>
+              <w:t xml:space="preserve"> </w:t>
+            </w:r>
+          </w:p>
+        </w:tc>
+      </w:tr>
+      <w:tr>
+        <w:trPr>
+          <w:trHeight w:val="278"/>
+        </w:trPr>
+        <w:tc>
+          <w:tcPr>
+            <w:cnfStyle w:val="001000000000" w:firstRow="0" w:lastRow="0" w:firstColumn="1" w:lastColumn="0" w:oddVBand="0" w:evenVBand="0" w:oddHBand="0" w:evenHBand="0" w:firstRowFirstColumn="0" w:firstRowLastColumn="0" w:lastRowFirstColumn="0" w:lastRowLastColumn="0"/>
+            <w:tcW w:w="2290" w:type="dxa"/>
+          </w:tcPr>
+          <w:p>
+            <w:r>
               <w:t xml:space="preserve">Cliquer sur </w:t>
             </w:r>
             <w:r>
@@ -2087,7 +2234,7 @@
           </w:tcPr>
           <w:p>
             <w:pPr>
-              <w:cnfStyle w:val="000000100000" w:firstRow="0" w:lastRow="0" w:firstColumn="0" w:lastColumn="0" w:oddVBand="0" w:evenVBand="0" w:oddHBand="1" w:evenHBand="0" w:firstRowFirstColumn="0" w:firstRowLastColumn="0" w:lastRowFirstColumn="0" w:lastRowLastColumn="0"/>
+              <w:cnfStyle w:val="000000000000" w:firstRow="0" w:lastRow="0" w:firstColumn="0" w:lastColumn="0" w:oddVBand="0" w:evenVBand="0" w:oddHBand="0" w:evenHBand="0" w:firstRowFirstColumn="0" w:firstRowLastColumn="0" w:lastRowFirstColumn="0" w:lastRowLastColumn="0"/>
             </w:pPr>
             <w:r>
               <w:t>L'utilisateur doit être connecté et être soit dans sa page trajet récent soit dans son historique soir cliquez sur un trajet des composants correspondant</w:t>
@@ -2100,89 +2247,11 @@
           </w:tcPr>
           <w:p>
             <w:pPr>
-              <w:cnfStyle w:val="000000100000" w:firstRow="0" w:lastRow="0" w:firstColumn="0" w:lastColumn="0" w:oddVBand="0" w:evenVBand="0" w:oddHBand="1" w:evenHBand="0" w:firstRowFirstColumn="0" w:firstRowLastColumn="0" w:lastRowFirstColumn="0" w:lastRowLastColumn="0"/>
+              <w:cnfStyle w:val="000000000000" w:firstRow="0" w:lastRow="0" w:firstColumn="0" w:lastColumn="0" w:oddVBand="0" w:evenVBand="0" w:oddHBand="0" w:evenHBand="0" w:firstRowFirstColumn="0" w:firstRowLastColumn="0" w:lastRowFirstColumn="0" w:lastRowLastColumn="0"/>
             </w:pPr>
             <w:r>
               <w:t>Ça redirige l'utilisateur vers la page du trajet correspondant</w:t>
             </w:r>
-          </w:p>
-        </w:tc>
-      </w:tr>
-      <w:tr>
-        <w:trPr>
-          <w:trHeight w:val="278"/>
-        </w:trPr>
-        <w:tc>
-          <w:tcPr>
-            <w:cnfStyle w:val="001000000000" w:firstRow="0" w:lastRow="0" w:firstColumn="1" w:lastColumn="0" w:oddVBand="0" w:evenVBand="0" w:oddHBand="0" w:evenHBand="0" w:firstRowFirstColumn="0" w:firstRowLastColumn="0" w:lastRowFirstColumn="0" w:lastRowLastColumn="0"/>
-            <w:tcW w:w="2290" w:type="dxa"/>
-          </w:tcPr>
-          <w:p>
-            <w:r>
-              <w:t xml:space="preserve">Accéder </w:t>
-            </w:r>
-            <w:proofErr w:type="gramStart"/>
-            <w:r>
-              <w:t>a</w:t>
-            </w:r>
-            <w:proofErr w:type="gramEnd"/>
-            <w:r>
-              <w:t xml:space="preserve"> la page de trajet récent </w:t>
-            </w:r>
-          </w:p>
-        </w:tc>
-        <w:tc>
-          <w:tcPr>
-            <w:tcW w:w="3299" w:type="dxa"/>
-          </w:tcPr>
-          <w:p>
-            <w:pPr>
-              <w:cnfStyle w:val="000000000000" w:firstRow="0" w:lastRow="0" w:firstColumn="0" w:lastColumn="0" w:oddVBand="0" w:evenVBand="0" w:oddHBand="0" w:evenHBand="0" w:firstRowFirstColumn="0" w:firstRowLastColumn="0" w:lastRowFirstColumn="0" w:lastRowLastColumn="0"/>
-            </w:pPr>
-            <w:r>
-              <w:t xml:space="preserve">L’utilisateur doit être connecté, il doit être sur sa page profil ou dans sa page modifier le profil ou dans ses favoris ou dans sa liste de véhicule ou encore dans son historique et cliquer sur le bouton trajet </w:t>
-            </w:r>
-            <w:r>
-              <w:t>récent</w:t>
-            </w:r>
-            <w:r>
-              <w:t xml:space="preserve"> du </w:t>
-            </w:r>
-            <w:proofErr w:type="spellStart"/>
-            <w:r>
-              <w:t>nav</w:t>
-            </w:r>
-            <w:proofErr w:type="spellEnd"/>
-            <w:r>
-              <w:t xml:space="preserve"> de profil</w:t>
-            </w:r>
-          </w:p>
-        </w:tc>
-        <w:tc>
-          <w:tcPr>
-            <w:tcW w:w="3580" w:type="dxa"/>
-          </w:tcPr>
-          <w:p>
-            <w:pPr>
-              <w:cnfStyle w:val="000000000000" w:firstRow="0" w:lastRow="0" w:firstColumn="0" w:lastColumn="0" w:oddVBand="0" w:evenVBand="0" w:oddHBand="0" w:evenHBand="0" w:firstRowFirstColumn="0" w:firstRowLastColumn="0" w:lastRowFirstColumn="0" w:lastRowLastColumn="0"/>
-            </w:pPr>
-            <w:r>
-              <w:t xml:space="preserve">Ça redirige l'utilisateur vers sa page trajet </w:t>
-            </w:r>
-            <w:r>
-              <w:t>récent</w:t>
-            </w:r>
-            <w:r>
-              <w:t xml:space="preserve">, qui est une page de type profil, ou l'utilisateur a accès a une liste de ses trajets en cours qu'il n'a pas encore validé </w:t>
-            </w:r>
-            <w:r>
-              <w:t>où il retrouve la date et lieux de départ et d'arrivée…</w:t>
-            </w:r>
-            <w:proofErr w:type="gramStart"/>
-            <w:r>
-              <w:t>…….</w:t>
-            </w:r>
-            <w:proofErr w:type="gramEnd"/>
           </w:p>
         </w:tc>
       </w:tr>
@@ -2198,6 +2267,96 @@
           </w:tcPr>
           <w:p>
             <w:r>
+              <w:t xml:space="preserve">Accéder </w:t>
+            </w:r>
+            <w:r>
+              <w:t>à</w:t>
+            </w:r>
+            <w:r>
+              <w:t xml:space="preserve"> la page de trajet récent </w:t>
+            </w:r>
+          </w:p>
+        </w:tc>
+        <w:tc>
+          <w:tcPr>
+            <w:tcW w:w="3299" w:type="dxa"/>
+          </w:tcPr>
+          <w:p>
+            <w:pPr>
+              <w:cnfStyle w:val="000000100000" w:firstRow="0" w:lastRow="0" w:firstColumn="0" w:lastColumn="0" w:oddVBand="0" w:evenVBand="0" w:oddHBand="1" w:evenHBand="0" w:firstRowFirstColumn="0" w:firstRowLastColumn="0" w:lastRowFirstColumn="0" w:lastRowLastColumn="0"/>
+            </w:pPr>
+            <w:r>
+              <w:t xml:space="preserve">L’utilisateur doit être connecté, il doit être sur sa page profil ou dans sa page modifier le profil ou dans ses favoris ou dans sa liste de véhicule ou encore dans son historique et cliquer sur le bouton trajet </w:t>
+            </w:r>
+            <w:r>
+              <w:t>récent</w:t>
+            </w:r>
+            <w:r>
+              <w:t xml:space="preserve"> du </w:t>
+            </w:r>
+            <w:proofErr w:type="spellStart"/>
+            <w:r>
+              <w:t>nav</w:t>
+            </w:r>
+            <w:proofErr w:type="spellEnd"/>
+            <w:r>
+              <w:t xml:space="preserve"> de profil</w:t>
+            </w:r>
+          </w:p>
+          <w:p>
+            <w:pPr>
+              <w:cnfStyle w:val="000000100000" w:firstRow="0" w:lastRow="0" w:firstColumn="0" w:lastColumn="0" w:oddVBand="0" w:evenVBand="0" w:oddHBand="1" w:evenHBand="0" w:firstRowFirstColumn="0" w:firstRowLastColumn="0" w:lastRowFirstColumn="0" w:lastRowLastColumn="0"/>
+            </w:pPr>
+          </w:p>
+          <w:p>
+            <w:pPr>
+              <w:cnfStyle w:val="000000100000" w:firstRow="0" w:lastRow="0" w:firstColumn="0" w:lastColumn="0" w:oddVBand="0" w:evenVBand="0" w:oddHBand="1" w:evenHBand="0" w:firstRowFirstColumn="0" w:firstRowLastColumn="0" w:lastRowFirstColumn="0" w:lastRowLastColumn="0"/>
+            </w:pPr>
+            <w:r>
+              <w:t xml:space="preserve">Ou cliquer sur en afficher plus dans la partit </w:t>
+            </w:r>
+            <w:r>
+              <w:t>trajet récent</w:t>
+            </w:r>
+            <w:r>
+              <w:t xml:space="preserve"> sur le côté de l’écran si l’utilisateur est connecté</w:t>
+            </w:r>
+          </w:p>
+        </w:tc>
+        <w:tc>
+          <w:tcPr>
+            <w:tcW w:w="3580" w:type="dxa"/>
+          </w:tcPr>
+          <w:p>
+            <w:pPr>
+              <w:cnfStyle w:val="000000100000" w:firstRow="0" w:lastRow="0" w:firstColumn="0" w:lastColumn="0" w:oddVBand="0" w:evenVBand="0" w:oddHBand="1" w:evenHBand="0" w:firstRowFirstColumn="0" w:firstRowLastColumn="0" w:lastRowFirstColumn="0" w:lastRowLastColumn="0"/>
+            </w:pPr>
+            <w:r>
+              <w:t xml:space="preserve">Ça redirige l'utilisateur vers sa page trajet </w:t>
+            </w:r>
+            <w:r>
+              <w:t>récent</w:t>
+            </w:r>
+            <w:r>
+              <w:t xml:space="preserve">, qui est une page de type profil, ou l'utilisateur a accès a une liste de ses trajets en cours qu'il n'a pas encore validé </w:t>
+            </w:r>
+            <w:r>
+              <w:t>où il retrouve la date et lieux de départ et d'arrivée</w:t>
+            </w:r>
+          </w:p>
+        </w:tc>
+      </w:tr>
+      <w:tr>
+        <w:trPr>
+          <w:trHeight w:val="278"/>
+        </w:trPr>
+        <w:tc>
+          <w:tcPr>
+            <w:cnfStyle w:val="001000000000" w:firstRow="0" w:lastRow="0" w:firstColumn="1" w:lastColumn="0" w:oddVBand="0" w:evenVBand="0" w:oddHBand="0" w:evenHBand="0" w:firstRowFirstColumn="0" w:firstRowLastColumn="0" w:lastRowFirstColumn="0" w:lastRowLastColumn="0"/>
+            <w:tcW w:w="2290" w:type="dxa"/>
+          </w:tcPr>
+          <w:p>
+            <w:r>
               <w:t xml:space="preserve">Supprimer un véhicule </w:t>
             </w:r>
           </w:p>
@@ -2208,7 +2367,7 @@
           </w:tcPr>
           <w:p>
             <w:pPr>
-              <w:cnfStyle w:val="000000100000" w:firstRow="0" w:lastRow="0" w:firstColumn="0" w:lastColumn="0" w:oddVBand="0" w:evenVBand="0" w:oddHBand="1" w:evenHBand="0" w:firstRowFirstColumn="0" w:firstRowLastColumn="0" w:lastRowFirstColumn="0" w:lastRowLastColumn="0"/>
+              <w:cnfStyle w:val="000000000000" w:firstRow="0" w:lastRow="0" w:firstColumn="0" w:lastColumn="0" w:oddVBand="0" w:evenVBand="0" w:oddHBand="0" w:evenHBand="0" w:firstRowFirstColumn="0" w:firstRowLastColumn="0" w:lastRowFirstColumn="0" w:lastRowLastColumn="0"/>
             </w:pPr>
             <w:r>
               <w:t xml:space="preserve">L'utilisateur </w:t>
@@ -2230,104 +2389,13 @@
           </w:tcPr>
           <w:p>
             <w:pPr>
-              <w:cnfStyle w:val="000000100000" w:firstRow="0" w:lastRow="0" w:firstColumn="0" w:lastColumn="0" w:oddVBand="0" w:evenVBand="0" w:oddHBand="1" w:evenHBand="0" w:firstRowFirstColumn="0" w:firstRowLastColumn="0" w:lastRowFirstColumn="0" w:lastRowLastColumn="0"/>
+              <w:cnfStyle w:val="000000000000" w:firstRow="0" w:lastRow="0" w:firstColumn="0" w:lastColumn="0" w:oddVBand="0" w:evenVBand="0" w:oddHBand="0" w:evenHBand="0" w:firstRowFirstColumn="0" w:firstRowLastColumn="0" w:lastRowFirstColumn="0" w:lastRowLastColumn="0"/>
             </w:pPr>
             <w:r>
               <w:t xml:space="preserve">Ça retire sur la page le véhicule, et </w:t>
             </w:r>
             <w:r>
               <w:t>ça le supprime dans la bd</w:t>
-            </w:r>
-          </w:p>
-        </w:tc>
-      </w:tr>
-      <w:tr>
-        <w:trPr>
-          <w:trHeight w:val="278"/>
-        </w:trPr>
-        <w:tc>
-          <w:tcPr>
-            <w:cnfStyle w:val="001000000000" w:firstRow="0" w:lastRow="0" w:firstColumn="1" w:lastColumn="0" w:oddVBand="0" w:evenVBand="0" w:oddHBand="0" w:evenHBand="0" w:firstRowFirstColumn="0" w:firstRowLastColumn="0" w:lastRowFirstColumn="0" w:lastRowLastColumn="0"/>
-            <w:tcW w:w="2290" w:type="dxa"/>
-          </w:tcPr>
-          <w:p>
-            <w:r>
-              <w:lastRenderedPageBreak/>
-              <w:t xml:space="preserve">Utilisez </w:t>
-            </w:r>
-            <w:r>
-              <w:t>un favori</w:t>
-            </w:r>
-            <w:r>
-              <w:t xml:space="preserve"> </w:t>
-            </w:r>
-          </w:p>
-        </w:tc>
-        <w:tc>
-          <w:tcPr>
-            <w:tcW w:w="3299" w:type="dxa"/>
-          </w:tcPr>
-          <w:p>
-            <w:pPr>
-              <w:cnfStyle w:val="000000000000" w:firstRow="0" w:lastRow="0" w:firstColumn="0" w:lastColumn="0" w:oddVBand="0" w:evenVBand="0" w:oddHBand="0" w:evenHBand="0" w:firstRowFirstColumn="0" w:firstRowLastColumn="0" w:lastRowFirstColumn="0" w:lastRowLastColumn="0"/>
-            </w:pPr>
-            <w:r>
-              <w:t>L'utilisateur doit être connecté</w:t>
-            </w:r>
-            <w:r>
-              <w:t xml:space="preserve">, avoir enregistré des favoris </w:t>
-            </w:r>
-            <w:r>
-              <w:t>et être</w:t>
-            </w:r>
-            <w:r>
-              <w:t xml:space="preserve"> dans la page favoris</w:t>
-            </w:r>
-            <w:r>
-              <w:t xml:space="preserve"> et cliquer sur </w:t>
-            </w:r>
-            <w:r>
-              <w:t>le favori</w:t>
-            </w:r>
-            <w:r>
-              <w:t xml:space="preserve"> </w:t>
-            </w:r>
-            <w:r>
-              <w:t xml:space="preserve">sinon l'utilisateur peut également en étant connecter cliquer sur </w:t>
-            </w:r>
-            <w:r>
-              <w:t>un favori</w:t>
-            </w:r>
-            <w:r>
-              <w:t xml:space="preserve"> qui est affiché sur le côté de son écran </w:t>
-            </w:r>
-          </w:p>
-        </w:tc>
-        <w:tc>
-          <w:tcPr>
-            <w:tcW w:w="3580" w:type="dxa"/>
-          </w:tcPr>
-          <w:p>
-            <w:pPr>
-              <w:cnfStyle w:val="000000000000" w:firstRow="0" w:lastRow="0" w:firstColumn="0" w:lastColumn="0" w:oddVBand="0" w:evenVBand="0" w:oddHBand="0" w:evenHBand="0" w:firstRowFirstColumn="0" w:firstRowLastColumn="0" w:lastRowFirstColumn="0" w:lastRowLastColumn="0"/>
-            </w:pPr>
-            <w:r>
-              <w:t>Ça redirige l'utilisateur vers la page de résultats de recherche</w:t>
-            </w:r>
-            <w:r>
-              <w:t xml:space="preserve"> avec les informations </w:t>
-            </w:r>
-            <w:r>
-              <w:t>du favori</w:t>
-            </w:r>
-            <w:r>
-              <w:t xml:space="preserve"> qui son </w:t>
-            </w:r>
-            <w:r>
-              <w:t>prérempli</w:t>
-            </w:r>
-            <w:r>
-              <w:t xml:space="preserve"> excepté la date.</w:t>
             </w:r>
           </w:p>
         </w:tc>
@@ -2344,6 +2412,96 @@
           </w:tcPr>
           <w:p>
             <w:r>
+              <w:t xml:space="preserve">Utilisez </w:t>
+            </w:r>
+            <w:r>
+              <w:t>un favori</w:t>
+            </w:r>
+            <w:r>
+              <w:t xml:space="preserve"> </w:t>
+            </w:r>
+          </w:p>
+        </w:tc>
+        <w:tc>
+          <w:tcPr>
+            <w:tcW w:w="3299" w:type="dxa"/>
+          </w:tcPr>
+          <w:p>
+            <w:pPr>
+              <w:cnfStyle w:val="000000100000" w:firstRow="0" w:lastRow="0" w:firstColumn="0" w:lastColumn="0" w:oddVBand="0" w:evenVBand="0" w:oddHBand="1" w:evenHBand="0" w:firstRowFirstColumn="0" w:firstRowLastColumn="0" w:lastRowFirstColumn="0" w:lastRowLastColumn="0"/>
+            </w:pPr>
+            <w:r>
+              <w:t>L'utilisateur doit être connecté</w:t>
+            </w:r>
+            <w:r>
+              <w:t xml:space="preserve">, avoir enregistré des favoris </w:t>
+            </w:r>
+            <w:r>
+              <w:t>et être</w:t>
+            </w:r>
+            <w:r>
+              <w:t xml:space="preserve"> dans la page favoris</w:t>
+            </w:r>
+            <w:r>
+              <w:t xml:space="preserve"> et cliquer sur </w:t>
+            </w:r>
+            <w:r>
+              <w:t>le favori</w:t>
+            </w:r>
+            <w:r>
+              <w:t xml:space="preserve"> </w:t>
+            </w:r>
+            <w:r>
+              <w:t xml:space="preserve">sinon l'utilisateur peut également en étant connecter cliquer sur </w:t>
+            </w:r>
+            <w:r>
+              <w:t>un favori</w:t>
+            </w:r>
+            <w:r>
+              <w:t xml:space="preserve"> qui est affiché sur le côté de son écran </w:t>
+            </w:r>
+          </w:p>
+        </w:tc>
+        <w:tc>
+          <w:tcPr>
+            <w:tcW w:w="3580" w:type="dxa"/>
+          </w:tcPr>
+          <w:p>
+            <w:pPr>
+              <w:cnfStyle w:val="000000100000" w:firstRow="0" w:lastRow="0" w:firstColumn="0" w:lastColumn="0" w:oddVBand="0" w:evenVBand="0" w:oddHBand="1" w:evenHBand="0" w:firstRowFirstColumn="0" w:firstRowLastColumn="0" w:lastRowFirstColumn="0" w:lastRowLastColumn="0"/>
+            </w:pPr>
+            <w:r>
+              <w:t>Ça redirige l'utilisateur vers la page de résultats de recherche</w:t>
+            </w:r>
+            <w:r>
+              <w:t xml:space="preserve"> avec les informations </w:t>
+            </w:r>
+            <w:r>
+              <w:t>du favori</w:t>
+            </w:r>
+            <w:r>
+              <w:t xml:space="preserve"> qui son </w:t>
+            </w:r>
+            <w:r>
+              <w:t>prérempli</w:t>
+            </w:r>
+            <w:r>
+              <w:t xml:space="preserve"> excepté la date.</w:t>
+            </w:r>
+          </w:p>
+        </w:tc>
+      </w:tr>
+      <w:tr>
+        <w:trPr>
+          <w:trHeight w:val="278"/>
+        </w:trPr>
+        <w:tc>
+          <w:tcPr>
+            <w:cnfStyle w:val="001000000000" w:firstRow="0" w:lastRow="0" w:firstColumn="1" w:lastColumn="0" w:oddVBand="0" w:evenVBand="0" w:oddHBand="0" w:evenHBand="0" w:firstRowFirstColumn="0" w:firstRowLastColumn="0" w:lastRowFirstColumn="0" w:lastRowLastColumn="0"/>
+            <w:tcW w:w="2290" w:type="dxa"/>
+          </w:tcPr>
+          <w:p>
+            <w:r>
               <w:t>Postez un commentaire et une note</w:t>
             </w:r>
           </w:p>
@@ -2354,7 +2512,7 @@
           </w:tcPr>
           <w:p>
             <w:pPr>
-              <w:cnfStyle w:val="000000100000" w:firstRow="0" w:lastRow="0" w:firstColumn="0" w:lastColumn="0" w:oddVBand="0" w:evenVBand="0" w:oddHBand="1" w:evenHBand="0" w:firstRowFirstColumn="0" w:firstRowLastColumn="0" w:lastRowFirstColumn="0" w:lastRowLastColumn="0"/>
+              <w:cnfStyle w:val="000000000000" w:firstRow="0" w:lastRow="0" w:firstColumn="0" w:lastColumn="0" w:oddVBand="0" w:evenVBand="0" w:oddHBand="0" w:evenHBand="0" w:firstRowFirstColumn="0" w:firstRowLastColumn="0" w:lastRowFirstColumn="0" w:lastRowLastColumn="0"/>
             </w:pPr>
             <w:r>
               <w:t xml:space="preserve">L'utilisateur doit être connecté, </w:t>
@@ -2388,7 +2546,7 @@
           </w:tcPr>
           <w:p>
             <w:pPr>
-              <w:cnfStyle w:val="000000100000" w:firstRow="0" w:lastRow="0" w:firstColumn="0" w:lastColumn="0" w:oddVBand="0" w:evenVBand="0" w:oddHBand="1" w:evenHBand="0" w:firstRowFirstColumn="0" w:firstRowLastColumn="0" w:lastRowFirstColumn="0" w:lastRowLastColumn="0"/>
+              <w:cnfStyle w:val="000000000000" w:firstRow="0" w:lastRow="0" w:firstColumn="0" w:lastColumn="0" w:oddVBand="0" w:evenVBand="0" w:oddHBand="0" w:evenHBand="0" w:firstRowFirstColumn="0" w:firstRowLastColumn="0" w:lastRowFirstColumn="0" w:lastRowLastColumn="0"/>
             </w:pPr>
             <w:r>
               <w:t>Ça ajoute à l’écran une photo avec un lien cliquable</w:t>
@@ -2404,72 +2562,6 @@
             </w:r>
             <w:r>
               <w:t xml:space="preserve">et ça le rajoute a la base de données </w:t>
-            </w:r>
-          </w:p>
-        </w:tc>
-      </w:tr>
-      <w:tr>
-        <w:trPr>
-          <w:trHeight w:val="278"/>
-        </w:trPr>
-        <w:tc>
-          <w:tcPr>
-            <w:cnfStyle w:val="001000000000" w:firstRow="0" w:lastRow="0" w:firstColumn="1" w:lastColumn="0" w:oddVBand="0" w:evenVBand="0" w:oddHBand="0" w:evenHBand="0" w:firstRowFirstColumn="0" w:firstRowLastColumn="0" w:lastRowFirstColumn="0" w:lastRowLastColumn="0"/>
-            <w:tcW w:w="2290" w:type="dxa"/>
-          </w:tcPr>
-          <w:p>
-            <w:r>
-              <w:t xml:space="preserve">Afficher la </w:t>
-            </w:r>
-            <w:r>
-              <w:t>fenêtre</w:t>
-            </w:r>
-            <w:r>
-              <w:t xml:space="preserve"> pour la suppression</w:t>
-            </w:r>
-            <w:r>
-              <w:t xml:space="preserve"> du commentaire</w:t>
-            </w:r>
-          </w:p>
-        </w:tc>
-        <w:tc>
-          <w:tcPr>
-            <w:tcW w:w="3299" w:type="dxa"/>
-          </w:tcPr>
-          <w:p>
-            <w:pPr>
-              <w:cnfStyle w:val="000000000000" w:firstRow="0" w:lastRow="0" w:firstColumn="0" w:lastColumn="0" w:oddVBand="0" w:evenVBand="0" w:oddHBand="0" w:evenHBand="0" w:firstRowFirstColumn="0" w:firstRowLastColumn="0" w:lastRowFirstColumn="0" w:lastRowLastColumn="0"/>
-            </w:pPr>
-            <w:r>
-              <w:t>L'utilisateur doit être connecté</w:t>
-            </w:r>
-            <w:r>
-              <w:t xml:space="preserve">, être dans la page du trajet, </w:t>
-            </w:r>
-            <w:r>
-              <w:t>et avoir posté un commentaire sur</w:t>
-            </w:r>
-            <w:r>
-              <w:t xml:space="preserve"> ce trajet</w:t>
-            </w:r>
-            <w:r>
-              <w:t>, et cliqué sur l'icone avec les 3 barres au niveau du commentaire qu'il a envoyé.</w:t>
-            </w:r>
-          </w:p>
-        </w:tc>
-        <w:tc>
-          <w:tcPr>
-            <w:tcW w:w="3580" w:type="dxa"/>
-          </w:tcPr>
-          <w:p>
-            <w:pPr>
-              <w:cnfStyle w:val="000000000000" w:firstRow="0" w:lastRow="0" w:firstColumn="0" w:lastColumn="0" w:oddVBand="0" w:evenVBand="0" w:oddHBand="0" w:evenHBand="0" w:firstRowFirstColumn="0" w:firstRowLastColumn="0" w:lastRowFirstColumn="0" w:lastRowLastColumn="0"/>
-            </w:pPr>
-            <w:r>
-              <w:t xml:space="preserve">Ça ajoute un bouton </w:t>
-            </w:r>
-            <w:r>
-              <w:t xml:space="preserve">supprimer le commentaire a la page </w:t>
             </w:r>
           </w:p>
         </w:tc>
@@ -2486,6 +2578,73 @@
           </w:tcPr>
           <w:p>
             <w:r>
+              <w:lastRenderedPageBreak/>
+              <w:t xml:space="preserve">Afficher la </w:t>
+            </w:r>
+            <w:r>
+              <w:t>fenêtre</w:t>
+            </w:r>
+            <w:r>
+              <w:t xml:space="preserve"> pour la suppression</w:t>
+            </w:r>
+            <w:r>
+              <w:t xml:space="preserve"> du commentaire</w:t>
+            </w:r>
+          </w:p>
+        </w:tc>
+        <w:tc>
+          <w:tcPr>
+            <w:tcW w:w="3299" w:type="dxa"/>
+          </w:tcPr>
+          <w:p>
+            <w:pPr>
+              <w:cnfStyle w:val="000000100000" w:firstRow="0" w:lastRow="0" w:firstColumn="0" w:lastColumn="0" w:oddVBand="0" w:evenVBand="0" w:oddHBand="1" w:evenHBand="0" w:firstRowFirstColumn="0" w:firstRowLastColumn="0" w:lastRowFirstColumn="0" w:lastRowLastColumn="0"/>
+            </w:pPr>
+            <w:r>
+              <w:t>L'utilisateur doit être connecté</w:t>
+            </w:r>
+            <w:r>
+              <w:t xml:space="preserve">, être dans la page du trajet, </w:t>
+            </w:r>
+            <w:r>
+              <w:t>et avoir posté un commentaire sur</w:t>
+            </w:r>
+            <w:r>
+              <w:t xml:space="preserve"> ce trajet</w:t>
+            </w:r>
+            <w:r>
+              <w:t>, et cliqué sur l'icone avec les 3 barres au niveau du commentaire qu'il a envoyé.</w:t>
+            </w:r>
+          </w:p>
+        </w:tc>
+        <w:tc>
+          <w:tcPr>
+            <w:tcW w:w="3580" w:type="dxa"/>
+          </w:tcPr>
+          <w:p>
+            <w:pPr>
+              <w:cnfStyle w:val="000000100000" w:firstRow="0" w:lastRow="0" w:firstColumn="0" w:lastColumn="0" w:oddVBand="0" w:evenVBand="0" w:oddHBand="1" w:evenHBand="0" w:firstRowFirstColumn="0" w:firstRowLastColumn="0" w:lastRowFirstColumn="0" w:lastRowLastColumn="0"/>
+            </w:pPr>
+            <w:r>
+              <w:t xml:space="preserve">Ça ajoute un bouton </w:t>
+            </w:r>
+            <w:r>
+              <w:t xml:space="preserve">supprimer le commentaire a la page </w:t>
+            </w:r>
+          </w:p>
+        </w:tc>
+      </w:tr>
+      <w:tr>
+        <w:trPr>
+          <w:trHeight w:val="278"/>
+        </w:trPr>
+        <w:tc>
+          <w:tcPr>
+            <w:cnfStyle w:val="001000000000" w:firstRow="0" w:lastRow="0" w:firstColumn="1" w:lastColumn="0" w:oddVBand="0" w:evenVBand="0" w:oddHBand="0" w:evenHBand="0" w:firstRowFirstColumn="0" w:firstRowLastColumn="0" w:lastRowFirstColumn="0" w:lastRowLastColumn="0"/>
+            <w:tcW w:w="2290" w:type="dxa"/>
+          </w:tcPr>
+          <w:p>
+            <w:r>
               <w:t>Supprimer le commentaire</w:t>
             </w:r>
           </w:p>
@@ -2496,7 +2655,7 @@
           </w:tcPr>
           <w:p>
             <w:pPr>
-              <w:cnfStyle w:val="000000100000" w:firstRow="0" w:lastRow="0" w:firstColumn="0" w:lastColumn="0" w:oddVBand="0" w:evenVBand="0" w:oddHBand="1" w:evenHBand="0" w:firstRowFirstColumn="0" w:firstRowLastColumn="0" w:lastRowFirstColumn="0" w:lastRowLastColumn="0"/>
+              <w:cnfStyle w:val="000000000000" w:firstRow="0" w:lastRow="0" w:firstColumn="0" w:lastColumn="0" w:oddVBand="0" w:evenVBand="0" w:oddHBand="0" w:evenHBand="0" w:firstRowFirstColumn="0" w:firstRowLastColumn="0" w:lastRowFirstColumn="0" w:lastRowLastColumn="0"/>
             </w:pPr>
             <w:r>
               <w:t xml:space="preserve">L'utilisateur doit être connecté, </w:t>
@@ -2518,60 +2677,13 @@
           </w:tcPr>
           <w:p>
             <w:pPr>
-              <w:cnfStyle w:val="000000100000" w:firstRow="0" w:lastRow="0" w:firstColumn="0" w:lastColumn="0" w:oddVBand="0" w:evenVBand="0" w:oddHBand="1" w:evenHBand="0" w:firstRowFirstColumn="0" w:firstRowLastColumn="0" w:lastRowFirstColumn="0" w:lastRowLastColumn="0"/>
+              <w:cnfStyle w:val="000000000000" w:firstRow="0" w:lastRow="0" w:firstColumn="0" w:lastColumn="0" w:oddVBand="0" w:evenVBand="0" w:oddHBand="0" w:evenHBand="0" w:firstRowFirstColumn="0" w:firstRowLastColumn="0" w:lastRowFirstColumn="0" w:lastRowLastColumn="0"/>
             </w:pPr>
             <w:r>
               <w:t xml:space="preserve">Ça supprime de la page le commentaire et ça le supprime également en BD </w:t>
             </w:r>
           </w:p>
         </w:tc>
-      </w:tr>
-      <w:tr>
-        <w:trPr>
-          <w:trHeight w:val="278"/>
-        </w:trPr>
-        <w:tc>
-          <w:tcPr>
-            <w:cnfStyle w:val="001000000000" w:firstRow="0" w:lastRow="0" w:firstColumn="1" w:lastColumn="0" w:oddVBand="0" w:evenVBand="0" w:oddHBand="0" w:evenHBand="0" w:firstRowFirstColumn="0" w:firstRowLastColumn="0" w:lastRowFirstColumn="0" w:lastRowLastColumn="0"/>
-            <w:tcW w:w="2290" w:type="dxa"/>
-          </w:tcPr>
-          <w:p>
-            <w:r>
-              <w:t>Ajouter un véhicule dans la page liste de véhicule</w:t>
-            </w:r>
-          </w:p>
-        </w:tc>
-        <w:tc>
-          <w:tcPr>
-            <w:tcW w:w="3299" w:type="dxa"/>
-          </w:tcPr>
-          <w:p>
-            <w:pPr>
-              <w:cnfStyle w:val="000000000000" w:firstRow="0" w:lastRow="0" w:firstColumn="0" w:lastColumn="0" w:oddVBand="0" w:evenVBand="0" w:oddHBand="0" w:evenHBand="0" w:firstRowFirstColumn="0" w:firstRowLastColumn="0" w:lastRowFirstColumn="0" w:lastRowLastColumn="0"/>
-            </w:pPr>
-            <w:r>
-              <w:t xml:space="preserve">L'utilisateur doit être connecte, être dans la page de sa </w:t>
-            </w:r>
-            <w:r>
-              <w:t>liste de véhicule et cliquer sur le bouton ajouté un véhicule</w:t>
-            </w:r>
-          </w:p>
-        </w:tc>
-        <w:tc>
-          <w:tcPr>
-            <w:tcW w:w="3580" w:type="dxa"/>
-          </w:tcPr>
-          <w:p>
-            <w:pPr>
-              <w:cnfStyle w:val="000000000000" w:firstRow="0" w:lastRow="0" w:firstColumn="0" w:lastColumn="0" w:oddVBand="0" w:evenVBand="0" w:oddHBand="0" w:evenHBand="0" w:firstRowFirstColumn="0" w:firstRowLastColumn="0" w:lastRowFirstColumn="0" w:lastRowLastColumn="0"/>
-            </w:pPr>
-            <w:r>
-              <w:t>,………’……</w:t>
-            </w:r>
-          </w:p>
-        </w:tc>
-        <w:bookmarkStart w:id="0" w:name="_GoBack"/>
-        <w:bookmarkEnd w:id="0"/>
       </w:tr>
       <w:tr>
         <w:trPr>
@@ -2585,96 +2697,89 @@
           </w:tcPr>
           <w:p>
             <w:r>
-              <w:t xml:space="preserve">Accéder </w:t>
-            </w:r>
-            <w:r>
-              <w:t>à</w:t>
-            </w:r>
-            <w:r>
-              <w:t xml:space="preserve"> l'espace mot de passe oublié</w:t>
-            </w:r>
-          </w:p>
-        </w:tc>
-        <w:tc>
-          <w:tcPr>
-            <w:tcW w:w="3299" w:type="dxa"/>
-          </w:tcPr>
-          <w:p>
-            <w:pPr>
-              <w:cnfStyle w:val="000000100000" w:firstRow="0" w:lastRow="0" w:firstColumn="0" w:lastColumn="0" w:oddVBand="0" w:evenVBand="0" w:oddHBand="1" w:evenHBand="0" w:firstRowFirstColumn="0" w:firstRowLastColumn="0" w:lastRowFirstColumn="0" w:lastRowLastColumn="0"/>
-            </w:pPr>
-            <w:r>
-              <w:t>L’utilisateur ne doit pas être connecté</w:t>
-            </w:r>
-            <w:r>
-              <w:t xml:space="preserve"> et être dans la page de connexion/inscription</w:t>
-            </w:r>
-            <w:r>
-              <w:t xml:space="preserve">, de plus il doit cliquer sur mot de passe oublié </w:t>
-            </w:r>
-          </w:p>
-        </w:tc>
-        <w:tc>
-          <w:tcPr>
-            <w:tcW w:w="3580" w:type="dxa"/>
-          </w:tcPr>
-          <w:p>
-            <w:pPr>
-              <w:cnfStyle w:val="000000100000" w:firstRow="0" w:lastRow="0" w:firstColumn="0" w:lastColumn="0" w:oddVBand="0" w:evenVBand="0" w:oddHBand="1" w:evenHBand="0" w:firstRowFirstColumn="0" w:firstRowLastColumn="0" w:lastRowFirstColumn="0" w:lastRowLastColumn="0"/>
+              <w:t>Ajouter un véhicule dans la page liste de véhicule</w:t>
+            </w:r>
+          </w:p>
+        </w:tc>
+        <w:tc>
+          <w:tcPr>
+            <w:tcW w:w="3299" w:type="dxa"/>
+          </w:tcPr>
+          <w:p>
+            <w:pPr>
+              <w:cnfStyle w:val="000000100000" w:firstRow="0" w:lastRow="0" w:firstColumn="0" w:lastColumn="0" w:oddVBand="0" w:evenVBand="0" w:oddHBand="1" w:evenHBand="0" w:firstRowFirstColumn="0" w:firstRowLastColumn="0" w:lastRowFirstColumn="0" w:lastRowLastColumn="0"/>
+            </w:pPr>
+            <w:r>
+              <w:t>L'utilisateur doit être connecte, être dans la page de sa liste de véhicule et cliquer sur le bouton ajouté un véhicule</w:t>
+            </w:r>
+            <w:r>
+              <w:t xml:space="preserve"> et avoir rempli </w:t>
+            </w:r>
+            <w:r>
+              <w:t>le champs immatriculation avec une immatriculation valide</w:t>
+            </w:r>
+          </w:p>
+        </w:tc>
+        <w:tc>
+          <w:tcPr>
+            <w:tcW w:w="3580" w:type="dxa"/>
+          </w:tcPr>
+          <w:p>
+            <w:pPr>
+              <w:cnfStyle w:val="000000100000" w:firstRow="0" w:lastRow="0" w:firstColumn="0" w:lastColumn="0" w:oddVBand="0" w:evenVBand="0" w:oddHBand="1" w:evenHBand="0" w:firstRowFirstColumn="0" w:firstRowLastColumn="0" w:lastRowFirstColumn="0" w:lastRowLastColumn="0"/>
+            </w:pPr>
+            <w:r>
+              <w:t xml:space="preserve">Ça ajoute en base de </w:t>
+            </w:r>
+            <w:proofErr w:type="gramStart"/>
+            <w:r>
+              <w:t>donnée</w:t>
+            </w:r>
+            <w:proofErr w:type="gramEnd"/>
+            <w:r>
+              <w:t xml:space="preserve"> le véhicule et l’affiche a nouveau dans la page de véhicule</w:t>
+            </w:r>
+          </w:p>
+        </w:tc>
+      </w:tr>
+      <w:tr>
+        <w:trPr>
+          <w:trHeight w:val="278"/>
+        </w:trPr>
+        <w:tc>
+          <w:tcPr>
+            <w:cnfStyle w:val="001000000000" w:firstRow="0" w:lastRow="0" w:firstColumn="1" w:lastColumn="0" w:oddVBand="0" w:evenVBand="0" w:oddHBand="0" w:evenHBand="0" w:firstRowFirstColumn="0" w:firstRowLastColumn="0" w:lastRowFirstColumn="0" w:lastRowLastColumn="0"/>
+            <w:tcW w:w="2290" w:type="dxa"/>
+          </w:tcPr>
+          <w:p>
+            <w:r>
+              <w:t>Accéder à l'espace mot de passe oublié</w:t>
+            </w:r>
+          </w:p>
+        </w:tc>
+        <w:tc>
+          <w:tcPr>
+            <w:tcW w:w="3299" w:type="dxa"/>
+          </w:tcPr>
+          <w:p>
+            <w:pPr>
+              <w:cnfStyle w:val="000000000000" w:firstRow="0" w:lastRow="0" w:firstColumn="0" w:lastColumn="0" w:oddVBand="0" w:evenVBand="0" w:oddHBand="0" w:evenHBand="0" w:firstRowFirstColumn="0" w:firstRowLastColumn="0" w:lastRowFirstColumn="0" w:lastRowLastColumn="0"/>
+            </w:pPr>
+            <w:r>
+              <w:t xml:space="preserve">L’utilisateur ne doit pas être connecté et être dans la page de connexion/inscription, de plus il doit cliquer sur mot de passe oublié </w:t>
+            </w:r>
+          </w:p>
+        </w:tc>
+        <w:tc>
+          <w:tcPr>
+            <w:tcW w:w="3580" w:type="dxa"/>
+          </w:tcPr>
+          <w:p>
+            <w:pPr>
+              <w:cnfStyle w:val="000000000000" w:firstRow="0" w:lastRow="0" w:firstColumn="0" w:lastColumn="0" w:oddVBand="0" w:evenVBand="0" w:oddHBand="0" w:evenHBand="0" w:firstRowFirstColumn="0" w:firstRowLastColumn="0" w:lastRowFirstColumn="0" w:lastRowLastColumn="0"/>
             </w:pPr>
             <w:r>
               <w:t>Ça redirige l'utilisateur vers une page où il doit rentrer son email</w:t>
-            </w:r>
-          </w:p>
-        </w:tc>
-      </w:tr>
-      <w:tr>
-        <w:trPr>
-          <w:trHeight w:val="278"/>
-        </w:trPr>
-        <w:tc>
-          <w:tcPr>
-            <w:cnfStyle w:val="001000000000" w:firstRow="0" w:lastRow="0" w:firstColumn="1" w:lastColumn="0" w:oddVBand="0" w:evenVBand="0" w:oddHBand="0" w:evenHBand="0" w:firstRowFirstColumn="0" w:firstRowLastColumn="0" w:lastRowFirstColumn="0" w:lastRowLastColumn="0"/>
-            <w:tcW w:w="2290" w:type="dxa"/>
-          </w:tcPr>
-          <w:p>
-            <w:r>
-              <w:t>Continuer sur l'espace de mot de passe oublié après avoir rempli l'email</w:t>
-            </w:r>
-          </w:p>
-        </w:tc>
-        <w:tc>
-          <w:tcPr>
-            <w:tcW w:w="3299" w:type="dxa"/>
-          </w:tcPr>
-          <w:p>
-            <w:pPr>
-              <w:cnfStyle w:val="000000000000" w:firstRow="0" w:lastRow="0" w:firstColumn="0" w:lastColumn="0" w:oddVBand="0" w:evenVBand="0" w:oddHBand="0" w:evenHBand="0" w:firstRowFirstColumn="0" w:firstRowLastColumn="0" w:lastRowFirstColumn="0" w:lastRowLastColumn="0"/>
-            </w:pPr>
-            <w:r>
-              <w:t xml:space="preserve">L'utilisateur doit avoir écrit une adresse mail valide </w:t>
-            </w:r>
-            <w:r>
-              <w:t>et cliqué sur le bouton continuer</w:t>
-            </w:r>
-          </w:p>
-        </w:tc>
-        <w:tc>
-          <w:tcPr>
-            <w:tcW w:w="3580" w:type="dxa"/>
-          </w:tcPr>
-          <w:p>
-            <w:pPr>
-              <w:cnfStyle w:val="000000000000" w:firstRow="0" w:lastRow="0" w:firstColumn="0" w:lastColumn="0" w:oddVBand="0" w:evenVBand="0" w:oddHBand="0" w:evenHBand="0" w:firstRowFirstColumn="0" w:firstRowLastColumn="0" w:lastRowFirstColumn="0" w:lastRowLastColumn="0"/>
-            </w:pPr>
-            <w:r>
-              <w:t xml:space="preserve">Ça redirige l'utilisateur vers la suite </w:t>
-            </w:r>
-            <w:r>
-              <w:t xml:space="preserve">des étapes où il doit remplir un champ </w:t>
-            </w:r>
-            <w:r>
-              <w:t>avec un code reçu par mail</w:t>
             </w:r>
           </w:p>
         </w:tc>
@@ -2704,6 +2809,48 @@
               <w:cnfStyle w:val="000000100000" w:firstRow="0" w:lastRow="0" w:firstColumn="0" w:lastColumn="0" w:oddVBand="0" w:evenVBand="0" w:oddHBand="1" w:evenHBand="0" w:firstRowFirstColumn="0" w:firstRowLastColumn="0" w:lastRowFirstColumn="0" w:lastRowLastColumn="0"/>
             </w:pPr>
             <w:r>
+              <w:t>L'utilisateur doit avoir écrit une adresse mail valide et cliqué sur le bouton continuer</w:t>
+            </w:r>
+          </w:p>
+        </w:tc>
+        <w:tc>
+          <w:tcPr>
+            <w:tcW w:w="3580" w:type="dxa"/>
+          </w:tcPr>
+          <w:p>
+            <w:pPr>
+              <w:cnfStyle w:val="000000100000" w:firstRow="0" w:lastRow="0" w:firstColumn="0" w:lastColumn="0" w:oddVBand="0" w:evenVBand="0" w:oddHBand="1" w:evenHBand="0" w:firstRowFirstColumn="0" w:firstRowLastColumn="0" w:lastRowFirstColumn="0" w:lastRowLastColumn="0"/>
+            </w:pPr>
+            <w:r>
+              <w:t>Ça redirige l'utilisateur vers la suite des étapes où il doit remplir un champ avec un code reçu par mail</w:t>
+            </w:r>
+          </w:p>
+        </w:tc>
+      </w:tr>
+      <w:tr>
+        <w:trPr>
+          <w:trHeight w:val="278"/>
+        </w:trPr>
+        <w:tc>
+          <w:tcPr>
+            <w:cnfStyle w:val="001000000000" w:firstRow="0" w:lastRow="0" w:firstColumn="1" w:lastColumn="0" w:oddVBand="0" w:evenVBand="0" w:oddHBand="0" w:evenHBand="0" w:firstRowFirstColumn="0" w:firstRowLastColumn="0" w:lastRowFirstColumn="0" w:lastRowLastColumn="0"/>
+            <w:tcW w:w="2290" w:type="dxa"/>
+          </w:tcPr>
+          <w:p>
+            <w:r>
+              <w:t>Continuer sur l'espace de mot de passe oublié après avoir rempli l'email</w:t>
+            </w:r>
+          </w:p>
+        </w:tc>
+        <w:tc>
+          <w:tcPr>
+            <w:tcW w:w="3299" w:type="dxa"/>
+          </w:tcPr>
+          <w:p>
+            <w:pPr>
+              <w:cnfStyle w:val="000000000000" w:firstRow="0" w:lastRow="0" w:firstColumn="0" w:lastColumn="0" w:oddVBand="0" w:evenVBand="0" w:oddHBand="0" w:evenHBand="0" w:firstRowFirstColumn="0" w:firstRowLastColumn="0" w:lastRowFirstColumn="0" w:lastRowLastColumn="0"/>
+            </w:pPr>
+            <w:r>
               <w:t>L'utilisateur doit avoir écrit le code qu'il vient de recevoir par mail, et cliquer sur le bouton continuer</w:t>
             </w:r>
           </w:p>
@@ -2714,91 +2861,10 @@
           </w:tcPr>
           <w:p>
             <w:pPr>
-              <w:cnfStyle w:val="000000100000" w:firstRow="0" w:lastRow="0" w:firstColumn="0" w:lastColumn="0" w:oddVBand="0" w:evenVBand="0" w:oddHBand="1" w:evenHBand="0" w:firstRowFirstColumn="0" w:firstRowLastColumn="0" w:lastRowFirstColumn="0" w:lastRowLastColumn="0"/>
-            </w:pPr>
-            <w:r>
-              <w:t xml:space="preserve">Ça redirige l'utilisateur </w:t>
-            </w:r>
-            <w:r>
-              <w:t xml:space="preserve">vers une autre page où il a 2 champs, qui correspondent au nouveau mot de passe </w:t>
-            </w:r>
-            <w:r>
-              <w:t>qu'il choisit</w:t>
-            </w:r>
-          </w:p>
-        </w:tc>
-      </w:tr>
-      <w:tr>
-        <w:trPr>
-          <w:trHeight w:val="278"/>
-        </w:trPr>
-        <w:tc>
-          <w:tcPr>
-            <w:cnfStyle w:val="001000000000" w:firstRow="0" w:lastRow="0" w:firstColumn="1" w:lastColumn="0" w:oddVBand="0" w:evenVBand="0" w:oddHBand="0" w:evenHBand="0" w:firstRowFirstColumn="0" w:firstRowLastColumn="0" w:lastRowFirstColumn="0" w:lastRowLastColumn="0"/>
-            <w:tcW w:w="2290" w:type="dxa"/>
-          </w:tcPr>
-          <w:p>
-            <w:r>
-              <w:t xml:space="preserve">Changer le mot de passe après </w:t>
-            </w:r>
-            <w:r>
-              <w:t>oublie</w:t>
-            </w:r>
-          </w:p>
-        </w:tc>
-        <w:tc>
-          <w:tcPr>
-            <w:tcW w:w="3299" w:type="dxa"/>
-          </w:tcPr>
-          <w:p>
-            <w:pPr>
-              <w:cnfStyle w:val="000000000000" w:firstRow="0" w:lastRow="0" w:firstColumn="0" w:lastColumn="0" w:oddVBand="0" w:evenVBand="0" w:oddHBand="0" w:evenHBand="0" w:firstRowFirstColumn="0" w:firstRowLastColumn="0" w:lastRowFirstColumn="0" w:lastRowLastColumn="0"/>
-            </w:pPr>
-            <w:r>
-              <w:t xml:space="preserve">L'utilisateur doit </w:t>
-            </w:r>
-            <w:r>
-              <w:t xml:space="preserve">avoir écrit des mots de passe valide qui correspondent </w:t>
-            </w:r>
-            <w:proofErr w:type="gramStart"/>
-            <w:r>
-              <w:t>a</w:t>
-            </w:r>
-            <w:proofErr w:type="gramEnd"/>
-            <w:r>
-              <w:t xml:space="preserve"> la norme</w:t>
-            </w:r>
-            <w:r>
-              <w:t xml:space="preserve"> et le champs de confirmation soit le </w:t>
-            </w:r>
-            <w:r>
-              <w:lastRenderedPageBreak/>
-              <w:t xml:space="preserve">même que le champs pour le mot de passe </w:t>
-            </w:r>
-          </w:p>
-          <w:p>
-            <w:pPr>
-              <w:cnfStyle w:val="000000000000" w:firstRow="0" w:lastRow="0" w:firstColumn="0" w:lastColumn="0" w:oddVBand="0" w:evenVBand="0" w:oddHBand="0" w:evenHBand="0" w:firstRowFirstColumn="0" w:firstRowLastColumn="0" w:lastRowFirstColumn="0" w:lastRowLastColumn="0"/>
-            </w:pPr>
-            <w:r>
-              <w:t xml:space="preserve">Et cliquer sur le bouton modifier le mot de passe </w:t>
-            </w:r>
-          </w:p>
-        </w:tc>
-        <w:tc>
-          <w:tcPr>
-            <w:tcW w:w="3580" w:type="dxa"/>
-          </w:tcPr>
-          <w:p>
-            <w:pPr>
-              <w:cnfStyle w:val="000000000000" w:firstRow="0" w:lastRow="0" w:firstColumn="0" w:lastColumn="0" w:oddVBand="0" w:evenVBand="0" w:oddHBand="0" w:evenHBand="0" w:firstRowFirstColumn="0" w:firstRowLastColumn="0" w:lastRowFirstColumn="0" w:lastRowLastColumn="0"/>
-            </w:pPr>
-            <w:r>
-              <w:lastRenderedPageBreak/>
-              <w:t xml:space="preserve">Ça redirige l’utilisateur vers la page de connexion </w:t>
-            </w:r>
-            <w:r>
-              <w:t>et changé le mot de passe stocké</w:t>
+              <w:cnfStyle w:val="000000000000" w:firstRow="0" w:lastRow="0" w:firstColumn="0" w:lastColumn="0" w:oddVBand="0" w:evenVBand="0" w:oddHBand="0" w:evenHBand="0" w:firstRowFirstColumn="0" w:firstRowLastColumn="0" w:lastRowFirstColumn="0" w:lastRowLastColumn="0"/>
+            </w:pPr>
+            <w:r>
+              <w:t>Ça redirige l'utilisateur vers une autre page où il a 2 champs, qui correspondent au nouveau mot de passe qu'il choisit</w:t>
             </w:r>
           </w:p>
         </w:tc>
@@ -2813,26 +2879,52 @@
             <w:cnfStyle w:val="001000000000" w:firstRow="0" w:lastRow="0" w:firstColumn="1" w:lastColumn="0" w:oddVBand="0" w:evenVBand="0" w:oddHBand="0" w:evenHBand="0" w:firstRowFirstColumn="0" w:firstRowLastColumn="0" w:lastRowFirstColumn="0" w:lastRowLastColumn="0"/>
             <w:tcW w:w="2290" w:type="dxa"/>
           </w:tcPr>
-          <w:p/>
-        </w:tc>
-        <w:tc>
-          <w:tcPr>
-            <w:tcW w:w="3299" w:type="dxa"/>
-          </w:tcPr>
-          <w:p>
-            <w:pPr>
-              <w:cnfStyle w:val="000000100000" w:firstRow="0" w:lastRow="0" w:firstColumn="0" w:lastColumn="0" w:oddVBand="0" w:evenVBand="0" w:oddHBand="1" w:evenHBand="0" w:firstRowFirstColumn="0" w:firstRowLastColumn="0" w:lastRowFirstColumn="0" w:lastRowLastColumn="0"/>
-            </w:pPr>
-          </w:p>
-        </w:tc>
-        <w:tc>
-          <w:tcPr>
-            <w:tcW w:w="3580" w:type="dxa"/>
-          </w:tcPr>
-          <w:p>
-            <w:pPr>
-              <w:cnfStyle w:val="000000100000" w:firstRow="0" w:lastRow="0" w:firstColumn="0" w:lastColumn="0" w:oddVBand="0" w:evenVBand="0" w:oddHBand="1" w:evenHBand="0" w:firstRowFirstColumn="0" w:firstRowLastColumn="0" w:lastRowFirstColumn="0" w:lastRowLastColumn="0"/>
-            </w:pPr>
+          <w:p>
+            <w:r>
+              <w:t>Changer le mot de passe après oublie</w:t>
+            </w:r>
+          </w:p>
+        </w:tc>
+        <w:tc>
+          <w:tcPr>
+            <w:tcW w:w="3299" w:type="dxa"/>
+          </w:tcPr>
+          <w:p>
+            <w:pPr>
+              <w:cnfStyle w:val="000000100000" w:firstRow="0" w:lastRow="0" w:firstColumn="0" w:lastColumn="0" w:oddVBand="0" w:evenVBand="0" w:oddHBand="1" w:evenHBand="0" w:firstRowFirstColumn="0" w:firstRowLastColumn="0" w:lastRowFirstColumn="0" w:lastRowLastColumn="0"/>
+            </w:pPr>
+            <w:r>
+              <w:t xml:space="preserve">L'utilisateur doit avoir écrit des mots de passe valide qui correspondent </w:t>
+            </w:r>
+            <w:proofErr w:type="gramStart"/>
+            <w:r>
+              <w:t>a</w:t>
+            </w:r>
+            <w:proofErr w:type="gramEnd"/>
+            <w:r>
+              <w:t xml:space="preserve"> la norme et le champs de confirmation soit le même que le champs pour le mot de passe </w:t>
+            </w:r>
+          </w:p>
+          <w:p>
+            <w:pPr>
+              <w:cnfStyle w:val="000000100000" w:firstRow="0" w:lastRow="0" w:firstColumn="0" w:lastColumn="0" w:oddVBand="0" w:evenVBand="0" w:oddHBand="1" w:evenHBand="0" w:firstRowFirstColumn="0" w:firstRowLastColumn="0" w:lastRowFirstColumn="0" w:lastRowLastColumn="0"/>
+            </w:pPr>
+            <w:r>
+              <w:t xml:space="preserve">Et cliquer sur le bouton modifier le mot de passe </w:t>
+            </w:r>
+          </w:p>
+        </w:tc>
+        <w:tc>
+          <w:tcPr>
+            <w:tcW w:w="3580" w:type="dxa"/>
+          </w:tcPr>
+          <w:p>
+            <w:pPr>
+              <w:cnfStyle w:val="000000100000" w:firstRow="0" w:lastRow="0" w:firstColumn="0" w:lastColumn="0" w:oddVBand="0" w:evenVBand="0" w:oddHBand="1" w:evenHBand="0" w:firstRowFirstColumn="0" w:firstRowLastColumn="0" w:lastRowFirstColumn="0" w:lastRowLastColumn="0"/>
+            </w:pPr>
+            <w:r>
+              <w:t>Ça redirige l’utilisateur vers la page de connexion et changé le mot de passe stocké</w:t>
+            </w:r>
           </w:p>
         </w:tc>
       </w:tr>
@@ -2847,48 +2939,33 @@
           </w:tcPr>
           <w:p>
             <w:r>
-              <w:t xml:space="preserve">Afficher la fenêtre modale pour </w:t>
-            </w:r>
-            <w:r>
-              <w:t>changer le</w:t>
-            </w:r>
-            <w:r>
-              <w:t xml:space="preserve"> mot de passe </w:t>
-            </w:r>
-          </w:p>
-        </w:tc>
-        <w:tc>
-          <w:tcPr>
-            <w:tcW w:w="3299" w:type="dxa"/>
-          </w:tcPr>
-          <w:p>
-            <w:pPr>
-              <w:cnfStyle w:val="000000000000" w:firstRow="0" w:lastRow="0" w:firstColumn="0" w:lastColumn="0" w:oddVBand="0" w:evenVBand="0" w:oddHBand="0" w:evenHBand="0" w:firstRowFirstColumn="0" w:firstRowLastColumn="0" w:lastRowFirstColumn="0" w:lastRowLastColumn="0"/>
-            </w:pPr>
-            <w:r>
-              <w:t xml:space="preserve">L'utilisateur doit être connecté, </w:t>
-            </w:r>
-            <w:r>
-              <w:t xml:space="preserve">être dans sa page de profil et cliquer sur modifier le mot de passe </w:t>
-            </w:r>
-          </w:p>
-        </w:tc>
-        <w:tc>
-          <w:tcPr>
-            <w:tcW w:w="3580" w:type="dxa"/>
-          </w:tcPr>
-          <w:p>
-            <w:pPr>
-              <w:cnfStyle w:val="000000000000" w:firstRow="0" w:lastRow="0" w:firstColumn="0" w:lastColumn="0" w:oddVBand="0" w:evenVBand="0" w:oddHBand="0" w:evenHBand="0" w:firstRowFirstColumn="0" w:firstRowLastColumn="0" w:lastRowFirstColumn="0" w:lastRowLastColumn="0"/>
-            </w:pPr>
-            <w:r>
-              <w:t xml:space="preserve">Ça affiche une fenêtre </w:t>
-            </w:r>
-            <w:r>
-              <w:t xml:space="preserve">avec </w:t>
-            </w:r>
-            <w:r>
-              <w:t>un champ où il faut écrire l'ancien mot de passe et 2 champs où il faut écrire le nouveau et un bouton modifier</w:t>
+              <w:t xml:space="preserve">Afficher la fenêtre modale pour changer le mot de passe </w:t>
+            </w:r>
+          </w:p>
+        </w:tc>
+        <w:tc>
+          <w:tcPr>
+            <w:tcW w:w="3299" w:type="dxa"/>
+          </w:tcPr>
+          <w:p>
+            <w:pPr>
+              <w:cnfStyle w:val="000000000000" w:firstRow="0" w:lastRow="0" w:firstColumn="0" w:lastColumn="0" w:oddVBand="0" w:evenVBand="0" w:oddHBand="0" w:evenHBand="0" w:firstRowFirstColumn="0" w:firstRowLastColumn="0" w:lastRowFirstColumn="0" w:lastRowLastColumn="0"/>
+            </w:pPr>
+            <w:r>
+              <w:t xml:space="preserve">L'utilisateur doit être connecté, être dans sa page de profil et cliquer sur modifier le mot de passe </w:t>
+            </w:r>
+          </w:p>
+        </w:tc>
+        <w:tc>
+          <w:tcPr>
+            <w:tcW w:w="3580" w:type="dxa"/>
+          </w:tcPr>
+          <w:p>
+            <w:pPr>
+              <w:cnfStyle w:val="000000000000" w:firstRow="0" w:lastRow="0" w:firstColumn="0" w:lastColumn="0" w:oddVBand="0" w:evenVBand="0" w:oddHBand="0" w:evenHBand="0" w:firstRowFirstColumn="0" w:firstRowLastColumn="0" w:lastRowFirstColumn="0" w:lastRowLastColumn="0"/>
+            </w:pPr>
+            <w:r>
+              <w:t>Ça affiche une fenêtre avec un champ où il faut écrire l'ancien mot de passe et 2 champs où il faut écrire le nouveau et un bouton modifier</w:t>
             </w:r>
           </w:p>
         </w:tc>
@@ -2918,33 +2995,499 @@
               <w:cnfStyle w:val="000000100000" w:firstRow="0" w:lastRow="0" w:firstColumn="0" w:lastColumn="0" w:oddVBand="0" w:evenVBand="0" w:oddHBand="1" w:evenHBand="0" w:firstRowFirstColumn="0" w:firstRowLastColumn="0" w:lastRowFirstColumn="0" w:lastRowLastColumn="0"/>
             </w:pPr>
             <w:r>
-              <w:t xml:space="preserve">L'utilisateur doit être connecté, </w:t>
-            </w:r>
-            <w:r>
-              <w:t xml:space="preserve">être dans sa page de profil et avoir cliqué sur changer le mot de passe pour aller dans la fenêtre modale, il doit avoir rempli les champs, que l'ancien mot de passe corresponde avec </w:t>
-            </w:r>
-            <w:r>
-              <w:t xml:space="preserve">celui qui est stocké en ce moment et que le nouveau soit correct donc dans la norme ainsi que </w:t>
-            </w:r>
-            <w:r>
-              <w:t xml:space="preserve">le champ de confirmation soit le même que le champ de mot de passe. </w:t>
-            </w:r>
-          </w:p>
-        </w:tc>
-        <w:tc>
-          <w:tcPr>
-            <w:tcW w:w="3580" w:type="dxa"/>
-          </w:tcPr>
-          <w:p>
-            <w:pPr>
-              <w:cnfStyle w:val="000000100000" w:firstRow="0" w:lastRow="0" w:firstColumn="0" w:lastColumn="0" w:oddVBand="0" w:evenVBand="0" w:oddHBand="1" w:evenHBand="0" w:firstRowFirstColumn="0" w:firstRowLastColumn="0" w:lastRowFirstColumn="0" w:lastRowLastColumn="0"/>
-            </w:pPr>
-            <w:r>
-              <w:t xml:space="preserve">Ça change le mot de passe stocké et revient vers la </w:t>
-            </w:r>
-            <w:r>
-              <w:t>page de profil</w:t>
-            </w:r>
+              <w:t xml:space="preserve">L'utilisateur doit être connecté, être dans sa page de profil et avoir cliqué sur changer le mot de passe pour aller dans la fenêtre modale, il doit avoir rempli les champs, que l'ancien mot de </w:t>
+            </w:r>
+            <w:r>
+              <w:lastRenderedPageBreak/>
+              <w:t xml:space="preserve">passe corresponde avec celui qui est stocké en ce moment et que le nouveau soit correct donc dans la norme ainsi que le champ de confirmation soit le même que le champ de mot de passe. </w:t>
+            </w:r>
+          </w:p>
+        </w:tc>
+        <w:tc>
+          <w:tcPr>
+            <w:tcW w:w="3580" w:type="dxa"/>
+          </w:tcPr>
+          <w:p>
+            <w:pPr>
+              <w:cnfStyle w:val="000000100000" w:firstRow="0" w:lastRow="0" w:firstColumn="0" w:lastColumn="0" w:oddVBand="0" w:evenVBand="0" w:oddHBand="1" w:evenHBand="0" w:firstRowFirstColumn="0" w:firstRowLastColumn="0" w:lastRowFirstColumn="0" w:lastRowLastColumn="0"/>
+            </w:pPr>
+            <w:r>
+              <w:lastRenderedPageBreak/>
+              <w:t>Ça change le mot de passe stocké et revient vers la page de profil</w:t>
+            </w:r>
+          </w:p>
+        </w:tc>
+      </w:tr>
+      <w:tr>
+        <w:trPr>
+          <w:trHeight w:val="278"/>
+        </w:trPr>
+        <w:tc>
+          <w:tcPr>
+            <w:cnfStyle w:val="001000000000" w:firstRow="0" w:lastRow="0" w:firstColumn="1" w:lastColumn="0" w:oddVBand="0" w:evenVBand="0" w:oddHBand="0" w:evenHBand="0" w:firstRowFirstColumn="0" w:firstRowLastColumn="0" w:lastRowFirstColumn="0" w:lastRowLastColumn="0"/>
+            <w:tcW w:w="2290" w:type="dxa"/>
+          </w:tcPr>
+          <w:p>
+            <w:r>
+              <w:t xml:space="preserve">Avoir accès au commentaire de l’utilisateur a gauche de l’écran </w:t>
+            </w:r>
+          </w:p>
+        </w:tc>
+        <w:tc>
+          <w:tcPr>
+            <w:tcW w:w="3299" w:type="dxa"/>
+          </w:tcPr>
+          <w:p>
+            <w:pPr>
+              <w:cnfStyle w:val="000000000000" w:firstRow="0" w:lastRow="0" w:firstColumn="0" w:lastColumn="0" w:oddVBand="0" w:evenVBand="0" w:oddHBand="0" w:evenHBand="0" w:firstRowFirstColumn="0" w:firstRowLastColumn="0" w:lastRowFirstColumn="0" w:lastRowLastColumn="0"/>
+            </w:pPr>
+            <w:r>
+              <w:t>Si l’utilisateur est connecté et possède des commentaires peu importe la page</w:t>
+            </w:r>
+          </w:p>
+        </w:tc>
+        <w:tc>
+          <w:tcPr>
+            <w:tcW w:w="3580" w:type="dxa"/>
+          </w:tcPr>
+          <w:p>
+            <w:pPr>
+              <w:cnfStyle w:val="000000000000" w:firstRow="0" w:lastRow="0" w:firstColumn="0" w:lastColumn="0" w:oddVBand="0" w:evenVBand="0" w:oddHBand="0" w:evenHBand="0" w:firstRowFirstColumn="0" w:firstRowLastColumn="0" w:lastRowFirstColumn="0" w:lastRowLastColumn="0"/>
+            </w:pPr>
+            <w:r>
+              <w:t xml:space="preserve">L’utilisateur </w:t>
+            </w:r>
+            <w:r>
+              <w:t xml:space="preserve">retrouve </w:t>
+            </w:r>
+            <w:r>
+              <w:t>des commentaires reçus sur</w:t>
+            </w:r>
+            <w:r>
+              <w:t xml:space="preserve"> le </w:t>
+            </w:r>
+            <w:r>
+              <w:t>côté</w:t>
+            </w:r>
+            <w:r>
+              <w:t xml:space="preserve"> de son écran</w:t>
+            </w:r>
+          </w:p>
+        </w:tc>
+      </w:tr>
+      <w:tr>
+        <w:trPr>
+          <w:cnfStyle w:val="000000100000" w:firstRow="0" w:lastRow="0" w:firstColumn="0" w:lastColumn="0" w:oddVBand="0" w:evenVBand="0" w:oddHBand="1" w:evenHBand="0" w:firstRowFirstColumn="0" w:firstRowLastColumn="0" w:lastRowFirstColumn="0" w:lastRowLastColumn="0"/>
+          <w:trHeight w:val="278"/>
+        </w:trPr>
+        <w:tc>
+          <w:tcPr>
+            <w:cnfStyle w:val="001000000000" w:firstRow="0" w:lastRow="0" w:firstColumn="1" w:lastColumn="0" w:oddVBand="0" w:evenVBand="0" w:oddHBand="0" w:evenHBand="0" w:firstRowFirstColumn="0" w:firstRowLastColumn="0" w:lastRowFirstColumn="0" w:lastRowLastColumn="0"/>
+            <w:tcW w:w="2290" w:type="dxa"/>
+          </w:tcPr>
+          <w:p>
+            <w:pPr>
+              <w:rPr>
+                <w:b w:val="0"/>
+                <w:bCs w:val="0"/>
+              </w:rPr>
+            </w:pPr>
+            <w:r>
+              <w:t>Accéder directement au commentaire reçu</w:t>
+            </w:r>
+          </w:p>
+        </w:tc>
+        <w:tc>
+          <w:tcPr>
+            <w:tcW w:w="3299" w:type="dxa"/>
+          </w:tcPr>
+          <w:p>
+            <w:pPr>
+              <w:cnfStyle w:val="000000100000" w:firstRow="0" w:lastRow="0" w:firstColumn="0" w:lastColumn="0" w:oddVBand="0" w:evenVBand="0" w:oddHBand="1" w:evenHBand="0" w:firstRowFirstColumn="0" w:firstRowLastColumn="0" w:lastRowFirstColumn="0" w:lastRowLastColumn="0"/>
+            </w:pPr>
+            <w:r>
+              <w:t xml:space="preserve">Si l’utilisateur est connecté et possède des commentaires et clique sur l’un qui est affiché sur le côté de l’écran ou clique sur en affiche plus </w:t>
+            </w:r>
+          </w:p>
+        </w:tc>
+        <w:tc>
+          <w:tcPr>
+            <w:tcW w:w="3580" w:type="dxa"/>
+          </w:tcPr>
+          <w:p>
+            <w:pPr>
+              <w:cnfStyle w:val="000000100000" w:firstRow="0" w:lastRow="0" w:firstColumn="0" w:lastColumn="0" w:oddVBand="0" w:evenVBand="0" w:oddHBand="1" w:evenHBand="0" w:firstRowFirstColumn="0" w:firstRowLastColumn="0" w:lastRowFirstColumn="0" w:lastRowLastColumn="0"/>
+            </w:pPr>
+            <w:r>
+              <w:t>L’utilisateur se retrouve sur son profil centré sur le commentaire</w:t>
+            </w:r>
+          </w:p>
+          <w:p>
+            <w:pPr>
+              <w:cnfStyle w:val="000000100000" w:firstRow="0" w:lastRow="0" w:firstColumn="0" w:lastColumn="0" w:oddVBand="0" w:evenVBand="0" w:oddHBand="1" w:evenHBand="0" w:firstRowFirstColumn="0" w:firstRowLastColumn="0" w:lastRowFirstColumn="0" w:lastRowLastColumn="0"/>
+            </w:pPr>
+            <w:r>
+              <w:t xml:space="preserve">Excepté </w:t>
+            </w:r>
+            <w:proofErr w:type="gramStart"/>
+            <w:r>
+              <w:t>si il</w:t>
+            </w:r>
+            <w:proofErr w:type="gramEnd"/>
+            <w:r>
+              <w:t xml:space="preserve"> clique sur en affiche plus alors ça le centre sur le premier commentaire de la liste </w:t>
+            </w:r>
+          </w:p>
+        </w:tc>
+      </w:tr>
+      <w:tr>
+        <w:trPr>
+          <w:trHeight w:val="278"/>
+        </w:trPr>
+        <w:tc>
+          <w:tcPr>
+            <w:cnfStyle w:val="001000000000" w:firstRow="0" w:lastRow="0" w:firstColumn="1" w:lastColumn="0" w:oddVBand="0" w:evenVBand="0" w:oddHBand="0" w:evenHBand="0" w:firstRowFirstColumn="0" w:firstRowLastColumn="0" w:lastRowFirstColumn="0" w:lastRowLastColumn="0"/>
+            <w:tcW w:w="2290" w:type="dxa"/>
+          </w:tcPr>
+          <w:p>
+            <w:r>
+              <w:t xml:space="preserve">Avoir accès aux favoris de l’utilisateur </w:t>
+            </w:r>
+          </w:p>
+        </w:tc>
+        <w:tc>
+          <w:tcPr>
+            <w:tcW w:w="3299" w:type="dxa"/>
+          </w:tcPr>
+          <w:p>
+            <w:pPr>
+              <w:cnfStyle w:val="000000000000" w:firstRow="0" w:lastRow="0" w:firstColumn="0" w:lastColumn="0" w:oddVBand="0" w:evenVBand="0" w:oddHBand="0" w:evenHBand="0" w:firstRowFirstColumn="0" w:firstRowLastColumn="0" w:lastRowFirstColumn="0" w:lastRowLastColumn="0"/>
+            </w:pPr>
+            <w:r>
+              <w:t>Si l’utilisateur est connecté et possède des favoris peu importe la page</w:t>
+            </w:r>
+          </w:p>
+        </w:tc>
+        <w:tc>
+          <w:tcPr>
+            <w:tcW w:w="3580" w:type="dxa"/>
+          </w:tcPr>
+          <w:p>
+            <w:pPr>
+              <w:cnfStyle w:val="000000000000" w:firstRow="0" w:lastRow="0" w:firstColumn="0" w:lastColumn="0" w:oddVBand="0" w:evenVBand="0" w:oddHBand="0" w:evenHBand="0" w:firstRowFirstColumn="0" w:firstRowLastColumn="0" w:lastRowFirstColumn="0" w:lastRowLastColumn="0"/>
+            </w:pPr>
+            <w:r>
+              <w:t xml:space="preserve">L’utilisateur retrouve des favoris reçus sur le côté de son écran </w:t>
+            </w:r>
+          </w:p>
+        </w:tc>
+      </w:tr>
+      <w:tr>
+        <w:trPr>
+          <w:cnfStyle w:val="000000100000" w:firstRow="0" w:lastRow="0" w:firstColumn="0" w:lastColumn="0" w:oddVBand="0" w:evenVBand="0" w:oddHBand="1" w:evenHBand="0" w:firstRowFirstColumn="0" w:firstRowLastColumn="0" w:lastRowFirstColumn="0" w:lastRowLastColumn="0"/>
+          <w:trHeight w:val="278"/>
+        </w:trPr>
+        <w:tc>
+          <w:tcPr>
+            <w:cnfStyle w:val="001000000000" w:firstRow="0" w:lastRow="0" w:firstColumn="1" w:lastColumn="0" w:oddVBand="0" w:evenVBand="0" w:oddHBand="0" w:evenHBand="0" w:firstRowFirstColumn="0" w:firstRowLastColumn="0" w:lastRowFirstColumn="0" w:lastRowLastColumn="0"/>
+            <w:tcW w:w="2290" w:type="dxa"/>
+          </w:tcPr>
+          <w:p>
+            <w:r>
+              <w:t xml:space="preserve">Utiliser un favori à partir de la liste sur le coté </w:t>
+            </w:r>
+          </w:p>
+        </w:tc>
+        <w:tc>
+          <w:tcPr>
+            <w:tcW w:w="3299" w:type="dxa"/>
+          </w:tcPr>
+          <w:p>
+            <w:pPr>
+              <w:cnfStyle w:val="000000100000" w:firstRow="0" w:lastRow="0" w:firstColumn="0" w:lastColumn="0" w:oddVBand="0" w:evenVBand="0" w:oddHBand="1" w:evenHBand="0" w:firstRowFirstColumn="0" w:firstRowLastColumn="0" w:lastRowFirstColumn="0" w:lastRowLastColumn="0"/>
+            </w:pPr>
+            <w:r>
+              <w:t xml:space="preserve">Si l’utilisateur est connecté et clique sur un favori sur le coté de la page </w:t>
+            </w:r>
+          </w:p>
+        </w:tc>
+        <w:tc>
+          <w:tcPr>
+            <w:tcW w:w="3580" w:type="dxa"/>
+          </w:tcPr>
+          <w:p>
+            <w:pPr>
+              <w:cnfStyle w:val="000000100000" w:firstRow="0" w:lastRow="0" w:firstColumn="0" w:lastColumn="0" w:oddVBand="0" w:evenVBand="0" w:oddHBand="1" w:evenHBand="0" w:firstRowFirstColumn="0" w:firstRowLastColumn="0" w:lastRowFirstColumn="0" w:lastRowLastColumn="0"/>
+            </w:pPr>
+            <w:r>
+              <w:t>Ça utilise le favoris</w:t>
+            </w:r>
+          </w:p>
+        </w:tc>
+      </w:tr>
+      <w:tr>
+        <w:trPr>
+          <w:trHeight w:val="278"/>
+        </w:trPr>
+        <w:tc>
+          <w:tcPr>
+            <w:cnfStyle w:val="001000000000" w:firstRow="0" w:lastRow="0" w:firstColumn="1" w:lastColumn="0" w:oddVBand="0" w:evenVBand="0" w:oddHBand="0" w:evenHBand="0" w:firstRowFirstColumn="0" w:firstRowLastColumn="0" w:lastRowFirstColumn="0" w:lastRowLastColumn="0"/>
+            <w:tcW w:w="2290" w:type="dxa"/>
+          </w:tcPr>
+          <w:p>
+            <w:r>
+              <w:t>Avoir accès à l’historique sur le côté de l’écran</w:t>
+            </w:r>
+          </w:p>
+        </w:tc>
+        <w:tc>
+          <w:tcPr>
+            <w:tcW w:w="3299" w:type="dxa"/>
+          </w:tcPr>
+          <w:p>
+            <w:pPr>
+              <w:cnfStyle w:val="000000000000" w:firstRow="0" w:lastRow="0" w:firstColumn="0" w:lastColumn="0" w:oddVBand="0" w:evenVBand="0" w:oddHBand="0" w:evenHBand="0" w:firstRowFirstColumn="0" w:firstRowLastColumn="0" w:lastRowFirstColumn="0" w:lastRowLastColumn="0"/>
+            </w:pPr>
+            <w:r>
+              <w:t xml:space="preserve">Si l’utilisateur est connecté et a déjà validé un trajet </w:t>
+            </w:r>
+          </w:p>
+        </w:tc>
+        <w:tc>
+          <w:tcPr>
+            <w:tcW w:w="3580" w:type="dxa"/>
+          </w:tcPr>
+          <w:p>
+            <w:pPr>
+              <w:cnfStyle w:val="000000000000" w:firstRow="0" w:lastRow="0" w:firstColumn="0" w:lastColumn="0" w:oddVBand="0" w:evenVBand="0" w:oddHBand="0" w:evenHBand="0" w:firstRowFirstColumn="0" w:firstRowLastColumn="0" w:lastRowFirstColumn="0" w:lastRowLastColumn="0"/>
+            </w:pPr>
+            <w:r>
+              <w:t>Ça affiche des trajets terminés auxquels il a participé</w:t>
+            </w:r>
+          </w:p>
+        </w:tc>
+      </w:tr>
+      <w:tr>
+        <w:trPr>
+          <w:cnfStyle w:val="000000100000" w:firstRow="0" w:lastRow="0" w:firstColumn="0" w:lastColumn="0" w:oddVBand="0" w:evenVBand="0" w:oddHBand="1" w:evenHBand="0" w:firstRowFirstColumn="0" w:firstRowLastColumn="0" w:lastRowFirstColumn="0" w:lastRowLastColumn="0"/>
+          <w:trHeight w:val="278"/>
+        </w:trPr>
+        <w:tc>
+          <w:tcPr>
+            <w:cnfStyle w:val="001000000000" w:firstRow="0" w:lastRow="0" w:firstColumn="1" w:lastColumn="0" w:oddVBand="0" w:evenVBand="0" w:oddHBand="0" w:evenHBand="0" w:firstRowFirstColumn="0" w:firstRowLastColumn="0" w:lastRowFirstColumn="0" w:lastRowLastColumn="0"/>
+            <w:tcW w:w="2290" w:type="dxa"/>
+          </w:tcPr>
+          <w:p>
+            <w:r>
+              <w:t xml:space="preserve">Avoir la liste de l’historique </w:t>
+            </w:r>
+          </w:p>
+        </w:tc>
+        <w:tc>
+          <w:tcPr>
+            <w:tcW w:w="3299" w:type="dxa"/>
+          </w:tcPr>
+          <w:p>
+            <w:pPr>
+              <w:cnfStyle w:val="000000100000" w:firstRow="0" w:lastRow="0" w:firstColumn="0" w:lastColumn="0" w:oddVBand="0" w:evenVBand="0" w:oddHBand="1" w:evenHBand="0" w:firstRowFirstColumn="0" w:firstRowLastColumn="0" w:lastRowFirstColumn="0" w:lastRowLastColumn="0"/>
+            </w:pPr>
+            <w:r>
+              <w:t xml:space="preserve">Si l’utilisateur est connecté et a déjà validé un trajet </w:t>
+            </w:r>
+          </w:p>
+        </w:tc>
+        <w:tc>
+          <w:tcPr>
+            <w:tcW w:w="3580" w:type="dxa"/>
+          </w:tcPr>
+          <w:p>
+            <w:pPr>
+              <w:cnfStyle w:val="000000100000" w:firstRow="0" w:lastRow="0" w:firstColumn="0" w:lastColumn="0" w:oddVBand="0" w:evenVBand="0" w:oddHBand="1" w:evenHBand="0" w:firstRowFirstColumn="0" w:firstRowLastColumn="0" w:lastRowFirstColumn="0" w:lastRowLastColumn="0"/>
+            </w:pPr>
+            <w:r>
+              <w:t>Ça</w:t>
+            </w:r>
+            <w:r>
+              <w:t xml:space="preserve"> affiche sur le coté une partie de l’historique</w:t>
+            </w:r>
+          </w:p>
+          <w:p>
+            <w:pPr>
+              <w:cnfStyle w:val="000000100000" w:firstRow="0" w:lastRow="0" w:firstColumn="0" w:lastColumn="0" w:oddVBand="0" w:evenVBand="0" w:oddHBand="1" w:evenHBand="0" w:firstRowFirstColumn="0" w:firstRowLastColumn="0" w:lastRowFirstColumn="0" w:lastRowLastColumn="0"/>
+            </w:pPr>
+          </w:p>
+        </w:tc>
+      </w:tr>
+      <w:tr>
+        <w:trPr>
+          <w:trHeight w:val="278"/>
+        </w:trPr>
+        <w:tc>
+          <w:tcPr>
+            <w:cnfStyle w:val="001000000000" w:firstRow="0" w:lastRow="0" w:firstColumn="1" w:lastColumn="0" w:oddVBand="0" w:evenVBand="0" w:oddHBand="0" w:evenHBand="0" w:firstRowFirstColumn="0" w:firstRowLastColumn="0" w:lastRowFirstColumn="0" w:lastRowLastColumn="0"/>
+            <w:tcW w:w="2290" w:type="dxa"/>
+          </w:tcPr>
+          <w:p>
+            <w:r>
+              <w:t>Avoir la liste des trajets récents et validés</w:t>
+            </w:r>
+          </w:p>
+        </w:tc>
+        <w:tc>
+          <w:tcPr>
+            <w:tcW w:w="3299" w:type="dxa"/>
+          </w:tcPr>
+          <w:p>
+            <w:pPr>
+              <w:cnfStyle w:val="000000000000" w:firstRow="0" w:lastRow="0" w:firstColumn="0" w:lastColumn="0" w:oddVBand="0" w:evenVBand="0" w:oddHBand="0" w:evenHBand="0" w:firstRowFirstColumn="0" w:firstRowLastColumn="0" w:lastRowFirstColumn="0" w:lastRowLastColumn="0"/>
+            </w:pPr>
+            <w:r>
+              <w:t xml:space="preserve">Si l’utilisateur est connecté </w:t>
+            </w:r>
+            <w:r>
+              <w:t xml:space="preserve">est inscrit </w:t>
+            </w:r>
+            <w:r>
+              <w:t>à</w:t>
+            </w:r>
+            <w:r>
+              <w:t xml:space="preserve"> </w:t>
+            </w:r>
+            <w:r>
+              <w:t xml:space="preserve">un trajet </w:t>
+            </w:r>
+            <w:r>
+              <w:t xml:space="preserve">mais ne l’a pas encore validé </w:t>
+            </w:r>
+          </w:p>
+        </w:tc>
+        <w:tc>
+          <w:tcPr>
+            <w:tcW w:w="3580" w:type="dxa"/>
+          </w:tcPr>
+          <w:p>
+            <w:pPr>
+              <w:cnfStyle w:val="000000000000" w:firstRow="0" w:lastRow="0" w:firstColumn="0" w:lastColumn="0" w:oddVBand="0" w:evenVBand="0" w:oddHBand="0" w:evenHBand="0" w:firstRowFirstColumn="0" w:firstRowLastColumn="0" w:lastRowFirstColumn="0" w:lastRowLastColumn="0"/>
+            </w:pPr>
+            <w:r>
+              <w:t>Ça affiche sur le coté des trajet récents</w:t>
+            </w:r>
+          </w:p>
+        </w:tc>
+      </w:tr>
+      <w:tr>
+        <w:trPr>
+          <w:cnfStyle w:val="000000100000" w:firstRow="0" w:lastRow="0" w:firstColumn="0" w:lastColumn="0" w:oddVBand="0" w:evenVBand="0" w:oddHBand="1" w:evenHBand="0" w:firstRowFirstColumn="0" w:firstRowLastColumn="0" w:lastRowFirstColumn="0" w:lastRowLastColumn="0"/>
+          <w:trHeight w:val="278"/>
+        </w:trPr>
+        <w:tc>
+          <w:tcPr>
+            <w:cnfStyle w:val="001000000000" w:firstRow="0" w:lastRow="0" w:firstColumn="1" w:lastColumn="0" w:oddVBand="0" w:evenVBand="0" w:oddHBand="0" w:evenHBand="0" w:firstRowFirstColumn="0" w:firstRowLastColumn="0" w:lastRowFirstColumn="0" w:lastRowLastColumn="0"/>
+            <w:tcW w:w="2290" w:type="dxa"/>
+          </w:tcPr>
+          <w:p>
+            <w:r>
+              <w:t>Avoir une note moyenne</w:t>
+            </w:r>
+            <w:bookmarkStart w:id="0" w:name="_GoBack"/>
+            <w:bookmarkEnd w:id="0"/>
+          </w:p>
+        </w:tc>
+        <w:tc>
+          <w:tcPr>
+            <w:tcW w:w="3299" w:type="dxa"/>
+          </w:tcPr>
+          <w:p>
+            <w:pPr>
+              <w:cnfStyle w:val="000000100000" w:firstRow="0" w:lastRow="0" w:firstColumn="0" w:lastColumn="0" w:oddVBand="0" w:evenVBand="0" w:oddHBand="1" w:evenHBand="0" w:firstRowFirstColumn="0" w:firstRowLastColumn="0" w:lastRowFirstColumn="0" w:lastRowLastColumn="0"/>
+            </w:pPr>
+            <w:r>
+              <w:t xml:space="preserve">Si l’utilisateur est connecté et à </w:t>
+            </w:r>
+            <w:r>
+              <w:t>déjà</w:t>
+            </w:r>
+            <w:r>
+              <w:t xml:space="preserve"> été noté </w:t>
+            </w:r>
+          </w:p>
+        </w:tc>
+        <w:tc>
+          <w:tcPr>
+            <w:tcW w:w="3580" w:type="dxa"/>
+          </w:tcPr>
+          <w:p>
+            <w:pPr>
+              <w:cnfStyle w:val="000000100000" w:firstRow="0" w:lastRow="0" w:firstColumn="0" w:lastColumn="0" w:oddVBand="0" w:evenVBand="0" w:oddHBand="1" w:evenHBand="0" w:firstRowFirstColumn="0" w:firstRowLastColumn="0" w:lastRowFirstColumn="0" w:lastRowLastColumn="0"/>
+            </w:pPr>
+            <w:r>
+              <w:t xml:space="preserve">L’utilisateur a une note moyenne sur le coté de son écran </w:t>
+            </w:r>
+          </w:p>
+        </w:tc>
+      </w:tr>
+      <w:tr>
+        <w:trPr>
+          <w:trHeight w:val="278"/>
+        </w:trPr>
+        <w:tc>
+          <w:tcPr>
+            <w:cnfStyle w:val="001000000000" w:firstRow="0" w:lastRow="0" w:firstColumn="1" w:lastColumn="0" w:oddVBand="0" w:evenVBand="0" w:oddHBand="0" w:evenHBand="0" w:firstRowFirstColumn="0" w:firstRowLastColumn="0" w:lastRowFirstColumn="0" w:lastRowLastColumn="0"/>
+            <w:tcW w:w="2290" w:type="dxa"/>
+          </w:tcPr>
+          <w:p/>
+        </w:tc>
+        <w:tc>
+          <w:tcPr>
+            <w:tcW w:w="3299" w:type="dxa"/>
+          </w:tcPr>
+          <w:p>
+            <w:pPr>
+              <w:cnfStyle w:val="000000000000" w:firstRow="0" w:lastRow="0" w:firstColumn="0" w:lastColumn="0" w:oddVBand="0" w:evenVBand="0" w:oddHBand="0" w:evenHBand="0" w:firstRowFirstColumn="0" w:firstRowLastColumn="0" w:lastRowFirstColumn="0" w:lastRowLastColumn="0"/>
+            </w:pPr>
+          </w:p>
+        </w:tc>
+        <w:tc>
+          <w:tcPr>
+            <w:tcW w:w="3580" w:type="dxa"/>
+          </w:tcPr>
+          <w:p>
+            <w:pPr>
+              <w:cnfStyle w:val="000000000000" w:firstRow="0" w:lastRow="0" w:firstColumn="0" w:lastColumn="0" w:oddVBand="0" w:evenVBand="0" w:oddHBand="0" w:evenHBand="0" w:firstRowFirstColumn="0" w:firstRowLastColumn="0" w:lastRowFirstColumn="0" w:lastRowLastColumn="0"/>
+            </w:pPr>
+          </w:p>
+        </w:tc>
+      </w:tr>
+      <w:tr>
+        <w:trPr>
+          <w:cnfStyle w:val="000000100000" w:firstRow="0" w:lastRow="0" w:firstColumn="0" w:lastColumn="0" w:oddVBand="0" w:evenVBand="0" w:oddHBand="1" w:evenHBand="0" w:firstRowFirstColumn="0" w:firstRowLastColumn="0" w:lastRowFirstColumn="0" w:lastRowLastColumn="0"/>
+          <w:trHeight w:val="278"/>
+        </w:trPr>
+        <w:tc>
+          <w:tcPr>
+            <w:cnfStyle w:val="001000000000" w:firstRow="0" w:lastRow="0" w:firstColumn="1" w:lastColumn="0" w:oddVBand="0" w:evenVBand="0" w:oddHBand="0" w:evenHBand="0" w:firstRowFirstColumn="0" w:firstRowLastColumn="0" w:lastRowFirstColumn="0" w:lastRowLastColumn="0"/>
+            <w:tcW w:w="2290" w:type="dxa"/>
+          </w:tcPr>
+          <w:p/>
+        </w:tc>
+        <w:tc>
+          <w:tcPr>
+            <w:tcW w:w="3299" w:type="dxa"/>
+          </w:tcPr>
+          <w:p>
+            <w:pPr>
+              <w:cnfStyle w:val="000000100000" w:firstRow="0" w:lastRow="0" w:firstColumn="0" w:lastColumn="0" w:oddVBand="0" w:evenVBand="0" w:oddHBand="1" w:evenHBand="0" w:firstRowFirstColumn="0" w:firstRowLastColumn="0" w:lastRowFirstColumn="0" w:lastRowLastColumn="0"/>
+            </w:pPr>
+          </w:p>
+        </w:tc>
+        <w:tc>
+          <w:tcPr>
+            <w:tcW w:w="3580" w:type="dxa"/>
+          </w:tcPr>
+          <w:p>
+            <w:pPr>
+              <w:cnfStyle w:val="000000100000" w:firstRow="0" w:lastRow="0" w:firstColumn="0" w:lastColumn="0" w:oddVBand="0" w:evenVBand="0" w:oddHBand="1" w:evenHBand="0" w:firstRowFirstColumn="0" w:firstRowLastColumn="0" w:lastRowFirstColumn="0" w:lastRowLastColumn="0"/>
+            </w:pPr>
           </w:p>
         </w:tc>
       </w:tr>
@@ -3763,7 +4306,7 @@
 </file>
 
 <file path=customXml/itemProps1.xml><?xml version="1.0" encoding="utf-8"?>
-<ds:datastoreItem xmlns:ds="http://schemas.openxmlformats.org/officeDocument/2006/customXml" ds:itemID="{C4D30345-35DC-45A1-8C3A-9E56ED1DEE98}">
+<ds:datastoreItem xmlns:ds="http://schemas.openxmlformats.org/officeDocument/2006/customXml" ds:itemID="{C22E3332-48CA-4270-95D5-242DF154EC72}">
   <ds:schemaRefs>
     <ds:schemaRef ds:uri="http://schemas.openxmlformats.org/officeDocument/2006/bibliography"/>
   </ds:schemaRefs>

</xml_diff>